<commit_message>
Added cmake, moved pbPlots, restructured code, Headers are now Utilities
</commit_message>
<xml_diff>
--- a/Изучение_методов_вычисления_синуса.docx
+++ b/Изучение_методов_вычисления_синуса.docx
@@ -224,11 +224,7 @@
       </w:pPr>
       <w:r>
         <w:rPr/>
-        <w:t>-</w:t>
-      </w:r>
-      <w:r>
-        <w:rPr/>
-        <w:t>применить теорию на практике.</w:t>
+        <w:t>-применить теорию на практике.</w:t>
       </w:r>
     </w:p>
     <w:p>
@@ -1358,7 +1354,7 @@
       </w:pPr>
       <w:r>
         <w:rPr/>
-        <w:t xml:space="preserve">Правильной синусоидой будем называть частный случай синусоиды, в котором a,b,d равны 0, а c = 1. То есть кривая, задаваемая уравнением </w:t>
+        <w:t xml:space="preserve">Правильной синусоидой называется частный случай синусоиды, в котором a,b,d равны 0, а c = 1. То есть кривая, задаваемая уравнением </w:t>
       </w:r>
       <w:r>
         <w:rPr/>
@@ -1955,10 +1951,6 @@
       </w:pPr>
       <w:r>
         <w:rPr/>
-        <w:t xml:space="preserve"> </w:t>
-      </w:r>
-      <w:r>
-        <w:rPr/>
         <w:t>Заметим, что если к углу прибавить целый оборот (2π или 360 градусов), то итоговое значение останется прежним. Таким образом, синус — периодическая функция.</w:t>
       </w:r>
     </w:p>
@@ -3595,7 +3587,11 @@
     </w:p>
     <w:p>
       <w:pPr>
-        <w:pStyle w:val="BodyText"/>
+        <w:pStyle w:val="Style14"/>
+        <w:numPr>
+          <w:ilvl w:val="1"/>
+          <w:numId w:val="1"/>
+        </w:numPr>
         <w:rPr/>
       </w:pPr>
       <w:r>
@@ -3609,7 +3605,491 @@
       </w:pPr>
       <w:r>
         <w:rPr/>
-        <w:t>3.1 Ряд Тейлора</w:t>
+        <w:t>3.1 Табличные значения</w:t>
+      </w:r>
+    </w:p>
+    <w:p>
+      <w:pPr>
+        <w:pStyle w:val="BodyText"/>
+        <w:rPr/>
+      </w:pPr>
+      <w:r>
+        <w:rPr/>
+        <w:t>Табличный метод — это эффективный и, пожалуй, самый простой способ получения приближенных значений синуса и других функций. Он основан на хранении предварительно вычисленных значений для некоторых аргументов.</w:t>
+      </w:r>
+    </w:p>
+    <w:p>
+      <w:pPr>
+        <w:pStyle w:val="BodyText"/>
+        <w:rPr/>
+      </w:pPr>
+      <w:r>
+        <w:rPr/>
+        <w:t>Здесь очень помогает то, что все вычисления можно свести в промежуток от 0 до 90 градусов, ведь благодаря этому таблица получается относительно небольшой. После того, как таблица составлена, мы можем для любого заданного угла использовать интерполяцию между ближайшими значениями из таблицы.</w:t>
+      </w:r>
+      <w:r>
+        <mc:AlternateContent>
+          <mc:Choice Requires="wps">
+            <w:drawing>
+              <wp:anchor behindDoc="0" distT="0" distB="0" distL="0" distR="0" simplePos="0" locked="0" layoutInCell="0" allowOverlap="1" relativeHeight="78">
+                <wp:simplePos x="0" y="0"/>
+                <wp:positionH relativeFrom="column">
+                  <wp:posOffset>3168650</wp:posOffset>
+                </wp:positionH>
+                <wp:positionV relativeFrom="paragraph">
+                  <wp:posOffset>677545</wp:posOffset>
+                </wp:positionV>
+                <wp:extent cx="3275965" cy="2153285"/>
+                <wp:effectExtent l="0" t="0" r="0" b="0"/>
+                <wp:wrapSquare wrapText="largest"/>
+                <wp:docPr id="7" name="Врезка7"/>
+                <a:graphic xmlns:a="http://schemas.openxmlformats.org/drawingml/2006/main">
+                  <a:graphicData uri="http://schemas.microsoft.com/office/word/2010/wordprocessingShape">
+                    <wps:wsp>
+                      <wps:cNvSpPr txBox="1"/>
+                      <wps:spPr>
+                        <a:xfrm>
+                          <a:off x="0" y="0"/>
+                          <a:ext cx="3275965" cy="2153285"/>
+                        </a:xfrm>
+                        <a:prstGeom prst="rect"/>
+                        <a:solidFill>
+                          <a:srgbClr val="FFFFFF"/>
+                        </a:solidFill>
+                      </wps:spPr>
+                      <wps:txbx>
+                        <w:txbxContent>
+                          <w:p>
+                            <w:pPr>
+                              <w:pStyle w:val="Style18"/>
+                              <w:spacing w:before="120" w:after="120"/>
+                              <w:rPr/>
+                            </w:pPr>
+                            <w:r>
+                              <w:rPr/>
+                              <w:drawing>
+                                <wp:inline distT="0" distB="0" distL="0" distR="0">
+                                  <wp:extent cx="3275965" cy="1825625"/>
+                                  <wp:effectExtent l="0" t="0" r="0" b="0"/>
+                                  <wp:docPr id="8" name="Изображение9" descr="" title=""/>
+                                  <wp:cNvGraphicFramePr>
+                                    <a:graphicFrameLocks xmlns:a="http://schemas.openxmlformats.org/drawingml/2006/main" noChangeAspect="1"/>
+                                  </wp:cNvGraphicFramePr>
+                                  <a:graphic xmlns:a="http://schemas.openxmlformats.org/drawingml/2006/main">
+                                    <a:graphicData uri="http://schemas.openxmlformats.org/drawingml/2006/picture">
+                                      <pic:pic xmlns:pic="http://schemas.openxmlformats.org/drawingml/2006/picture">
+                                        <pic:nvPicPr>
+                                          <pic:cNvPr id="8" name="Изображение9" descr="" title=""/>
+                                          <pic:cNvPicPr>
+                                            <a:picLocks noChangeAspect="1" noChangeArrowheads="1"/>
+                                          </pic:cNvPicPr>
+                                        </pic:nvPicPr>
+                                        <pic:blipFill>
+                                          <a:blip r:embed="rId14"/>
+                                          <a:stretch>
+                                            <a:fillRect/>
+                                          </a:stretch>
+                                        </pic:blipFill>
+                                        <pic:spPr bwMode="auto">
+                                          <a:xfrm>
+                                            <a:off x="0" y="0"/>
+                                            <a:ext cx="3275965" cy="1825625"/>
+                                          </a:xfrm>
+                                          <a:prstGeom prst="rect">
+                                            <a:avLst/>
+                                          </a:prstGeom>
+                                        </pic:spPr>
+                                      </pic:pic>
+                                    </a:graphicData>
+                                  </a:graphic>
+                                </wp:inline>
+                              </w:drawing>
+                              <w:t xml:space="preserve">Рисунок </w:t>
+                            </w:r>
+                            <w:r>
+                              <w:rPr/>
+                              <w:fldChar w:fldCharType="begin"/>
+                            </w:r>
+                            <w:r>
+                              <w:rPr/>
+                              <w:instrText xml:space="preserve"> SEQ Рисунок \* ARABIC </w:instrText>
+                            </w:r>
+                            <w:r>
+                              <w:rPr/>
+                              <w:fldChar w:fldCharType="separate"/>
+                            </w:r>
+                            <w:r>
+                              <w:rPr/>
+                              <w:t>7</w:t>
+                            </w:r>
+                            <w:r>
+                              <w:rPr/>
+                              <w:fldChar w:fldCharType="end"/>
+                            </w:r>
+                          </w:p>
+                        </w:txbxContent>
+                      </wps:txbx>
+                      <wps:bodyPr anchor="t" lIns="0" tIns="0" rIns="0" bIns="0">
+                        <a:noAutofit/>
+                      </wps:bodyPr>
+                    </wps:wsp>
+                  </a:graphicData>
+                </a:graphic>
+              </wp:anchor>
+            </w:drawing>
+          </mc:Choice>
+          <mc:Fallback>
+            <w:pict>
+              <v:rect style="position:absolute;rotation:-0;width:257.95pt;height:169.55pt;mso-wrap-distance-left:0pt;mso-wrap-distance-right:0pt;mso-wrap-distance-top:0pt;mso-wrap-distance-bottom:0pt;margin-top:53.35pt;mso-position-vertical-relative:text;margin-left:249.5pt;mso-position-horizontal-relative:text">
+                <v:textbox inset="0in,0in,0in,0in">
+                  <w:txbxContent>
+                    <w:p>
+                      <w:pPr>
+                        <w:pStyle w:val="Style18"/>
+                        <w:spacing w:before="120" w:after="120"/>
+                        <w:rPr/>
+                      </w:pPr>
+                      <w:r>
+                        <w:rPr/>
+                        <w:drawing>
+                          <wp:inline distT="0" distB="0" distL="0" distR="0">
+                            <wp:extent cx="3275965" cy="1825625"/>
+                            <wp:effectExtent l="0" t="0" r="0" b="0"/>
+                            <wp:docPr id="9" name="Изображение9" descr="" title=""/>
+                            <wp:cNvGraphicFramePr>
+                              <a:graphicFrameLocks xmlns:a="http://schemas.openxmlformats.org/drawingml/2006/main" noChangeAspect="1"/>
+                            </wp:cNvGraphicFramePr>
+                            <a:graphic xmlns:a="http://schemas.openxmlformats.org/drawingml/2006/main">
+                              <a:graphicData uri="http://schemas.openxmlformats.org/drawingml/2006/picture">
+                                <pic:pic xmlns:pic="http://schemas.openxmlformats.org/drawingml/2006/picture">
+                                  <pic:nvPicPr>
+                                    <pic:cNvPr id="9" name="Изображение9" descr="" title=""/>
+                                    <pic:cNvPicPr>
+                                      <a:picLocks noChangeAspect="1" noChangeArrowheads="1"/>
+                                    </pic:cNvPicPr>
+                                  </pic:nvPicPr>
+                                  <pic:blipFill>
+                                    <a:blip r:embed="rId15"/>
+                                    <a:stretch>
+                                      <a:fillRect/>
+                                    </a:stretch>
+                                  </pic:blipFill>
+                                  <pic:spPr bwMode="auto">
+                                    <a:xfrm>
+                                      <a:off x="0" y="0"/>
+                                      <a:ext cx="3275965" cy="1825625"/>
+                                    </a:xfrm>
+                                    <a:prstGeom prst="rect">
+                                      <a:avLst/>
+                                    </a:prstGeom>
+                                  </pic:spPr>
+                                </pic:pic>
+                              </a:graphicData>
+                            </a:graphic>
+                          </wp:inline>
+                        </w:drawing>
+                        <w:t xml:space="preserve">Рисунок </w:t>
+                      </w:r>
+                      <w:r>
+                        <w:rPr/>
+                        <w:fldChar w:fldCharType="begin"/>
+                      </w:r>
+                      <w:r>
+                        <w:rPr/>
+                        <w:instrText xml:space="preserve"> SEQ Рисунок \* ARABIC </w:instrText>
+                      </w:r>
+                      <w:r>
+                        <w:rPr/>
+                        <w:fldChar w:fldCharType="separate"/>
+                      </w:r>
+                      <w:r>
+                        <w:rPr/>
+                        <w:t>7</w:t>
+                      </w:r>
+                      <w:r>
+                        <w:rPr/>
+                        <w:fldChar w:fldCharType="end"/>
+                      </w:r>
+                    </w:p>
+                  </w:txbxContent>
+                </v:textbox>
+                <w10:wrap type="square" side="largest"/>
+              </v:rect>
+            </w:pict>
+          </mc:Fallback>
+        </mc:AlternateContent>
+      </w:r>
+    </w:p>
+    <w:p>
+      <w:pPr>
+        <w:pStyle w:val="BodyText"/>
+        <w:rPr/>
+      </w:pPr>
+      <w:r>
+        <w:rPr/>
+        <w:t xml:space="preserve">Интерполяция — это нахождение неизвестных промежуточных значений функции, по набору известных значений. Существуют разные методы интерполяции, например, простейший из них — это линейная интерполяция. Она соединяет соседние точки прямолинейными отрезками. </w:t>
+      </w:r>
+    </w:p>
+    <w:p>
+      <w:pPr>
+        <w:pStyle w:val="BodyText"/>
+        <w:rPr/>
+      </w:pPr>
+      <w:r>
+        <w:rPr/>
+        <w:t>На рисунке 7 изображён график функции, использующей табличный метод вычисления синуса с новым значением для каждого целого градуса. Так, для угла 80.4</w:t>
+      </w:r>
+      <w:r>
+        <w:rPr>
+          <w:b w:val="false"/>
+          <w:i w:val="false"/>
+          <w:sz w:val="24"/>
+          <w:szCs w:val="24"/>
+        </w:rPr>
+        <w:t>°</w:t>
+      </w:r>
+      <w:r>
+        <w:rPr/>
+        <w:t xml:space="preserve"> значение то же, что и для 80</w:t>
+      </w:r>
+      <w:r>
+        <w:rPr>
+          <w:b w:val="false"/>
+          <w:i w:val="false"/>
+          <w:sz w:val="24"/>
+          <w:szCs w:val="24"/>
+        </w:rPr>
+        <w:t>°. На рисунке 8 изображён график той</w:t>
+      </w:r>
+      <w:r>
+        <w:rPr>
+          <w:b w:val="false"/>
+          <w:i w:val="false"/>
+          <w:sz w:val="24"/>
+          <w:szCs w:val="24"/>
+        </w:rPr>
+        <w:t xml:space="preserve"> же функции, но для нахождения промежуточных значений используется линейная интерполяция.</w:t>
+      </w:r>
+      <w:r>
+        <mc:AlternateContent>
+          <mc:Choice Requires="wps">
+            <w:drawing>
+              <wp:anchor behindDoc="0" distT="0" distB="0" distL="0" distR="0" simplePos="0" locked="0" layoutInCell="0" allowOverlap="1" relativeHeight="80">
+                <wp:simplePos x="0" y="0"/>
+                <wp:positionH relativeFrom="column">
+                  <wp:posOffset>3168650</wp:posOffset>
+                </wp:positionH>
+                <wp:positionV relativeFrom="paragraph">
+                  <wp:posOffset>724535</wp:posOffset>
+                </wp:positionV>
+                <wp:extent cx="3275965" cy="2162175"/>
+                <wp:effectExtent l="0" t="0" r="0" b="0"/>
+                <wp:wrapSquare wrapText="largest"/>
+                <wp:docPr id="10" name="Врезка10"/>
+                <a:graphic xmlns:a="http://schemas.openxmlformats.org/drawingml/2006/main">
+                  <a:graphicData uri="http://schemas.microsoft.com/office/word/2010/wordprocessingShape">
+                    <wps:wsp>
+                      <wps:cNvSpPr txBox="1"/>
+                      <wps:spPr>
+                        <a:xfrm>
+                          <a:off x="0" y="0"/>
+                          <a:ext cx="3275965" cy="2162175"/>
+                        </a:xfrm>
+                        <a:prstGeom prst="rect"/>
+                        <a:solidFill>
+                          <a:srgbClr val="FFFFFF"/>
+                        </a:solidFill>
+                      </wps:spPr>
+                      <wps:txbx>
+                        <w:txbxContent>
+                          <w:p>
+                            <w:pPr>
+                              <w:pStyle w:val="Style18"/>
+                              <w:spacing w:before="120" w:after="120"/>
+                              <w:rPr/>
+                            </w:pPr>
+                            <w:r>
+                              <w:rPr/>
+                              <w:drawing>
+                                <wp:inline distT="0" distB="0" distL="0" distR="0">
+                                  <wp:extent cx="3275965" cy="1834515"/>
+                                  <wp:effectExtent l="0" t="0" r="0" b="0"/>
+                                  <wp:docPr id="11" name="Изображение10" descr="" title=""/>
+                                  <wp:cNvGraphicFramePr>
+                                    <a:graphicFrameLocks xmlns:a="http://schemas.openxmlformats.org/drawingml/2006/main" noChangeAspect="1"/>
+                                  </wp:cNvGraphicFramePr>
+                                  <a:graphic xmlns:a="http://schemas.openxmlformats.org/drawingml/2006/main">
+                                    <a:graphicData uri="http://schemas.openxmlformats.org/drawingml/2006/picture">
+                                      <pic:pic xmlns:pic="http://schemas.openxmlformats.org/drawingml/2006/picture">
+                                        <pic:nvPicPr>
+                                          <pic:cNvPr id="11" name="Изображение10" descr="" title=""/>
+                                          <pic:cNvPicPr>
+                                            <a:picLocks noChangeAspect="1" noChangeArrowheads="1"/>
+                                          </pic:cNvPicPr>
+                                        </pic:nvPicPr>
+                                        <pic:blipFill>
+                                          <a:blip r:embed="rId16"/>
+                                          <a:stretch>
+                                            <a:fillRect/>
+                                          </a:stretch>
+                                        </pic:blipFill>
+                                        <pic:spPr bwMode="auto">
+                                          <a:xfrm>
+                                            <a:off x="0" y="0"/>
+                                            <a:ext cx="3275965" cy="1834515"/>
+                                          </a:xfrm>
+                                          <a:prstGeom prst="rect">
+                                            <a:avLst/>
+                                          </a:prstGeom>
+                                        </pic:spPr>
+                                      </pic:pic>
+                                    </a:graphicData>
+                                  </a:graphic>
+                                </wp:inline>
+                              </w:drawing>
+                              <w:t xml:space="preserve">Рисунок </w:t>
+                            </w:r>
+                            <w:r>
+                              <w:rPr/>
+                              <w:fldChar w:fldCharType="begin"/>
+                            </w:r>
+                            <w:r>
+                              <w:rPr/>
+                              <w:instrText xml:space="preserve"> SEQ Рисунок \* ARABIC </w:instrText>
+                            </w:r>
+                            <w:r>
+                              <w:rPr/>
+                              <w:fldChar w:fldCharType="separate"/>
+                            </w:r>
+                            <w:r>
+                              <w:rPr/>
+                              <w:t>8</w:t>
+                            </w:r>
+                            <w:r>
+                              <w:rPr/>
+                              <w:fldChar w:fldCharType="end"/>
+                            </w:r>
+                          </w:p>
+                        </w:txbxContent>
+                      </wps:txbx>
+                      <wps:bodyPr anchor="t" lIns="0" tIns="0" rIns="0" bIns="0">
+                        <a:noAutofit/>
+                      </wps:bodyPr>
+                    </wps:wsp>
+                  </a:graphicData>
+                </a:graphic>
+              </wp:anchor>
+            </w:drawing>
+          </mc:Choice>
+          <mc:Fallback>
+            <w:pict>
+              <v:rect style="position:absolute;rotation:-0;width:257.95pt;height:170.25pt;mso-wrap-distance-left:0pt;mso-wrap-distance-right:0pt;mso-wrap-distance-top:0pt;mso-wrap-distance-bottom:0pt;margin-top:57.05pt;mso-position-vertical-relative:text;margin-left:249.5pt;mso-position-horizontal-relative:text">
+                <v:textbox inset="0in,0in,0in,0in">
+                  <w:txbxContent>
+                    <w:p>
+                      <w:pPr>
+                        <w:pStyle w:val="Style18"/>
+                        <w:spacing w:before="120" w:after="120"/>
+                        <w:rPr/>
+                      </w:pPr>
+                      <w:r>
+                        <w:rPr/>
+                        <w:drawing>
+                          <wp:inline distT="0" distB="0" distL="0" distR="0">
+                            <wp:extent cx="3275965" cy="1834515"/>
+                            <wp:effectExtent l="0" t="0" r="0" b="0"/>
+                            <wp:docPr id="12" name="Изображение10" descr="" title=""/>
+                            <wp:cNvGraphicFramePr>
+                              <a:graphicFrameLocks xmlns:a="http://schemas.openxmlformats.org/drawingml/2006/main" noChangeAspect="1"/>
+                            </wp:cNvGraphicFramePr>
+                            <a:graphic xmlns:a="http://schemas.openxmlformats.org/drawingml/2006/main">
+                              <a:graphicData uri="http://schemas.openxmlformats.org/drawingml/2006/picture">
+                                <pic:pic xmlns:pic="http://schemas.openxmlformats.org/drawingml/2006/picture">
+                                  <pic:nvPicPr>
+                                    <pic:cNvPr id="12" name="Изображение10" descr="" title=""/>
+                                    <pic:cNvPicPr>
+                                      <a:picLocks noChangeAspect="1" noChangeArrowheads="1"/>
+                                    </pic:cNvPicPr>
+                                  </pic:nvPicPr>
+                                  <pic:blipFill>
+                                    <a:blip r:embed="rId17"/>
+                                    <a:stretch>
+                                      <a:fillRect/>
+                                    </a:stretch>
+                                  </pic:blipFill>
+                                  <pic:spPr bwMode="auto">
+                                    <a:xfrm>
+                                      <a:off x="0" y="0"/>
+                                      <a:ext cx="3275965" cy="1834515"/>
+                                    </a:xfrm>
+                                    <a:prstGeom prst="rect">
+                                      <a:avLst/>
+                                    </a:prstGeom>
+                                  </pic:spPr>
+                                </pic:pic>
+                              </a:graphicData>
+                            </a:graphic>
+                          </wp:inline>
+                        </w:drawing>
+                        <w:t xml:space="preserve">Рисунок </w:t>
+                      </w:r>
+                      <w:r>
+                        <w:rPr/>
+                        <w:fldChar w:fldCharType="begin"/>
+                      </w:r>
+                      <w:r>
+                        <w:rPr/>
+                        <w:instrText xml:space="preserve"> SEQ Рисунок \* ARABIC </w:instrText>
+                      </w:r>
+                      <w:r>
+                        <w:rPr/>
+                        <w:fldChar w:fldCharType="separate"/>
+                      </w:r>
+                      <w:r>
+                        <w:rPr/>
+                        <w:t>8</w:t>
+                      </w:r>
+                      <w:r>
+                        <w:rPr/>
+                        <w:fldChar w:fldCharType="end"/>
+                      </w:r>
+                    </w:p>
+                  </w:txbxContent>
+                </v:textbox>
+                <w10:wrap type="square" side="largest"/>
+              </v:rect>
+            </w:pict>
+          </mc:Fallback>
+        </mc:AlternateContent>
+      </w:r>
+    </w:p>
+    <w:p>
+      <w:pPr>
+        <w:pStyle w:val="BodyText"/>
+        <w:rPr/>
+      </w:pPr>
+      <w:r>
+        <w:rPr>
+          <w:b w:val="false"/>
+          <w:i w:val="false"/>
+          <w:sz w:val="24"/>
+          <w:szCs w:val="24"/>
+        </w:rPr>
+        <w:t>Так как данный метод не требует сложных операций, то вычисления происходят весьма быстро. Очевидно, что точность таких вычислений напрямую зависит от количества элементов в таблице. Поэтому его можно использовать в тех ситуациях, где вычислительные ресурсы ограничены, но есть достаточно памяти для хранения значений.</w:t>
+      </w:r>
+      <w:r>
+        <w:br w:type="page"/>
+      </w:r>
+    </w:p>
+    <w:p>
+      <w:pPr>
+        <w:pStyle w:val="Subtitle"/>
+        <w:spacing w:before="0" w:after="120"/>
+        <w:rPr/>
+      </w:pPr>
+      <w:r>
+        <w:rPr/>
+        <w:t>3.2 Ряд Тейлора</w:t>
       </w:r>
     </w:p>
     <w:p>
@@ -4039,7 +4519,7 @@
                 <wp:extent cx="2014855" cy="2342515"/>
                 <wp:effectExtent l="0" t="0" r="0" b="0"/>
                 <wp:wrapSquare wrapText="largest"/>
-                <wp:docPr id="7" name="Врезка7"/>
+                <wp:docPr id="13" name="Врезка7"/>
                 <a:graphic xmlns:a="http://schemas.openxmlformats.org/drawingml/2006/main">
                   <a:graphicData uri="http://schemas.microsoft.com/office/word/2010/wordprocessingShape">
                     <wps:wsp>
@@ -4081,7 +4561,7 @@
                                 <wp:inline distT="0" distB="0" distL="0" distR="0">
                                   <wp:extent cx="2014855" cy="2014855"/>
                                   <wp:effectExtent l="0" t="0" r="0" b="0"/>
-                                  <wp:docPr id="9" name="Изображение7" descr="" title=""/>
+                                  <wp:docPr id="15" name="Изображение7" descr="" title=""/>
                                   <wp:cNvGraphicFramePr>
                                     <a:graphicFrameLocks xmlns:a="http://schemas.openxmlformats.org/drawingml/2006/main" noChangeAspect="1"/>
                                   </wp:cNvGraphicFramePr>
@@ -4089,13 +4569,13 @@
                                     <a:graphicData uri="http://schemas.openxmlformats.org/drawingml/2006/picture">
                                       <pic:pic xmlns:pic="http://schemas.openxmlformats.org/drawingml/2006/picture">
                                         <pic:nvPicPr>
-                                          <pic:cNvPr id="9" name="Изображение7" descr="" title=""/>
+                                          <pic:cNvPr id="15" name="Изображение7" descr="" title=""/>
                                           <pic:cNvPicPr>
                                             <a:picLocks noChangeAspect="1" noChangeArrowheads="1"/>
                                           </pic:cNvPicPr>
                                         </pic:nvPicPr>
                                         <pic:blipFill>
-                                          <a:blip r:embed="rId14"/>
+                                          <a:blip r:embed="rId18"/>
                                           <a:stretch>
                                             <a:fillRect/>
                                           </a:stretch>
@@ -4143,7 +4623,7 @@
                               <w:rPr>
                                 <w:color w:val="000000"/>
                               </w:rPr>
-                              <w:t>7</w:t>
+                              <w:t>9</w:t>
                             </w:r>
                             <w:r>
                               <w:rPr>
@@ -4184,7 +4664,7 @@
                           <wp:inline distT="0" distB="0" distL="0" distR="0">
                             <wp:extent cx="2014855" cy="2014855"/>
                             <wp:effectExtent l="0" t="0" r="0" b="0"/>
-                            <wp:docPr id="10" name="Изображение7" descr="" title=""/>
+                            <wp:docPr id="16" name="Изображение7" descr="" title=""/>
                             <wp:cNvGraphicFramePr>
                               <a:graphicFrameLocks xmlns:a="http://schemas.openxmlformats.org/drawingml/2006/main" noChangeAspect="1"/>
                             </wp:cNvGraphicFramePr>
@@ -4192,13 +4672,13 @@
                               <a:graphicData uri="http://schemas.openxmlformats.org/drawingml/2006/picture">
                                 <pic:pic xmlns:pic="http://schemas.openxmlformats.org/drawingml/2006/picture">
                                   <pic:nvPicPr>
-                                    <pic:cNvPr id="10" name="Изображение7" descr="" title=""/>
+                                    <pic:cNvPr id="16" name="Изображение7" descr="" title=""/>
                                     <pic:cNvPicPr>
                                       <a:picLocks noChangeAspect="1" noChangeArrowheads="1"/>
                                     </pic:cNvPicPr>
                                   </pic:nvPicPr>
                                   <pic:blipFill>
-                                    <a:blip r:embed="rId15"/>
+                                    <a:blip r:embed="rId19"/>
                                     <a:stretch>
                                       <a:fillRect/>
                                     </a:stretch>
@@ -4246,7 +4726,7 @@
                         <w:rPr>
                           <w:color w:val="000000"/>
                         </w:rPr>
-                        <w:t>7</w:t>
+                        <w:t>9</w:t>
                       </w:r>
                       <w:r>
                         <w:rPr>
@@ -4265,7 +4745,15 @@
       </w:r>
       <w:r>
         <w:rPr/>
-        <w:t>, то ряд расходится с реальными значениями функции. На рисунке 7 видно, как в области схождения функция и ряд Тейлора сходятся, а вне — расходятся. А также, что чем больше n (количество слагаемых), тем ближе приблизительные значения к реальным.</w:t>
+        <w:t xml:space="preserve">, то ряд расходится с реальными значениями функции. На рисунке </w:t>
+      </w:r>
+      <w:r>
+        <w:rPr/>
+        <w:t>9</w:t>
+      </w:r>
+      <w:r>
+        <w:rPr/>
+        <w:t xml:space="preserve"> видно, как в области схождения функция и ряд Тейлора сходятся, а вне — расходятся. А также, что чем больше n (количество слагаемых), тем ближе приблизительные значения к реальным.</w:t>
       </w:r>
     </w:p>
     <w:p>
@@ -4406,7 +4894,7 @@
         <mc:AlternateContent>
           <mc:Choice Requires="wps">
             <w:drawing>
-              <wp:anchor behindDoc="0" distT="0" distB="0" distL="0" distR="0" simplePos="0" locked="0" layoutInCell="0" allowOverlap="1" relativeHeight="19">
+              <wp:anchor behindDoc="0" distT="0" distB="0" distL="0" distR="0" simplePos="0" locked="0" layoutInCell="0" allowOverlap="1" relativeHeight="18">
                 <wp:simplePos x="0" y="0"/>
                 <wp:positionH relativeFrom="column">
                   <wp:posOffset>3380740</wp:posOffset>
@@ -4417,7 +4905,7 @@
                 <wp:extent cx="3144520" cy="2727325"/>
                 <wp:effectExtent l="0" t="0" r="0" b="0"/>
                 <wp:wrapSquare wrapText="largest"/>
-                <wp:docPr id="8" name="Врезка8"/>
+                <wp:docPr id="14" name="Врезка8"/>
                 <a:graphic xmlns:a="http://schemas.openxmlformats.org/drawingml/2006/main">
                   <a:graphicData uri="http://schemas.microsoft.com/office/word/2010/wordprocessingShape">
                     <wps:wsp>
@@ -4459,7 +4947,7 @@
                                 <wp:inline distT="0" distB="0" distL="0" distR="0">
                                   <wp:extent cx="3144520" cy="2399665"/>
                                   <wp:effectExtent l="0" t="0" r="0" b="0"/>
-                                  <wp:docPr id="10" name="Изображение8" descr="" title=""/>
+                                  <wp:docPr id="16" name="Изображение8" descr="" title=""/>
                                   <wp:cNvGraphicFramePr>
                                     <a:graphicFrameLocks xmlns:a="http://schemas.openxmlformats.org/drawingml/2006/main" noChangeAspect="1"/>
                                   </wp:cNvGraphicFramePr>
@@ -4467,13 +4955,13 @@
                                     <a:graphicData uri="http://schemas.openxmlformats.org/drawingml/2006/picture">
                                       <pic:pic xmlns:pic="http://schemas.openxmlformats.org/drawingml/2006/picture">
                                         <pic:nvPicPr>
-                                          <pic:cNvPr id="10" name="Изображение8" descr="" title=""/>
+                                          <pic:cNvPr id="16" name="Изображение8" descr="" title=""/>
                                           <pic:cNvPicPr>
                                             <a:picLocks noChangeAspect="1" noChangeArrowheads="1"/>
                                           </pic:cNvPicPr>
                                         </pic:nvPicPr>
                                         <pic:blipFill>
-                                          <a:blip r:embed="rId16"/>
+                                          <a:blip r:embed="rId20"/>
                                           <a:stretch>
                                             <a:fillRect/>
                                           </a:stretch>
@@ -4521,7 +5009,7 @@
                               <w:rPr>
                                 <w:color w:val="000000"/>
                               </w:rPr>
-                              <w:t>8</w:t>
+                              <w:t>10</w:t>
                             </w:r>
                             <w:r>
                               <w:rPr>
@@ -4562,7 +5050,7 @@
                           <wp:inline distT="0" distB="0" distL="0" distR="0">
                             <wp:extent cx="3144520" cy="2399665"/>
                             <wp:effectExtent l="0" t="0" r="0" b="0"/>
-                            <wp:docPr id="11" name="Изображение8" descr="" title=""/>
+                            <wp:docPr id="17" name="Изображение8" descr="" title=""/>
                             <wp:cNvGraphicFramePr>
                               <a:graphicFrameLocks xmlns:a="http://schemas.openxmlformats.org/drawingml/2006/main" noChangeAspect="1"/>
                             </wp:cNvGraphicFramePr>
@@ -4570,13 +5058,13 @@
                               <a:graphicData uri="http://schemas.openxmlformats.org/drawingml/2006/picture">
                                 <pic:pic xmlns:pic="http://schemas.openxmlformats.org/drawingml/2006/picture">
                                   <pic:nvPicPr>
-                                    <pic:cNvPr id="11" name="Изображение8" descr="" title=""/>
+                                    <pic:cNvPr id="17" name="Изображение8" descr="" title=""/>
                                     <pic:cNvPicPr>
                                       <a:picLocks noChangeAspect="1" noChangeArrowheads="1"/>
                                     </pic:cNvPicPr>
                                   </pic:nvPicPr>
                                   <pic:blipFill>
-                                    <a:blip r:embed="rId17"/>
+                                    <a:blip r:embed="rId21"/>
                                     <a:stretch>
                                       <a:fillRect/>
                                     </a:stretch>
@@ -4624,7 +5112,7 @@
                         <w:rPr>
                           <w:color w:val="000000"/>
                         </w:rPr>
-                        <w:t>8</w:t>
+                        <w:t>10</w:t>
                       </w:r>
                       <w:r>
                         <w:rPr>
@@ -4809,7 +5297,7 @@
       </w:pPr>
       <w:r>
         <w:rPr/>
-        <w:t>3.2 CORDIC алгоритм</w:t>
+        <w:t>3.3 CORDIC алгоритм</w:t>
       </w:r>
     </w:p>
     <w:p>
@@ -4878,7 +5366,7 @@
       </w:pPr>
       <w:r>
         <w:rPr/>
-        <w:t>CORDIC алгоритм вращает вектор (1, 0) на заданный угол φ. Ордината данного вектора и есть синус угла φ. Поэтому важно понимать как координаты нового вектора связаны с изначальным.</w:t>
+        <w:t>CORDIC алгоритм вращает вектор (1, 0) на заданный угол φ. Ордината данного вектора и есть синус угла φ. Поэтому важно понимать как координаты нового вектора связаны с изначальными.</w:t>
       </w:r>
     </w:p>
     <w:p>
@@ -4890,7 +5378,7 @@
       </w:pPr>
       <w:r>
         <w:rPr/>
-        <w:t xml:space="preserve">Пусть угол между осью x и изначальным вектором равен θ. Тогда ордината нового вектора равна </w:t>
+        <w:t xml:space="preserve">Пусть угол между осью x и вектором до вращения равен θ. Тогда ордината нового вектора равна </w:t>
       </w:r>
       <w:r>
         <w:rPr/>
@@ -5922,7 +6410,7 @@
       </m:oMath>
       <w:r>
         <w:rPr/>
-        <w:t xml:space="preserve"> можно вынести в конец вычислений как заранее вычисленную константу.</w:t>
+        <w:t xml:space="preserve"> стоит вынести в конец вычислений как заранее вычисленную константу.</w:t>
       </w:r>
     </w:p>
     <w:tbl>
@@ -6197,7 +6685,7 @@
       </w:r>
     </w:p>
     <w:sectPr>
-      <w:footerReference w:type="default" r:id="rId18"/>
+      <w:footerReference w:type="default" r:id="rId22"/>
       <w:type w:val="nextPage"/>
       <w:pgSz w:w="11906" w:h="16838"/>
       <w:pgMar w:left="1134" w:right="1134" w:gutter="0" w:header="0" w:top="1134" w:footer="1134" w:bottom="1693"/>
@@ -6234,7 +6722,7 @@
     </w:r>
     <w:r>
       <w:rPr/>
-      <w:t>9</w:t>
+      <w:t>10</w:t>
     </w:r>
     <w:r>
       <w:rPr/>
@@ -6602,6 +7090,14 @@
       <w:iCs/>
       <w:sz w:val="26"/>
       <w:szCs w:val="26"/>
+    </w:rPr>
+  </w:style>
+  <w:style w:type="character" w:styleId="Strong">
+    <w:name w:val="Strong"/>
+    <w:qFormat/>
+    <w:rPr>
+      <w:b/>
+      <w:bCs/>
     </w:rPr>
   </w:style>
   <w:style w:type="paragraph" w:styleId="Style11">

</xml_diff>

<commit_message>
added links to files
</commit_message>
<xml_diff>
--- a/Изучение_методов_вычисления_синуса.docx
+++ b/Изучение_методов_вычисления_синуса.docx
@@ -10388,7 +10388,19 @@
       <w:r>
         <w:rPr/>
         <w:tab/>
-        <w:t>Для некоторых простых математических функций, которых нет в стандартной библиотеке, например факториал или знак числа, был создан файл «basic_math.cpp». Большинство примеров исходного кода является только частью готовой программы и не будет работать в изоляции.</w:t>
+        <w:t>Для некоторых простых математических функций, которых нет в стандартной библиотеке, например факториал или знак числа, был создан файл «</w:t>
+      </w:r>
+      <w:hyperlink r:id="rId23">
+        <w:r>
+          <w:rPr>
+            <w:rStyle w:val="Hyperlink"/>
+          </w:rPr>
+          <w:t>basic_math.cpp</w:t>
+        </w:r>
+      </w:hyperlink>
+      <w:r>
+        <w:rPr/>
+        <w:t>». Большинство примеров исходного кода является только частью готовой программы и не будет работать в изоляции.</w:t>
       </w:r>
     </w:p>
     <w:p>
@@ -15044,7 +15056,7 @@
         </w:rPr>
         <w:t>Эти две функции находятся в файле «</w:t>
       </w:r>
-      <w:hyperlink r:id="rId23">
+      <w:hyperlink r:id="rId24">
         <w:r>
           <w:rPr>
             <w:rStyle w:val="Hyperlink"/>
@@ -15171,7 +15183,7 @@
                                           </pic:cNvPicPr>
                                         </pic:nvPicPr>
                                         <pic:blipFill>
-                                          <a:blip r:embed="rId24"/>
+                                          <a:blip r:embed="rId25"/>
                                           <a:stretch>
                                             <a:fillRect/>
                                           </a:stretch>
@@ -15274,7 +15286,7 @@
                                     </pic:cNvPicPr>
                                   </pic:nvPicPr>
                                   <pic:blipFill>
-                                    <a:blip r:embed="rId25"/>
+                                    <a:blip r:embed="rId26"/>
                                     <a:stretch>
                                       <a:fillRect/>
                                     </a:stretch>
@@ -16095,7 +16107,22 @@
           <w:rFonts w:cs="Times New Roman"/>
         </w:rPr>
         <w:tab/>
-        <w:t>Функция Radians() конвертирует градусы в радианы, а функция Degrees() - наоборот. Эти две функции определены в файле «basic_math.cpp»</w:t>
+        <w:t>Функция Radians() конвертирует градусы в радианы, а функция Degrees() - наоборот. Эти две функции определены в файле «</w:t>
+      </w:r>
+      <w:hyperlink r:id="rId27">
+        <w:r>
+          <w:rPr>
+            <w:rStyle w:val="Hyperlink"/>
+            <w:rFonts w:cs="Times New Roman"/>
+          </w:rPr>
+          <w:t>basic_math.cpp</w:t>
+        </w:r>
+      </w:hyperlink>
+      <w:r>
+        <w:rPr>
+          <w:rFonts w:cs="Times New Roman"/>
+        </w:rPr>
+        <w:t>»</w:t>
       </w:r>
     </w:p>
     <w:p>
@@ -16131,7 +16158,7 @@
         <w:tab/>
         <w:t>С помощью функции draw_func(), определённой в файле «</w:t>
       </w:r>
-      <w:hyperlink r:id="rId26">
+      <w:hyperlink r:id="rId28">
         <w:r>
           <w:rPr>
             <w:rStyle w:val="Hyperlink"/>
@@ -16234,7 +16261,7 @@
                                           </pic:cNvPicPr>
                                         </pic:nvPicPr>
                                         <pic:blipFill>
-                                          <a:blip r:embed="rId27"/>
+                                          <a:blip r:embed="rId29"/>
                                           <a:stretch>
                                             <a:fillRect/>
                                           </a:stretch>
@@ -16337,7 +16364,7 @@
                                     </pic:cNvPicPr>
                                   </pic:nvPicPr>
                                   <pic:blipFill>
-                                    <a:blip r:embed="rId28"/>
+                                    <a:blip r:embed="rId30"/>
                                     <a:stretch>
                                       <a:fillRect/>
                                     </a:stretch>
@@ -16937,7 +16964,7 @@
                                           </pic:cNvPicPr>
                                         </pic:nvPicPr>
                                         <pic:blipFill>
-                                          <a:blip r:embed="rId29"/>
+                                          <a:blip r:embed="rId31"/>
                                           <a:stretch>
                                             <a:fillRect/>
                                           </a:stretch>
@@ -17040,7 +17067,7 @@
                                     </pic:cNvPicPr>
                                   </pic:nvPicPr>
                                   <pic:blipFill>
-                                    <a:blip r:embed="rId30"/>
+                                    <a:blip r:embed="rId32"/>
                                     <a:stretch>
                                       <a:fillRect/>
                                     </a:stretch>
@@ -18841,7 +18868,7 @@
                                           </pic:cNvPicPr>
                                         </pic:nvPicPr>
                                         <pic:blipFill>
-                                          <a:blip r:embed="rId31"/>
+                                          <a:blip r:embed="rId33"/>
                                           <a:stretch>
                                             <a:fillRect/>
                                           </a:stretch>
@@ -18944,7 +18971,7 @@
                                     </pic:cNvPicPr>
                                   </pic:nvPicPr>
                                   <pic:blipFill>
-                                    <a:blip r:embed="rId32"/>
+                                    <a:blip r:embed="rId34"/>
                                     <a:stretch>
                                       <a:fillRect/>
                                     </a:stretch>
@@ -21077,8 +21104,8 @@
                                           </pic:cNvPicPr>
                                         </pic:nvPicPr>
                                         <pic:blipFill>
-                                          <a:blip r:embed="rId33"/>
-                                          <a:srcRect l="-934" t="-1658" r="-934" b="-1658"/>
+                                          <a:blip r:embed="rId35"/>
+                                          <a:srcRect l="-1249" t="-2217" r="-1249" b="-2217"/>
                                           <a:stretch>
                                             <a:fillRect/>
                                           </a:stretch>
@@ -21187,8 +21214,8 @@
                                     </pic:cNvPicPr>
                                   </pic:nvPicPr>
                                   <pic:blipFill>
-                                    <a:blip r:embed="rId34"/>
-                                    <a:srcRect l="-934" t="-1658" r="-934" b="-1658"/>
+                                    <a:blip r:embed="rId36"/>
+                                    <a:srcRect l="-1249" t="-2217" r="-1249" b="-2217"/>
                                     <a:stretch>
                                       <a:fillRect/>
                                     </a:stretch>
@@ -21328,8 +21355,8 @@
                                           </pic:cNvPicPr>
                                         </pic:nvPicPr>
                                         <pic:blipFill>
-                                          <a:blip r:embed="rId35"/>
-                                          <a:srcRect l="-934" t="-1658" r="-934" b="-1658"/>
+                                          <a:blip r:embed="rId37"/>
+                                          <a:srcRect l="-1249" t="-2217" r="-1249" b="-2217"/>
                                           <a:stretch>
                                             <a:fillRect/>
                                           </a:stretch>
@@ -21438,8 +21465,8 @@
                                     </pic:cNvPicPr>
                                   </pic:nvPicPr>
                                   <pic:blipFill>
-                                    <a:blip r:embed="rId36"/>
-                                    <a:srcRect l="-934" t="-1658" r="-934" b="-1658"/>
+                                    <a:blip r:embed="rId38"/>
+                                    <a:srcRect l="-1249" t="-2217" r="-1249" b="-2217"/>
                                     <a:stretch>
                                       <a:fillRect/>
                                     </a:stretch>
@@ -21579,8 +21606,8 @@
                                           </pic:cNvPicPr>
                                         </pic:nvPicPr>
                                         <pic:blipFill>
-                                          <a:blip r:embed="rId37"/>
-                                          <a:srcRect l="-934" t="-1658" r="-934" b="-1658"/>
+                                          <a:blip r:embed="rId39"/>
+                                          <a:srcRect l="-1249" t="-2217" r="-1249" b="-2217"/>
                                           <a:stretch>
                                             <a:fillRect/>
                                           </a:stretch>
@@ -21689,8 +21716,8 @@
                                     </pic:cNvPicPr>
                                   </pic:nvPicPr>
                                   <pic:blipFill>
-                                    <a:blip r:embed="rId38"/>
-                                    <a:srcRect l="-934" t="-1658" r="-934" b="-1658"/>
+                                    <a:blip r:embed="rId40"/>
+                                    <a:srcRect l="-1249" t="-2217" r="-1249" b="-2217"/>
                                     <a:stretch>
                                       <a:fillRect/>
                                     </a:stretch>
@@ -21830,8 +21857,8 @@
                                           </pic:cNvPicPr>
                                         </pic:nvPicPr>
                                         <pic:blipFill>
-                                          <a:blip r:embed="rId39"/>
-                                          <a:srcRect l="-934" t="-1658" r="-934" b="-1658"/>
+                                          <a:blip r:embed="rId41"/>
+                                          <a:srcRect l="-1249" t="-2217" r="-1249" b="-2217"/>
                                           <a:stretch>
                                             <a:fillRect/>
                                           </a:stretch>
@@ -21940,8 +21967,8 @@
                                     </pic:cNvPicPr>
                                   </pic:nvPicPr>
                                   <pic:blipFill>
-                                    <a:blip r:embed="rId40"/>
-                                    <a:srcRect l="-934" t="-1658" r="-934" b="-1658"/>
+                                    <a:blip r:embed="rId42"/>
+                                    <a:srcRect l="-1249" t="-2217" r="-1249" b="-2217"/>
                                     <a:stretch>
                                       <a:fillRect/>
                                     </a:stretch>
@@ -23880,7 +23907,7 @@
                                           </pic:cNvPicPr>
                                         </pic:nvPicPr>
                                         <pic:blipFill>
-                                          <a:blip r:embed="rId41"/>
+                                          <a:blip r:embed="rId43"/>
                                           <a:srcRect l="-934" t="-1531" r="-934" b="-1531"/>
                                           <a:stretch>
                                             <a:fillRect/>
@@ -23984,7 +24011,7 @@
                                     </pic:cNvPicPr>
                                   </pic:nvPicPr>
                                   <pic:blipFill>
-                                    <a:blip r:embed="rId42"/>
+                                    <a:blip r:embed="rId44"/>
                                     <a:srcRect l="-934" t="-1531" r="-934" b="-1531"/>
                                     <a:stretch>
                                       <a:fillRect/>
@@ -26482,7 +26509,7 @@
                                           </pic:cNvPicPr>
                                         </pic:nvPicPr>
                                         <pic:blipFill>
-                                          <a:blip r:embed="rId43"/>
+                                          <a:blip r:embed="rId45"/>
                                           <a:stretch>
                                             <a:fillRect/>
                                           </a:stretch>
@@ -26585,7 +26612,7 @@
                                     </pic:cNvPicPr>
                                   </pic:nvPicPr>
                                   <pic:blipFill>
-                                    <a:blip r:embed="rId44"/>
+                                    <a:blip r:embed="rId46"/>
                                     <a:stretch>
                                       <a:fillRect/>
                                     </a:stretch>
@@ -29419,7 +29446,19 @@
       </m:oMath>
       <w:r>
         <w:rPr/>
-        <w:t>. В файле «cordic_fixed_point.cpp» данная функция использует числа с фиксированной точкой, благодаря чему вычисления происходят быстрее.</w:t>
+        <w:t>. В файле «</w:t>
+      </w:r>
+      <w:hyperlink r:id="rId47">
+        <w:r>
+          <w:rPr>
+            <w:rStyle w:val="Hyperlink"/>
+          </w:rPr>
+          <w:t>cordic_fixed_point.cpp</w:t>
+        </w:r>
+      </w:hyperlink>
+      <w:r>
+        <w:rPr/>
+        <w:t>» данная функция использует числа с фиксированной точкой, благодаря чему вычисления происходят быстрее.</w:t>
       </w:r>
     </w:p>
     <w:p>
@@ -29643,7 +29682,7 @@
         </w:rPr>
         <w:t xml:space="preserve"> </w:t>
       </w:r>
-      <w:hyperlink r:id="rId45">
+      <w:hyperlink r:id="rId48">
         <w:r>
           <w:rPr>
             <w:rStyle w:val="Hyperlink"/>
@@ -29707,7 +29746,7 @@
         </w:rPr>
         <w:t>Исследование численных методов для синуса и косинуса [Текст] / Строганов Ю.В., Пудов Д.Ю., Сиденко А.Г. // Новые информационные технологии в автоматизированных системах. 2018. №21.  URL: (</w:t>
       </w:r>
-      <w:hyperlink r:id="rId46">
+      <w:hyperlink r:id="rId49">
         <w:r>
           <w:rPr>
             <w:rStyle w:val="Hyperlink"/>
@@ -29752,7 +29791,7 @@
         <w:rPr/>
         <w:t>Approximating sin(x) to 5 ULP with Chebyshev polynomials [Электронный ресурс], — (</w:t>
       </w:r>
-      <w:hyperlink r:id="rId47">
+      <w:hyperlink r:id="rId50">
         <w:r>
           <w:rPr>
             <w:rStyle w:val="Hyperlink"/>
@@ -29785,7 +29824,7 @@
         <w:rPr/>
         <w:t>Формулы Маклорена и Тейлора [Электронный ресурс], — (</w:t>
       </w:r>
-      <w:hyperlink r:id="rId48">
+      <w:hyperlink r:id="rId51">
         <w:r>
           <w:rPr>
             <w:rStyle w:val="Hyperlink"/>
@@ -29818,7 +29857,7 @@
         <w:rPr/>
         <w:t>Mercator series [Электронный ресурс], — (</w:t>
       </w:r>
-      <w:hyperlink r:id="rId49">
+      <w:hyperlink r:id="rId52">
         <w:r>
           <w:rPr>
             <w:rStyle w:val="Hyperlink"/>
@@ -29851,7 +29890,7 @@
         <w:rPr/>
         <w:t>Taylor series [Электронный ресурс], — (</w:t>
       </w:r>
-      <w:hyperlink r:id="rId50">
+      <w:hyperlink r:id="rId53">
         <w:r>
           <w:rPr>
             <w:rStyle w:val="Hyperlink"/>
@@ -29889,7 +29928,7 @@
         <w:rPr/>
         <w:t>Derivative [Электронный ресурс], — (</w:t>
       </w:r>
-      <w:hyperlink r:id="rId51">
+      <w:hyperlink r:id="rId54">
         <w:r>
           <w:rPr>
             <w:rStyle w:val="Hyperlink"/>
@@ -29920,7 +29959,7 @@
         <w:rPr/>
         <w:t>CORDIC [Электронный ресурс], — (</w:t>
       </w:r>
-      <w:hyperlink r:id="rId52">
+      <w:hyperlink r:id="rId55">
         <w:r>
           <w:rPr>
             <w:rStyle w:val="Hyperlink"/>
@@ -29951,7 +29990,7 @@
         <w:rPr/>
         <w:t>CORDIC Algorithm [Электронный ресурс], — (</w:t>
       </w:r>
-      <w:hyperlink r:id="rId53">
+      <w:hyperlink r:id="rId56">
         <w:r>
           <w:rPr>
             <w:rStyle w:val="Hyperlink"/>
@@ -29984,7 +30023,7 @@
       </w:r>
     </w:p>
     <w:sectPr>
-      <w:footerReference w:type="default" r:id="rId54"/>
+      <w:footerReference w:type="default" r:id="rId57"/>
       <w:type w:val="nextPage"/>
       <w:pgSz w:w="11906" w:h="16838"/>
       <w:pgMar w:left="1701" w:right="851" w:gutter="0" w:header="0" w:top="1134" w:footer="1134" w:bottom="1410"/>
@@ -30021,7 +30060,7 @@
     </w:r>
     <w:r>
       <w:rPr/>
-      <w:t>19</w:t>
+      <w:t>9</w:t>
     </w:r>
     <w:r>
       <w:rPr/>
@@ -30454,7 +30493,7 @@
     <w:pPr>
       <w:widowControl/>
       <w:suppressAutoHyphens w:val="true"/>
-      <w:overflowPunct w:val="false"/>
+      <w:overflowPunct w:val="true"/>
       <w:bidi w:val="0"/>
       <w:spacing w:before="0" w:after="0"/>
       <w:jc w:val="start"/>

</xml_diff>

<commit_message>
Checked formulas, edited the title page, the names of the images are now in the center
</commit_message>
<xml_diff>
--- a/Изучение_методов_вычисления_синуса.docx
+++ b/Изучение_методов_вычисления_синуса.docx
@@ -5,767 +5,144 @@
     <w:p>
       <w:pPr>
         <w:pStyle w:val="Normal"/>
-        <w:widowControl w:val="false"/>
-        <w:tabs>
-          <w:tab w:val="clear" w:pos="851"/>
-          <w:tab w:val="left" w:pos="5420" w:leader="none"/>
-        </w:tabs>
-        <w:spacing w:lineRule="auto" w:line="276"/>
+        <w:spacing w:lineRule="auto" w:line="360" w:before="0" w:after="0"/>
         <w:jc w:val="center"/>
         <w:rPr>
-          <w:sz w:val="26"/>
-          <w:szCs w:val="26"/>
-        </w:rPr>
-      </w:pPr>
-      <w:r>
-        <w:rPr>
-          <w:smallCaps/>
-          <w:sz w:val="26"/>
-          <w:szCs w:val="26"/>
-        </w:rPr>
-        <w:t>ДОМАШНЯЯ ОНЛАЙН-ШКОЛА «ФОКСФОРД»</w:t>
-      </w:r>
-    </w:p>
-    <w:p>
-      <w:pPr>
-        <w:pStyle w:val="Normal"/>
-        <w:widowControl w:val="false"/>
-        <w:spacing w:lineRule="auto" w:line="276"/>
-        <w:rPr>
-          <w:sz w:val="26"/>
-          <w:szCs w:val="26"/>
-          <w:lang w:eastAsia="ru-RU"/>
-        </w:rPr>
-      </w:pPr>
-      <w:r>
-        <w:rPr>
-          <w:sz w:val="26"/>
-          <w:szCs w:val="26"/>
-          <w:lang w:eastAsia="ru-RU"/>
-        </w:rPr>
-      </w:r>
-    </w:p>
-    <w:p>
-      <w:pPr>
-        <w:pStyle w:val="Normal"/>
-        <w:widowControl w:val="false"/>
-        <w:spacing w:lineRule="auto" w:line="276"/>
-        <w:rPr>
-          <w:sz w:val="26"/>
-          <w:szCs w:val="26"/>
-          <w:lang w:eastAsia="ru-RU"/>
-        </w:rPr>
-      </w:pPr>
-      <w:r>
-        <w:rPr>
-          <w:sz w:val="26"/>
-          <w:szCs w:val="26"/>
-          <w:lang w:eastAsia="ru-RU"/>
-        </w:rPr>
-      </w:r>
-    </w:p>
-    <w:p>
-      <w:pPr>
-        <w:pStyle w:val="Normal"/>
-        <w:widowControl w:val="false"/>
-        <w:spacing w:lineRule="auto" w:line="276"/>
-        <w:jc w:val="center"/>
-        <w:rPr>
-          <w:i/>
-          <w:i/>
-          <w:sz w:val="26"/>
-          <w:szCs w:val="26"/>
-          <w:lang w:eastAsia="ru-RU"/>
-        </w:rPr>
-      </w:pPr>
-      <w:r>
-        <w:rPr>
-          <w:i/>
-          <w:sz w:val="26"/>
-          <w:szCs w:val="26"/>
-          <w:lang w:eastAsia="ru-RU"/>
-        </w:rPr>
-      </w:r>
-    </w:p>
-    <w:p>
-      <w:pPr>
-        <w:pStyle w:val="Normal"/>
-        <w:widowControl w:val="false"/>
-        <w:spacing w:lineRule="auto" w:line="276"/>
-        <w:jc w:val="center"/>
-        <w:rPr>
-          <w:i/>
-          <w:i/>
-          <w:sz w:val="26"/>
-          <w:szCs w:val="26"/>
-          <w:lang w:eastAsia="ru-RU"/>
-        </w:rPr>
-      </w:pPr>
-      <w:r>
-        <w:rPr>
-          <w:i/>
-          <w:sz w:val="26"/>
-          <w:szCs w:val="26"/>
-          <w:lang w:eastAsia="ru-RU"/>
-        </w:rPr>
-      </w:r>
-    </w:p>
-    <w:p>
-      <w:pPr>
-        <w:pStyle w:val="Normal"/>
-        <w:widowControl w:val="false"/>
-        <w:spacing w:lineRule="auto" w:line="276"/>
-        <w:jc w:val="center"/>
-        <w:rPr>
-          <w:i/>
-          <w:i/>
-          <w:sz w:val="26"/>
-          <w:szCs w:val="26"/>
-          <w:lang w:eastAsia="ru-RU"/>
-        </w:rPr>
-      </w:pPr>
-      <w:r>
-        <w:rPr>
-          <w:i/>
-          <w:sz w:val="26"/>
-          <w:szCs w:val="26"/>
-          <w:lang w:eastAsia="ru-RU"/>
-        </w:rPr>
-      </w:r>
-    </w:p>
-    <w:p>
-      <w:pPr>
-        <w:pStyle w:val="Normal"/>
-        <w:widowControl w:val="false"/>
-        <w:spacing w:lineRule="auto" w:line="276"/>
-        <w:jc w:val="center"/>
-        <w:rPr>
-          <w:i/>
-          <w:i/>
-          <w:sz w:val="26"/>
-          <w:szCs w:val="26"/>
-          <w:lang w:eastAsia="ru-RU"/>
-        </w:rPr>
-      </w:pPr>
-      <w:r>
-        <w:rPr>
-          <w:i/>
-          <w:sz w:val="26"/>
-          <w:szCs w:val="26"/>
-          <w:lang w:eastAsia="ru-RU"/>
-        </w:rPr>
-      </w:r>
-    </w:p>
-    <w:p>
-      <w:pPr>
-        <w:pStyle w:val="Normal"/>
-        <w:widowControl w:val="false"/>
-        <w:spacing w:lineRule="auto" w:line="276"/>
-        <w:jc w:val="center"/>
-        <w:rPr>
-          <w:i/>
-          <w:i/>
-          <w:sz w:val="26"/>
-          <w:szCs w:val="26"/>
-          <w:lang w:eastAsia="ru-RU"/>
-        </w:rPr>
-      </w:pPr>
-      <w:r>
-        <w:rPr>
-          <w:i/>
-          <w:sz w:val="26"/>
-          <w:szCs w:val="26"/>
-          <w:lang w:eastAsia="ru-RU"/>
-        </w:rPr>
-      </w:r>
-    </w:p>
-    <w:p>
-      <w:pPr>
-        <w:pStyle w:val="Normal"/>
-        <w:widowControl w:val="false"/>
-        <w:spacing w:lineRule="auto" w:line="276"/>
-        <w:jc w:val="center"/>
-        <w:rPr>
-          <w:i/>
-          <w:i/>
-          <w:sz w:val="26"/>
-          <w:szCs w:val="26"/>
-          <w:lang w:eastAsia="ru-RU"/>
-        </w:rPr>
-      </w:pPr>
-      <w:r>
-        <w:rPr>
-          <w:i/>
-          <w:sz w:val="26"/>
-          <w:szCs w:val="26"/>
-          <w:lang w:eastAsia="ru-RU"/>
-        </w:rPr>
-      </w:r>
-    </w:p>
-    <w:p>
-      <w:pPr>
-        <w:pStyle w:val="Normal"/>
-        <w:widowControl w:val="false"/>
-        <w:spacing w:lineRule="auto" w:line="276"/>
-        <w:jc w:val="center"/>
-        <w:rPr>
-          <w:i/>
-          <w:i/>
-          <w:sz w:val="26"/>
-          <w:szCs w:val="26"/>
-          <w:lang w:eastAsia="ru-RU"/>
-        </w:rPr>
-      </w:pPr>
-      <w:r>
-        <w:rPr>
-          <w:i/>
-          <w:sz w:val="26"/>
-          <w:szCs w:val="26"/>
-          <w:lang w:eastAsia="ru-RU"/>
-        </w:rPr>
-      </w:r>
-    </w:p>
-    <w:p>
-      <w:pPr>
-        <w:pStyle w:val="Normal"/>
-        <w:widowControl w:val="false"/>
-        <w:spacing w:lineRule="auto" w:line="276"/>
-        <w:jc w:val="center"/>
-        <w:rPr>
-          <w:i/>
-          <w:i/>
-          <w:sz w:val="26"/>
-          <w:szCs w:val="26"/>
-          <w:lang w:eastAsia="ru-RU"/>
-        </w:rPr>
-      </w:pPr>
-      <w:r>
-        <w:rPr>
-          <w:i/>
-          <w:sz w:val="26"/>
-          <w:szCs w:val="26"/>
-          <w:lang w:eastAsia="ru-RU"/>
-        </w:rPr>
-      </w:r>
-    </w:p>
-    <w:p>
-      <w:pPr>
-        <w:pStyle w:val="BodyText"/>
-        <w:jc w:val="center"/>
-        <w:rPr/>
-      </w:pPr>
-      <w:r>
-        <w:rPr/>
-        <w:t>Калугин Андрей Павлович</w:t>
-      </w:r>
-    </w:p>
-    <w:p>
-      <w:pPr>
-        <w:pStyle w:val="Normal"/>
-        <w:widowControl w:val="false"/>
-        <w:spacing w:lineRule="auto" w:line="276"/>
-        <w:jc w:val="center"/>
-        <w:rPr>
-          <w:i/>
-          <w:i/>
-          <w:sz w:val="26"/>
-          <w:szCs w:val="26"/>
-          <w:lang w:eastAsia="ru-RU"/>
-        </w:rPr>
-      </w:pPr>
-      <w:r>
-        <w:rPr>
-          <w:i/>
-          <w:sz w:val="26"/>
-          <w:szCs w:val="26"/>
-        </w:rPr>
-        <w:t>10 класс</w:t>
-      </w:r>
-    </w:p>
-    <w:p>
-      <w:pPr>
-        <w:pStyle w:val="Normal"/>
-        <w:numPr>
-          <w:ilvl w:val="0"/>
-          <w:numId w:val="0"/>
-        </w:numPr>
-        <w:spacing w:lineRule="auto" w:line="276" w:before="240" w:after="60"/>
-        <w:ind w:hanging="0" w:start="0"/>
-        <w:jc w:val="center"/>
-        <w:outlineLvl w:val="5"/>
-        <w:rPr>
+          <w:rFonts w:ascii="Times New Roman" w:hAnsi="Times New Roman" w:eastAsia="Times New Roman" w:cs="Times New Roman"/>
           <w:b/>
-          <w:bCs/>
-          <w:sz w:val="26"/>
-          <w:szCs w:val="26"/>
-          <w:lang w:eastAsia="ru-RU"/>
-        </w:rPr>
-      </w:pPr>
-      <w:r>
-        <w:rPr>
+          <w:sz w:val="36"/>
+          <w:szCs w:val="36"/>
+        </w:rPr>
+      </w:pPr>
+      <w:r>
+        <w:rPr>
+          <w:rFonts w:eastAsia="Times New Roman" w:cs="Times New Roman"/>
           <w:b/>
-          <w:bCs/>
-          <w:sz w:val="26"/>
-          <w:szCs w:val="26"/>
-          <w:lang w:eastAsia="ru-RU"/>
-        </w:rPr>
-        <w:t xml:space="preserve">ПРОЕКТНАЯ РАБОТА </w:t>
-      </w:r>
-    </w:p>
-    <w:p>
-      <w:pPr>
-        <w:pStyle w:val="Normal"/>
-        <w:numPr>
-          <w:ilvl w:val="0"/>
-          <w:numId w:val="0"/>
-        </w:numPr>
-        <w:spacing w:lineRule="auto" w:line="276" w:before="240" w:after="60"/>
-        <w:ind w:hanging="0" w:start="0"/>
-        <w:jc w:val="center"/>
-        <w:outlineLvl w:val="5"/>
-        <w:rPr>
-          <w:sz w:val="26"/>
-          <w:szCs w:val="26"/>
-          <w:lang w:eastAsia="ru-RU"/>
-        </w:rPr>
-      </w:pPr>
-      <w:r>
-        <w:rPr>
-          <w:sz w:val="26"/>
-          <w:szCs w:val="26"/>
-          <w:lang w:eastAsia="ru-RU"/>
-        </w:rPr>
-      </w:r>
-    </w:p>
-    <w:p>
-      <w:pPr>
-        <w:pStyle w:val="Normal"/>
-        <w:widowControl w:val="false"/>
-        <w:spacing w:lineRule="auto" w:line="276" w:before="0" w:after="120"/>
-        <w:jc w:val="center"/>
-        <w:rPr>
-          <w:sz w:val="26"/>
-          <w:szCs w:val="26"/>
-          <w:lang w:eastAsia="ru-RU"/>
-        </w:rPr>
-      </w:pPr>
-      <w:r>
-        <w:rPr>
-          <w:sz w:val="26"/>
-          <w:szCs w:val="26"/>
-          <w:lang w:eastAsia="ru-RU"/>
-        </w:rPr>
-        <w:t>«Изучение методов вычисления синуса»</w:t>
-      </w:r>
-    </w:p>
-    <w:p>
-      <w:pPr>
-        <w:pStyle w:val="Normal"/>
-        <w:widowControl w:val="false"/>
-        <w:spacing w:lineRule="auto" w:line="276" w:before="0" w:after="120"/>
-        <w:jc w:val="center"/>
-        <w:rPr>
-          <w:sz w:val="26"/>
-          <w:szCs w:val="26"/>
-          <w:lang w:eastAsia="ru-RU"/>
-        </w:rPr>
-      </w:pPr>
-      <w:r>
-        <w:rPr>
-          <w:sz w:val="26"/>
-          <w:szCs w:val="26"/>
-          <w:lang w:eastAsia="ru-RU"/>
-        </w:rPr>
-      </w:r>
-    </w:p>
-    <w:p>
-      <w:pPr>
-        <w:pStyle w:val="Normal"/>
-        <w:widowControl w:val="false"/>
-        <w:spacing w:lineRule="auto" w:line="276" w:before="0" w:after="120"/>
-        <w:jc w:val="center"/>
-        <w:rPr>
-          <w:sz w:val="26"/>
-          <w:szCs w:val="26"/>
-          <w:lang w:eastAsia="ru-RU"/>
-        </w:rPr>
-      </w:pPr>
-      <w:r>
-        <w:rPr>
-          <w:sz w:val="26"/>
-          <w:szCs w:val="26"/>
-          <w:lang w:eastAsia="ru-RU"/>
-        </w:rPr>
-      </w:r>
-    </w:p>
-    <w:p>
-      <w:pPr>
-        <w:pStyle w:val="Normal"/>
-        <w:widowControl w:val="false"/>
-        <w:spacing w:lineRule="auto" w:line="276" w:before="0" w:after="120"/>
-        <w:jc w:val="center"/>
-        <w:rPr>
-          <w:sz w:val="26"/>
-          <w:szCs w:val="26"/>
-          <w:lang w:eastAsia="ru-RU"/>
-        </w:rPr>
-      </w:pPr>
-      <w:r>
-        <w:rPr>
-          <w:sz w:val="26"/>
-          <w:szCs w:val="26"/>
-          <w:lang w:eastAsia="ru-RU"/>
-        </w:rPr>
-      </w:r>
-    </w:p>
-    <w:p>
-      <w:pPr>
-        <w:pStyle w:val="Normal"/>
-        <w:widowControl w:val="false"/>
-        <w:spacing w:lineRule="auto" w:line="276" w:before="0" w:after="120"/>
-        <w:jc w:val="center"/>
-        <w:rPr>
-          <w:sz w:val="26"/>
-          <w:szCs w:val="26"/>
-          <w:lang w:eastAsia="ru-RU"/>
-        </w:rPr>
-      </w:pPr>
-      <w:r>
-        <w:rPr>
-          <w:sz w:val="26"/>
-          <w:szCs w:val="26"/>
-          <w:lang w:eastAsia="ru-RU"/>
+          <w:sz w:val="36"/>
+          <w:szCs w:val="36"/>
         </w:rPr>
       </w:r>
     </w:p>
     <w:tbl>
       <w:tblPr>
-        <w:tblW w:w="9720" w:type="dxa"/>
-        <w:jc w:val="start"/>
+        <w:tblStyle w:val="Table1"/>
+        <w:tblW w:w="9330" w:type="dxa"/>
+        <w:jc w:val="center"/>
         <w:tblInd w:w="0" w:type="dxa"/>
         <w:tblLayout w:type="fixed"/>
         <w:tblCellMar>
-          <w:top w:w="0" w:type="dxa"/>
-          <w:start w:w="108" w:type="dxa"/>
-          <w:bottom w:w="0" w:type="dxa"/>
-          <w:end w:w="108" w:type="dxa"/>
+          <w:top w:w="100" w:type="dxa"/>
+          <w:start w:w="100" w:type="dxa"/>
+          <w:bottom w:w="100" w:type="dxa"/>
+          <w:end w:w="100" w:type="dxa"/>
         </w:tblCellMar>
+        <w:tblLook w:val="0600"/>
       </w:tblPr>
       <w:tblGrid>
-        <w:gridCol w:w="4788"/>
-        <w:gridCol w:w="4931"/>
+        <w:gridCol w:w="1725"/>
+        <w:gridCol w:w="7604"/>
       </w:tblGrid>
       <w:tr>
-        <w:trPr>
-          <w:trHeight w:val="3480" w:hRule="atLeast"/>
-        </w:trPr>
+        <w:trPr/>
         <w:tc>
           <w:tcPr>
-            <w:tcW w:w="4788" w:type="dxa"/>
-            <w:tcBorders/>
+            <w:tcW w:w="1725" w:type="dxa"/>
+            <w:tcBorders>
+              <w:top w:val="single" w:sz="8" w:space="0" w:color="000000"/>
+              <w:start w:val="single" w:sz="8" w:space="0" w:color="000000"/>
+              <w:bottom w:val="single" w:sz="8" w:space="0" w:color="000000"/>
+              <w:end w:val="single" w:sz="8" w:space="0" w:color="000000"/>
+            </w:tcBorders>
+            <w:shd w:fill="auto" w:val="clear"/>
           </w:tcPr>
           <w:p>
             <w:pPr>
               <w:pStyle w:val="Normal"/>
-              <w:spacing w:lineRule="auto" w:line="276"/>
+              <w:keepNext w:val="false"/>
+              <w:keepLines w:val="false"/>
+              <w:widowControl w:val="false"/>
+              <w:shd w:val="clear" w:fill="auto"/>
+              <w:spacing w:lineRule="auto" w:line="240" w:before="0" w:after="0"/>
+              <w:ind w:hanging="0" w:start="0" w:end="0"/>
+              <w:jc w:val="start"/>
               <w:rPr>
-                <w:sz w:val="26"/>
-                <w:szCs w:val="26"/>
+                <w:rFonts w:ascii="Times New Roman" w:hAnsi="Times New Roman" w:eastAsia="Times New Roman" w:cs="Times New Roman"/>
+                <w:b/>
+                <w:sz w:val="36"/>
+                <w:szCs w:val="36"/>
               </w:rPr>
             </w:pPr>
             <w:r>
               <w:rPr>
-                <w:sz w:val="26"/>
-                <w:szCs w:val="26"/>
+                <w:rFonts w:eastAsia="Times New Roman" w:cs="Times New Roman"/>
+                <w:b/>
+                <w:sz w:val="36"/>
+                <w:szCs w:val="36"/>
+              </w:rPr>
+              <w:t xml:space="preserve">Ссылка на видео </w:t>
+            </w:r>
+          </w:p>
+        </w:tc>
+        <w:tc>
+          <w:tcPr>
+            <w:tcW w:w="7604" w:type="dxa"/>
+            <w:tcBorders>
+              <w:top w:val="single" w:sz="8" w:space="0" w:color="000000"/>
+              <w:start w:val="single" w:sz="8" w:space="0" w:color="000000"/>
+              <w:bottom w:val="single" w:sz="8" w:space="0" w:color="000000"/>
+              <w:end w:val="single" w:sz="8" w:space="0" w:color="000000"/>
+            </w:tcBorders>
+            <w:shd w:fill="auto" w:val="clear"/>
+          </w:tcPr>
+          <w:p>
+            <w:pPr>
+              <w:pStyle w:val="Normal"/>
+              <w:keepNext w:val="false"/>
+              <w:keepLines w:val="false"/>
+              <w:widowControl w:val="false"/>
+              <w:shd w:val="clear" w:fill="auto"/>
+              <w:spacing w:lineRule="auto" w:line="240" w:before="0" w:after="0"/>
+              <w:ind w:hanging="0" w:start="0" w:end="0"/>
+              <w:jc w:val="start"/>
+              <w:rPr>
+                <w:rFonts w:ascii="Times New Roman" w:hAnsi="Times New Roman" w:eastAsia="Times New Roman" w:cs="Times New Roman"/>
+                <w:b/>
+                <w:sz w:val="36"/>
+                <w:szCs w:val="36"/>
+              </w:rPr>
+            </w:pPr>
+            <w:r>
+              <w:rPr>
+                <w:rFonts w:eastAsia="Times New Roman" w:cs="Times New Roman"/>
+                <w:b/>
+                <w:sz w:val="36"/>
+                <w:szCs w:val="36"/>
               </w:rPr>
             </w:r>
           </w:p>
           <w:p>
             <w:pPr>
               <w:pStyle w:val="Normal"/>
-              <w:spacing w:lineRule="auto" w:line="276"/>
+              <w:keepNext w:val="false"/>
+              <w:keepLines w:val="false"/>
+              <w:widowControl w:val="false"/>
+              <w:shd w:val="clear" w:fill="auto"/>
+              <w:spacing w:lineRule="auto" w:line="240" w:before="0" w:after="0"/>
+              <w:ind w:hanging="0" w:start="0" w:end="0"/>
+              <w:jc w:val="start"/>
               <w:rPr>
-                <w:sz w:val="26"/>
-                <w:szCs w:val="26"/>
+                <w:rFonts w:ascii="Times New Roman" w:hAnsi="Times New Roman" w:eastAsia="Times New Roman" w:cs="Times New Roman"/>
+                <w:b/>
+                <w:sz w:val="36"/>
+                <w:szCs w:val="36"/>
               </w:rPr>
             </w:pPr>
             <w:r>
               <w:rPr>
-                <w:sz w:val="26"/>
-                <w:szCs w:val="26"/>
-              </w:rPr>
-            </w:r>
-          </w:p>
-          <w:p>
-            <w:pPr>
-              <w:pStyle w:val="Normal"/>
-              <w:spacing w:lineRule="auto" w:line="276"/>
-              <w:rPr>
-                <w:sz w:val="26"/>
-                <w:szCs w:val="26"/>
-              </w:rPr>
-            </w:pPr>
-            <w:r>
-              <w:rPr>
-                <w:sz w:val="26"/>
-                <w:szCs w:val="26"/>
-              </w:rPr>
-            </w:r>
-          </w:p>
-          <w:p>
-            <w:pPr>
-              <w:pStyle w:val="Normal"/>
-              <w:spacing w:lineRule="auto" w:line="276"/>
-              <w:rPr>
-                <w:sz w:val="26"/>
-                <w:szCs w:val="26"/>
-              </w:rPr>
-            </w:pPr>
-            <w:r>
-              <w:rPr>
-                <w:sz w:val="26"/>
-                <w:szCs w:val="26"/>
-              </w:rPr>
-            </w:r>
-          </w:p>
-          <w:p>
-            <w:pPr>
-              <w:pStyle w:val="Normal"/>
-              <w:spacing w:lineRule="auto" w:line="276"/>
-              <w:rPr>
-                <w:sz w:val="26"/>
-                <w:szCs w:val="26"/>
-              </w:rPr>
-            </w:pPr>
-            <w:r>
-              <w:rPr>
-                <w:sz w:val="26"/>
-                <w:szCs w:val="26"/>
-              </w:rPr>
-            </w:r>
-          </w:p>
-          <w:p>
-            <w:pPr>
-              <w:pStyle w:val="Normal"/>
-              <w:spacing w:lineRule="auto" w:line="276"/>
-              <w:rPr>
-                <w:sz w:val="26"/>
-                <w:szCs w:val="26"/>
-              </w:rPr>
-            </w:pPr>
-            <w:r>
-              <w:rPr>
-                <w:sz w:val="26"/>
-                <w:szCs w:val="26"/>
-              </w:rPr>
-            </w:r>
-          </w:p>
-          <w:p>
-            <w:pPr>
-              <w:pStyle w:val="Normal"/>
-              <w:spacing w:lineRule="auto" w:line="276"/>
-              <w:rPr>
-                <w:sz w:val="26"/>
-                <w:szCs w:val="26"/>
-              </w:rPr>
-            </w:pPr>
-            <w:r>
-              <w:rPr>
-                <w:sz w:val="26"/>
-                <w:szCs w:val="26"/>
-              </w:rPr>
-            </w:r>
-          </w:p>
-          <w:p>
-            <w:pPr>
-              <w:pStyle w:val="Normal"/>
-              <w:spacing w:lineRule="auto" w:line="276"/>
-              <w:rPr>
-                <w:sz w:val="26"/>
-                <w:szCs w:val="26"/>
-              </w:rPr>
-            </w:pPr>
-            <w:r>
-              <w:rPr>
-                <w:sz w:val="26"/>
-                <w:szCs w:val="26"/>
-              </w:rPr>
-            </w:r>
-          </w:p>
-          <w:p>
-            <w:pPr>
-              <w:pStyle w:val="Normal"/>
-              <w:spacing w:lineRule="auto" w:line="276"/>
-              <w:rPr>
-                <w:sz w:val="26"/>
-                <w:szCs w:val="26"/>
-              </w:rPr>
-            </w:pPr>
-            <w:r>
-              <w:rPr>
-                <w:sz w:val="26"/>
-                <w:szCs w:val="26"/>
-              </w:rPr>
-            </w:r>
-          </w:p>
-          <w:p>
-            <w:pPr>
-              <w:pStyle w:val="Normal"/>
-              <w:spacing w:lineRule="auto" w:line="276"/>
-              <w:rPr>
-                <w:sz w:val="26"/>
-                <w:szCs w:val="26"/>
-              </w:rPr>
-            </w:pPr>
-            <w:r>
-              <w:rPr>
-                <w:sz w:val="26"/>
-                <w:szCs w:val="26"/>
-              </w:rPr>
-            </w:r>
-          </w:p>
-          <w:p>
-            <w:pPr>
-              <w:pStyle w:val="Normal"/>
-              <w:spacing w:lineRule="auto" w:line="276"/>
-              <w:rPr>
-                <w:sz w:val="26"/>
-                <w:szCs w:val="26"/>
-              </w:rPr>
-            </w:pPr>
-            <w:r>
-              <w:rPr>
-                <w:sz w:val="26"/>
-                <w:szCs w:val="26"/>
-              </w:rPr>
-            </w:r>
-          </w:p>
-          <w:p>
-            <w:pPr>
-              <w:pStyle w:val="Normal"/>
-              <w:spacing w:lineRule="auto" w:line="276"/>
-              <w:rPr>
-                <w:sz w:val="26"/>
-                <w:szCs w:val="26"/>
-              </w:rPr>
-            </w:pPr>
-            <w:r>
-              <w:rPr>
-                <w:sz w:val="26"/>
-                <w:szCs w:val="26"/>
-              </w:rPr>
-            </w:r>
-          </w:p>
-          <w:p>
-            <w:pPr>
-              <w:pStyle w:val="Normal"/>
-              <w:spacing w:lineRule="auto" w:line="276"/>
-              <w:rPr>
-                <w:sz w:val="26"/>
-                <w:szCs w:val="26"/>
-              </w:rPr>
-            </w:pPr>
-            <w:r>
-              <w:rPr>
-                <w:sz w:val="26"/>
-                <w:szCs w:val="26"/>
-              </w:rPr>
-            </w:r>
-          </w:p>
-          <w:p>
-            <w:pPr>
-              <w:pStyle w:val="Normal"/>
-              <w:spacing w:lineRule="auto" w:line="276"/>
-              <w:rPr>
-                <w:sz w:val="26"/>
-                <w:szCs w:val="26"/>
-              </w:rPr>
-            </w:pPr>
-            <w:r>
-              <w:rPr>
-                <w:sz w:val="26"/>
-                <w:szCs w:val="26"/>
-              </w:rPr>
-            </w:r>
-          </w:p>
-          <w:p>
-            <w:pPr>
-              <w:pStyle w:val="Normal"/>
-              <w:spacing w:lineRule="auto" w:line="276"/>
-              <w:rPr>
-                <w:sz w:val="26"/>
-                <w:szCs w:val="26"/>
-              </w:rPr>
-            </w:pPr>
-            <w:r>
-              <w:rPr>
-                <w:sz w:val="26"/>
-                <w:szCs w:val="26"/>
-              </w:rPr>
-            </w:r>
-          </w:p>
-          <w:p>
-            <w:pPr>
-              <w:pStyle w:val="Normal"/>
-              <w:spacing w:lineRule="auto" w:line="276"/>
-              <w:rPr>
-                <w:sz w:val="26"/>
-                <w:szCs w:val="26"/>
-              </w:rPr>
-            </w:pPr>
-            <w:r>
-              <w:rPr>
-                <w:sz w:val="26"/>
-                <w:szCs w:val="26"/>
-              </w:rPr>
-            </w:r>
-          </w:p>
-        </w:tc>
-        <w:tc>
-          <w:tcPr>
-            <w:tcW w:w="4931" w:type="dxa"/>
-            <w:tcBorders/>
-          </w:tcPr>
-          <w:p>
-            <w:pPr>
-              <w:pStyle w:val="Normal"/>
-              <w:spacing w:lineRule="auto" w:line="276"/>
-              <w:jc w:val="center"/>
-              <w:rPr/>
-            </w:pPr>
-            <w:r>
-              <w:rPr>
-                <w:sz w:val="26"/>
-                <w:szCs w:val="26"/>
-              </w:rPr>
-              <w:t>Консультант:</w:t>
-            </w:r>
-          </w:p>
-          <w:p>
-            <w:pPr>
-              <w:pStyle w:val="BodyText"/>
-              <w:jc w:val="center"/>
-              <w:rPr/>
-            </w:pPr>
-            <w:r>
-              <w:rPr/>
-              <w:t>Ибрагимова Нурай Афиг кызы</w:t>
-            </w:r>
-          </w:p>
-          <w:p>
-            <w:pPr>
-              <w:pStyle w:val="Normal"/>
-              <w:spacing w:lineRule="auto" w:line="276"/>
-              <w:jc w:val="end"/>
-              <w:rPr>
-                <w:sz w:val="26"/>
-                <w:szCs w:val="26"/>
-              </w:rPr>
-            </w:pPr>
-            <w:r>
-              <w:rPr>
-                <w:sz w:val="26"/>
-                <w:szCs w:val="26"/>
+                <w:rFonts w:eastAsia="Times New Roman" w:cs="Times New Roman"/>
+                <w:b/>
+                <w:sz w:val="36"/>
+                <w:szCs w:val="36"/>
               </w:rPr>
             </w:r>
           </w:p>
@@ -775,42 +152,447 @@
     <w:p>
       <w:pPr>
         <w:pStyle w:val="Normal"/>
-        <w:widowControl w:val="false"/>
-        <w:spacing w:lineRule="auto" w:line="276"/>
+        <w:spacing w:lineRule="auto" w:line="360" w:before="0" w:after="0"/>
         <w:jc w:val="center"/>
         <w:rPr>
-          <w:sz w:val="26"/>
-          <w:szCs w:val="26"/>
-          <w:lang w:eastAsia="ru-RU"/>
-        </w:rPr>
-      </w:pPr>
-      <w:r>
-        <w:rPr>
-          <w:sz w:val="26"/>
-          <w:szCs w:val="26"/>
-          <w:lang w:eastAsia="ru-RU"/>
+          <w:rFonts w:ascii="Times New Roman" w:hAnsi="Times New Roman" w:eastAsia="Times New Roman" w:cs="Times New Roman"/>
+          <w:b/>
+          <w:sz w:val="36"/>
+          <w:szCs w:val="36"/>
+        </w:rPr>
+      </w:pPr>
+      <w:r>
+        <w:rPr>
+          <w:rFonts w:eastAsia="Times New Roman" w:cs="Times New Roman"/>
+          <w:b/>
+          <w:sz w:val="36"/>
+          <w:szCs w:val="36"/>
         </w:rPr>
       </w:r>
     </w:p>
     <w:p>
       <w:pPr>
         <w:pStyle w:val="Normal"/>
-        <w:widowControl w:val="false"/>
-        <w:spacing w:lineRule="auto" w:line="276"/>
+        <w:spacing w:lineRule="auto" w:line="360" w:before="0" w:after="0"/>
+        <w:jc w:val="start"/>
+        <w:rPr>
+          <w:rFonts w:ascii="Times New Roman" w:hAnsi="Times New Roman" w:eastAsia="Times New Roman" w:cs="Times New Roman"/>
+          <w:b/>
+          <w:sz w:val="36"/>
+          <w:szCs w:val="36"/>
+        </w:rPr>
+      </w:pPr>
+      <w:r>
+        <w:rPr>
+          <w:rFonts w:eastAsia="Times New Roman" w:cs="Times New Roman"/>
+          <w:b/>
+          <w:sz w:val="36"/>
+          <w:szCs w:val="36"/>
+        </w:rPr>
+      </w:r>
+    </w:p>
+    <w:p>
+      <w:pPr>
+        <w:pStyle w:val="Normal"/>
+        <w:spacing w:lineRule="auto" w:line="360" w:before="0" w:after="0"/>
         <w:jc w:val="center"/>
         <w:rPr>
-          <w:sz w:val="26"/>
-          <w:szCs w:val="26"/>
-          <w:lang w:eastAsia="ru-RU"/>
-        </w:rPr>
-      </w:pPr>
-      <w:r>
-        <w:rPr>
-          <w:sz w:val="26"/>
-          <w:szCs w:val="26"/>
-          <w:lang w:eastAsia="ru-RU"/>
-        </w:rPr>
-        <w:t>Старый Крым, 2024</w:t>
+          <w:rFonts w:ascii="Times New Roman" w:hAnsi="Times New Roman" w:eastAsia="Times New Roman" w:cs="Times New Roman"/>
+          <w:b/>
+          <w:sz w:val="36"/>
+          <w:szCs w:val="36"/>
+        </w:rPr>
+      </w:pPr>
+      <w:r>
+        <w:rPr>
+          <w:rFonts w:eastAsia="Times New Roman" w:cs="Times New Roman"/>
+          <w:b/>
+          <w:sz w:val="36"/>
+          <w:szCs w:val="36"/>
+        </w:rPr>
+      </w:r>
+    </w:p>
+    <w:p>
+      <w:pPr>
+        <w:pStyle w:val="Normal"/>
+        <w:spacing w:lineRule="auto" w:line="360" w:before="0" w:after="0"/>
+        <w:jc w:val="center"/>
+        <w:rPr>
+          <w:rFonts w:ascii="Times New Roman" w:hAnsi="Times New Roman" w:eastAsia="Times New Roman" w:cs="Times New Roman"/>
+          <w:b/>
+          <w:sz w:val="36"/>
+          <w:szCs w:val="36"/>
+        </w:rPr>
+      </w:pPr>
+      <w:r>
+        <w:rPr>
+          <w:rFonts w:eastAsia="Times New Roman" w:cs="Times New Roman"/>
+          <w:b/>
+          <w:sz w:val="36"/>
+          <w:szCs w:val="36"/>
+        </w:rPr>
+        <w:t>«Изучение методов вычисления синуса»</w:t>
+      </w:r>
+    </w:p>
+    <w:p>
+      <w:pPr>
+        <w:pStyle w:val="Normal"/>
+        <w:spacing w:lineRule="auto" w:line="360" w:before="0" w:after="0"/>
+        <w:jc w:val="center"/>
+        <w:rPr>
+          <w:rFonts w:ascii="Times New Roman" w:hAnsi="Times New Roman" w:eastAsia="Times New Roman" w:cs="Times New Roman"/>
+          <w:sz w:val="28"/>
+          <w:szCs w:val="28"/>
+        </w:rPr>
+      </w:pPr>
+      <w:r>
+        <w:rPr>
+          <w:rFonts w:eastAsia="Times New Roman" w:cs="Times New Roman"/>
+          <w:sz w:val="28"/>
+          <w:szCs w:val="28"/>
+        </w:rPr>
+        <w:t>индивидуальный учебный проект</w:t>
+      </w:r>
+    </w:p>
+    <w:p>
+      <w:pPr>
+        <w:pStyle w:val="Normal"/>
+        <w:spacing w:lineRule="auto" w:line="360" w:before="0" w:after="0"/>
+        <w:jc w:val="center"/>
+        <w:rPr>
+          <w:rFonts w:ascii="Times New Roman" w:hAnsi="Times New Roman" w:eastAsia="Times New Roman" w:cs="Times New Roman"/>
+          <w:sz w:val="28"/>
+          <w:szCs w:val="28"/>
+        </w:rPr>
+      </w:pPr>
+      <w:r>
+        <w:rPr>
+          <w:rFonts w:eastAsia="Times New Roman" w:cs="Times New Roman"/>
+          <w:sz w:val="28"/>
+          <w:szCs w:val="28"/>
+        </w:rPr>
+      </w:r>
+    </w:p>
+    <w:p>
+      <w:pPr>
+        <w:pStyle w:val="Normal"/>
+        <w:spacing w:lineRule="auto" w:line="360" w:before="0" w:after="0"/>
+        <w:jc w:val="center"/>
+        <w:rPr>
+          <w:rFonts w:ascii="Times New Roman" w:hAnsi="Times New Roman" w:eastAsia="Times New Roman" w:cs="Times New Roman"/>
+          <w:sz w:val="28"/>
+          <w:szCs w:val="28"/>
+        </w:rPr>
+      </w:pPr>
+      <w:r>
+        <w:rPr>
+          <w:rFonts w:eastAsia="Times New Roman" w:cs="Times New Roman"/>
+          <w:sz w:val="28"/>
+          <w:szCs w:val="28"/>
+        </w:rPr>
+      </w:r>
+    </w:p>
+    <w:p>
+      <w:pPr>
+        <w:pStyle w:val="Normal"/>
+        <w:spacing w:lineRule="auto" w:line="360" w:before="0" w:after="0"/>
+        <w:jc w:val="center"/>
+        <w:rPr>
+          <w:rFonts w:ascii="Times New Roman" w:hAnsi="Times New Roman" w:eastAsia="Times New Roman" w:cs="Times New Roman"/>
+          <w:sz w:val="28"/>
+          <w:szCs w:val="28"/>
+        </w:rPr>
+      </w:pPr>
+      <w:r>
+        <w:rPr>
+          <w:rFonts w:eastAsia="Times New Roman" w:cs="Times New Roman"/>
+          <w:sz w:val="28"/>
+          <w:szCs w:val="28"/>
+        </w:rPr>
+      </w:r>
+    </w:p>
+    <w:p>
+      <w:pPr>
+        <w:pStyle w:val="Normal"/>
+        <w:spacing w:lineRule="auto" w:line="360" w:before="0" w:after="0"/>
+        <w:ind w:hanging="0" w:start="4680"/>
+        <w:rPr>
+          <w:rFonts w:ascii="Times New Roman" w:hAnsi="Times New Roman" w:eastAsia="Times New Roman" w:cs="Times New Roman"/>
+          <w:sz w:val="28"/>
+          <w:szCs w:val="28"/>
+        </w:rPr>
+      </w:pPr>
+      <w:r>
+        <w:rPr>
+          <w:rFonts w:eastAsia="Times New Roman" w:cs="Times New Roman"/>
+          <w:sz w:val="28"/>
+          <w:szCs w:val="28"/>
+        </w:rPr>
+        <w:t>ВЫПОЛНИЛ:</w:t>
+      </w:r>
+    </w:p>
+    <w:p>
+      <w:pPr>
+        <w:pStyle w:val="Normal"/>
+        <w:spacing w:lineRule="auto" w:line="360" w:before="0" w:after="0"/>
+        <w:ind w:hanging="0" w:start="4680"/>
+        <w:rPr>
+          <w:rFonts w:ascii="Times New Roman" w:hAnsi="Times New Roman" w:eastAsia="Times New Roman" w:cs="Times New Roman"/>
+          <w:sz w:val="28"/>
+          <w:szCs w:val="28"/>
+        </w:rPr>
+      </w:pPr>
+      <w:r>
+        <w:rPr>
+          <w:rFonts w:eastAsia="Times New Roman" w:cs="Times New Roman"/>
+          <w:sz w:val="28"/>
+          <w:szCs w:val="28"/>
+        </w:rPr>
+        <w:t>ученик 10 класса</w:t>
+      </w:r>
+    </w:p>
+    <w:p>
+      <w:pPr>
+        <w:pStyle w:val="Normal"/>
+        <w:spacing w:lineRule="auto" w:line="360" w:before="0" w:after="0"/>
+        <w:ind w:hanging="0" w:start="4680"/>
+        <w:rPr>
+          <w:rFonts w:ascii="Times New Roman" w:hAnsi="Times New Roman" w:eastAsia="Times New Roman" w:cs="Times New Roman"/>
+          <w:sz w:val="28"/>
+          <w:szCs w:val="28"/>
+        </w:rPr>
+      </w:pPr>
+      <w:r>
+        <w:rPr>
+          <w:rFonts w:eastAsia="Times New Roman" w:cs="Times New Roman"/>
+          <w:sz w:val="28"/>
+          <w:szCs w:val="28"/>
+        </w:rPr>
+        <w:t>Калугин Андрей Павлович</w:t>
+      </w:r>
+    </w:p>
+    <w:p>
+      <w:pPr>
+        <w:pStyle w:val="Normal"/>
+        <w:spacing w:lineRule="auto" w:line="360" w:before="0" w:after="0"/>
+        <w:ind w:hanging="0" w:start="4680"/>
+        <w:rPr>
+          <w:rFonts w:ascii="Times New Roman" w:hAnsi="Times New Roman" w:eastAsia="Times New Roman" w:cs="Times New Roman"/>
+          <w:sz w:val="28"/>
+          <w:szCs w:val="28"/>
+        </w:rPr>
+      </w:pPr>
+      <w:r>
+        <w:rPr>
+          <w:rFonts w:eastAsia="Times New Roman" w:cs="Times New Roman"/>
+          <w:sz w:val="28"/>
+          <w:szCs w:val="28"/>
+        </w:rPr>
+      </w:r>
+    </w:p>
+    <w:p>
+      <w:pPr>
+        <w:pStyle w:val="Normal"/>
+        <w:spacing w:lineRule="auto" w:line="360" w:before="0" w:after="0"/>
+        <w:ind w:hanging="0" w:start="4680"/>
+        <w:rPr>
+          <w:rFonts w:ascii="Times New Roman" w:hAnsi="Times New Roman" w:eastAsia="Times New Roman" w:cs="Times New Roman"/>
+          <w:sz w:val="28"/>
+          <w:szCs w:val="28"/>
+        </w:rPr>
+      </w:pPr>
+      <w:r>
+        <w:rPr>
+          <w:rFonts w:eastAsia="Times New Roman" w:cs="Times New Roman"/>
+          <w:sz w:val="28"/>
+          <w:szCs w:val="28"/>
+        </w:rPr>
+        <w:t>НАУЧНЫЙ РУКОВОДИТЕЛЬ:</w:t>
+      </w:r>
+    </w:p>
+    <w:p>
+      <w:pPr>
+        <w:pStyle w:val="Normal"/>
+        <w:spacing w:lineRule="auto" w:line="360" w:before="0" w:after="0"/>
+        <w:ind w:hanging="0" w:start="4680"/>
+        <w:rPr>
+          <w:rFonts w:ascii="Times New Roman" w:hAnsi="Times New Roman" w:eastAsia="Times New Roman" w:cs="Times New Roman"/>
+          <w:sz w:val="28"/>
+          <w:szCs w:val="28"/>
+        </w:rPr>
+      </w:pPr>
+      <w:r>
+        <w:rPr>
+          <w:rFonts w:eastAsia="Times New Roman" w:cs="Times New Roman"/>
+          <w:sz w:val="28"/>
+          <w:szCs w:val="28"/>
+        </w:rPr>
+        <w:t>Ибрагимова Нурай Афиг кызы</w:t>
+      </w:r>
+    </w:p>
+    <w:p>
+      <w:pPr>
+        <w:pStyle w:val="Normal"/>
+        <w:spacing w:lineRule="auto" w:line="360" w:before="0" w:after="0"/>
+        <w:jc w:val="center"/>
+        <w:rPr>
+          <w:rFonts w:ascii="Times New Roman" w:hAnsi="Times New Roman" w:eastAsia="Times New Roman" w:cs="Times New Roman"/>
+          <w:sz w:val="28"/>
+          <w:szCs w:val="28"/>
+        </w:rPr>
+      </w:pPr>
+      <w:r>
+        <w:rPr>
+          <w:rFonts w:eastAsia="Times New Roman" w:cs="Times New Roman"/>
+          <w:sz w:val="28"/>
+          <w:szCs w:val="28"/>
+        </w:rPr>
+      </w:r>
+    </w:p>
+    <w:p>
+      <w:pPr>
+        <w:pStyle w:val="Normal"/>
+        <w:spacing w:lineRule="auto" w:line="360" w:before="0" w:after="0"/>
+        <w:jc w:val="center"/>
+        <w:rPr>
+          <w:rFonts w:ascii="Times New Roman" w:hAnsi="Times New Roman" w:eastAsia="Times New Roman" w:cs="Times New Roman"/>
+          <w:sz w:val="28"/>
+          <w:szCs w:val="28"/>
+        </w:rPr>
+      </w:pPr>
+      <w:r>
+        <w:rPr>
+          <w:rFonts w:eastAsia="Times New Roman" w:cs="Times New Roman"/>
+          <w:sz w:val="28"/>
+          <w:szCs w:val="28"/>
+        </w:rPr>
+      </w:r>
+    </w:p>
+    <w:p>
+      <w:pPr>
+        <w:pStyle w:val="Normal"/>
+        <w:spacing w:lineRule="auto" w:line="360" w:before="0" w:after="0"/>
+        <w:jc w:val="center"/>
+        <w:rPr>
+          <w:rFonts w:ascii="Times New Roman" w:hAnsi="Times New Roman" w:eastAsia="Times New Roman" w:cs="Times New Roman"/>
+          <w:sz w:val="28"/>
+          <w:szCs w:val="28"/>
+        </w:rPr>
+      </w:pPr>
+      <w:r>
+        <w:rPr>
+          <w:rFonts w:eastAsia="Times New Roman" w:cs="Times New Roman"/>
+          <w:sz w:val="28"/>
+          <w:szCs w:val="28"/>
+        </w:rPr>
+      </w:r>
+    </w:p>
+    <w:p>
+      <w:pPr>
+        <w:pStyle w:val="Normal"/>
+        <w:spacing w:lineRule="auto" w:line="360" w:before="0" w:after="0"/>
+        <w:jc w:val="center"/>
+        <w:rPr>
+          <w:rFonts w:ascii="Times New Roman" w:hAnsi="Times New Roman" w:eastAsia="Times New Roman" w:cs="Times New Roman"/>
+          <w:sz w:val="28"/>
+          <w:szCs w:val="28"/>
+        </w:rPr>
+      </w:pPr>
+      <w:r>
+        <w:rPr>
+          <w:rFonts w:eastAsia="Times New Roman" w:cs="Times New Roman"/>
+          <w:sz w:val="28"/>
+          <w:szCs w:val="28"/>
+        </w:rPr>
+      </w:r>
+    </w:p>
+    <w:p>
+      <w:pPr>
+        <w:pStyle w:val="Normal"/>
+        <w:spacing w:lineRule="auto" w:line="360" w:before="0" w:after="0"/>
+        <w:jc w:val="center"/>
+        <w:rPr>
+          <w:rFonts w:ascii="Times New Roman" w:hAnsi="Times New Roman" w:eastAsia="Times New Roman" w:cs="Times New Roman"/>
+          <w:sz w:val="28"/>
+          <w:szCs w:val="28"/>
+        </w:rPr>
+      </w:pPr>
+      <w:r>
+        <w:rPr>
+          <w:rFonts w:eastAsia="Times New Roman" w:cs="Times New Roman"/>
+          <w:sz w:val="28"/>
+          <w:szCs w:val="28"/>
+        </w:rPr>
+      </w:r>
+    </w:p>
+    <w:p>
+      <w:pPr>
+        <w:pStyle w:val="Normal"/>
+        <w:spacing w:lineRule="auto" w:line="360" w:before="0" w:after="0"/>
+        <w:jc w:val="center"/>
+        <w:rPr>
+          <w:rFonts w:ascii="Times New Roman" w:hAnsi="Times New Roman" w:eastAsia="Times New Roman" w:cs="Times New Roman"/>
+          <w:sz w:val="28"/>
+          <w:szCs w:val="28"/>
+        </w:rPr>
+      </w:pPr>
+      <w:r>
+        <w:rPr>
+          <w:rFonts w:eastAsia="Times New Roman" w:cs="Times New Roman"/>
+          <w:sz w:val="28"/>
+          <w:szCs w:val="28"/>
+        </w:rPr>
+      </w:r>
+    </w:p>
+    <w:p>
+      <w:pPr>
+        <w:pStyle w:val="Normal"/>
+        <w:spacing w:lineRule="auto" w:line="360" w:before="0" w:after="0"/>
+        <w:jc w:val="center"/>
+        <w:rPr>
+          <w:rFonts w:ascii="Times New Roman" w:hAnsi="Times New Roman" w:eastAsia="Times New Roman" w:cs="Times New Roman"/>
+          <w:sz w:val="28"/>
+          <w:szCs w:val="28"/>
+        </w:rPr>
+      </w:pPr>
+      <w:r>
+        <w:rPr>
+          <w:sz w:val="28"/>
+          <w:szCs w:val="28"/>
+        </w:rPr>
+        <w:t>Старый Крым, 20</w:t>
+      </w:r>
+      <w:r>
+        <w:rPr>
+          <w:rFonts w:eastAsia="Times New Roman" w:cs="Times New Roman"/>
+          <w:sz w:val="28"/>
+          <w:szCs w:val="28"/>
+        </w:rPr>
+        <w:t>23-2024</w:t>
+      </w:r>
+    </w:p>
+    <w:p>
+      <w:pPr>
+        <w:pStyle w:val="Normal"/>
+        <w:jc w:val="center"/>
+        <w:rPr>
+          <w:rFonts w:ascii="Times New Roman" w:hAnsi="Times New Roman" w:eastAsia="Times New Roman" w:cs="Times New Roman"/>
+          <w:color w:val="auto"/>
+          <w:kern w:val="2"/>
+          <w:sz w:val="28"/>
+          <w:szCs w:val="28"/>
+          <w:lang w:val="ru-RU" w:eastAsia="zh-CN" w:bidi="hi-IN"/>
+        </w:rPr>
+      </w:pPr>
+      <w:r>
+        <w:rPr>
+          <w:rFonts w:eastAsia="Times New Roman" w:cs="Times New Roman"/>
+          <w:color w:val="auto"/>
+          <w:kern w:val="2"/>
+          <w:sz w:val="28"/>
+          <w:szCs w:val="28"/>
+          <w:lang w:val="ru-RU" w:eastAsia="zh-CN" w:bidi="hi-IN"/>
+        </w:rPr>
       </w:r>
       <w:r>
         <w:br w:type="page"/>
@@ -1618,6 +1400,121 @@
         </w:rPr>
         <w:t>: способы вычисления синуса.</w:t>
       </w:r>
+    </w:p>
+    <w:p>
+      <w:pPr>
+        <w:pStyle w:val="Normal"/>
+        <w:jc w:val="both"/>
+        <w:rPr>
+          <w:rFonts w:cs="Times New Roman"/>
+          <w:bCs/>
+          <w:sz w:val="32"/>
+          <w:szCs w:val="36"/>
+        </w:rPr>
+      </w:pPr>
+      <w:r>
+        <w:rPr>
+          <w:rFonts w:cs="Times New Roman"/>
+          <w:bCs/>
+          <w:sz w:val="32"/>
+          <w:szCs w:val="36"/>
+        </w:rPr>
+      </w:r>
+    </w:p>
+    <w:p>
+      <w:pPr>
+        <w:pStyle w:val="BodyText"/>
+        <w:rPr/>
+      </w:pPr>
+      <w:r>
+        <w:rPr>
+          <w:b/>
+          <w:bCs/>
+        </w:rPr>
+        <w:t>Использованные методы работы</w:t>
+      </w:r>
+      <w:r>
+        <w:rPr/>
+        <w:t>:</w:t>
+      </w:r>
+    </w:p>
+    <w:p>
+      <w:pPr>
+        <w:pStyle w:val="Normal"/>
+        <w:numPr>
+          <w:ilvl w:val="0"/>
+          <w:numId w:val="2"/>
+        </w:numPr>
+        <w:spacing w:before="0" w:after="0"/>
+        <w:ind w:hanging="360" w:start="720" w:end="283"/>
+        <w:jc w:val="both"/>
+        <w:rPr>
+          <w:rFonts w:cs="Times New Roman"/>
+        </w:rPr>
+      </w:pPr>
+      <w:r>
+        <w:rPr>
+          <w:rFonts w:cs="Times New Roman"/>
+        </w:rPr>
+        <w:t>Сравнение</w:t>
+      </w:r>
+    </w:p>
+    <w:p>
+      <w:pPr>
+        <w:pStyle w:val="BodyText"/>
+        <w:numPr>
+          <w:ilvl w:val="0"/>
+          <w:numId w:val="2"/>
+        </w:numPr>
+        <w:spacing w:before="0" w:after="0"/>
+        <w:ind w:hanging="360" w:start="720" w:end="283"/>
+        <w:jc w:val="both"/>
+        <w:rPr>
+          <w:rFonts w:cs="Times New Roman"/>
+        </w:rPr>
+      </w:pPr>
+      <w:r>
+        <w:rPr/>
+        <w:t>Анализ</w:t>
+      </w:r>
+    </w:p>
+    <w:p>
+      <w:pPr>
+        <w:pStyle w:val="BodyText"/>
+        <w:numPr>
+          <w:ilvl w:val="0"/>
+          <w:numId w:val="2"/>
+        </w:numPr>
+        <w:spacing w:before="0" w:after="0"/>
+        <w:ind w:hanging="360" w:start="720" w:end="283"/>
+        <w:jc w:val="both"/>
+        <w:rPr>
+          <w:rFonts w:cs="Times New Roman"/>
+        </w:rPr>
+      </w:pPr>
+      <w:r>
+        <w:rPr/>
+        <w:t>Синтез</w:t>
+      </w:r>
+    </w:p>
+    <w:p>
+      <w:pPr>
+        <w:pStyle w:val="BodyText"/>
+        <w:numPr>
+          <w:ilvl w:val="0"/>
+          <w:numId w:val="2"/>
+        </w:numPr>
+        <w:spacing w:before="0" w:after="0"/>
+        <w:ind w:hanging="360" w:start="720" w:end="283"/>
+        <w:jc w:val="both"/>
+        <w:rPr>
+          <w:rFonts w:cs="Times New Roman"/>
+        </w:rPr>
+      </w:pPr>
+      <w:r>
+        <w:rPr/>
+        <w:t>Моделирование</w:t>
+      </w:r>
       <w:r>
         <w:br w:type="page"/>
       </w:r>
@@ -1705,6 +1602,7 @@
                             <w:pPr>
                               <w:pStyle w:val="Style19"/>
                               <w:spacing w:before="120" w:after="120"/>
+                              <w:jc w:val="center"/>
                               <w:rPr/>
                             </w:pPr>
                             <w:r>
@@ -1808,6 +1706,7 @@
                       <w:pPr>
                         <w:pStyle w:val="Style19"/>
                         <w:spacing w:before="120" w:after="120"/>
+                        <w:jc w:val="center"/>
                         <w:rPr/>
                       </w:pPr>
                       <w:r>
@@ -2015,7 +1914,7 @@
         <mc:AlternateContent>
           <mc:Choice Requires="wps">
             <w:drawing>
-              <wp:anchor behindDoc="0" distT="0" distB="0" distL="109855" distR="114300" simplePos="0" locked="0" layoutInCell="0" allowOverlap="1" relativeHeight="7">
+              <wp:anchor behindDoc="0" distT="0" distB="0" distL="109855" distR="114300" simplePos="0" locked="0" layoutInCell="0" allowOverlap="1" relativeHeight="14">
                 <wp:simplePos x="0" y="0"/>
                 <wp:positionH relativeFrom="column">
                   <wp:posOffset>4330700</wp:posOffset>
@@ -2058,6 +1957,7 @@
                             <w:pPr>
                               <w:pStyle w:val="Style19"/>
                               <w:spacing w:before="120" w:after="120"/>
+                              <w:jc w:val="center"/>
                               <w:rPr/>
                             </w:pPr>
                             <w:r>
@@ -2161,6 +2061,7 @@
                       <w:pPr>
                         <w:pStyle w:val="Style19"/>
                         <w:spacing w:before="120" w:after="120"/>
+                        <w:jc w:val="center"/>
                         <w:rPr/>
                       </w:pPr>
                       <w:r>
@@ -2295,7 +2196,7 @@
           <w:rFonts w:cs="Times New Roman"/>
         </w:rPr>
         <w:tab/>
-        <w:t xml:space="preserve">Числовая окружность — это единичная окружность, на которой каждому действительному числу соответствует точка на ней. Для положительного числа отсчёт происходит против часовой стрелки, а для отрицательного по часовой стрелке. Например, т. к. длина окружности равна 2πR, то точке (0, 1) будет соответствовать </w:t>
+        <w:t xml:space="preserve">Числовая окружность (рисунок 2) — это единичная окружность, на которой каждому действительному числу соответствует точка на ней. Для положительного числа отсчёт происходит против часовой стрелки, а для отрицательного по часовой стрелке. Например, т. к. длина окружности равна 2πR, то точке (0, 1) будет соответствовать </w:t>
       </w:r>
       <w:r>
         <w:rPr/>
@@ -2392,7 +2293,7 @@
         <mc:AlternateContent>
           <mc:Choice Requires="wps">
             <w:drawing>
-              <wp:anchor behindDoc="0" distT="0" distB="0" distL="0" distR="0" simplePos="0" locked="0" layoutInCell="0" allowOverlap="1" relativeHeight="4">
+              <wp:anchor behindDoc="0" distT="0" distB="0" distL="0" distR="0" simplePos="0" locked="0" layoutInCell="0" allowOverlap="1" relativeHeight="17">
                 <wp:simplePos x="0" y="0"/>
                 <wp:positionH relativeFrom="column">
                   <wp:posOffset>4250690</wp:posOffset>
@@ -2435,6 +2336,7 @@
                             <w:pPr>
                               <w:pStyle w:val="Style19"/>
                               <w:spacing w:before="120" w:after="120"/>
+                              <w:jc w:val="center"/>
                               <w:rPr/>
                             </w:pPr>
                             <w:r>
@@ -2538,6 +2440,7 @@
                       <w:pPr>
                         <w:pStyle w:val="Style19"/>
                         <w:spacing w:before="120" w:after="120"/>
+                        <w:jc w:val="center"/>
                         <w:rPr/>
                       </w:pPr>
                       <w:r>
@@ -2666,7 +2569,7 @@
         <w:rPr>
           <w:rFonts w:cs="Times New Roman"/>
         </w:rPr>
-        <w:t xml:space="preserve">Проведём вектор из начала координат в точку на единичной окружности. Его длина равна радиусу. Теперь синус может быть определён как вертикальная составляющая этого вектора. Это объясняется тем, что если мы построим прямоугольный треугольник с гипотенузой, совпадающей с данным вектором так, что противолежащий катет вертикален, то синус будет равен отношению противолежащего катета на единичный радиус, что дало бы нам сам противолежащий катет или вертикальную составляющую вектора.  </w:t>
+        <w:t xml:space="preserve">Проведём вектор из начала координат в точку на единичной окружности (рисунок 3). Его длина равна радиусу. Теперь синус может быть определён как вертикальная составляющая этого вектора. Это объясняется тем, что если мы построим прямоугольный треугольник с гипотенузой, совпадающей с данным вектором так, что противолежащий катет вертикален, то синус будет равен отношению противолежащего катета на единичный радиус, что дало бы нам сам противолежащий катет или вертикальную составляющую вектора.  </w:t>
       </w:r>
     </w:p>
     <w:p>
@@ -2683,7 +2586,7 @@
         <mc:AlternateContent>
           <mc:Choice Requires="wps">
             <w:drawing>
-              <wp:anchor behindDoc="0" distT="0" distB="0" distL="0" distR="0" simplePos="0" locked="0" layoutInCell="0" allowOverlap="1" relativeHeight="17">
+              <wp:anchor behindDoc="0" distT="0" distB="0" distL="0" distR="0" simplePos="0" locked="0" layoutInCell="0" allowOverlap="1" relativeHeight="20">
                 <wp:simplePos x="0" y="0"/>
                 <wp:positionH relativeFrom="column">
                   <wp:posOffset>3360420</wp:posOffset>
@@ -2726,6 +2629,7 @@
                             <w:pPr>
                               <w:pStyle w:val="Style19"/>
                               <w:spacing w:before="120" w:after="120"/>
+                              <w:jc w:val="center"/>
                               <w:rPr/>
                             </w:pPr>
                             <w:r>
@@ -2829,6 +2733,7 @@
                       <w:pPr>
                         <w:pStyle w:val="Style19"/>
                         <w:spacing w:before="120" w:after="120"/>
+                        <w:jc w:val="center"/>
                         <w:rPr/>
                       </w:pPr>
                       <w:r>
@@ -3070,6 +2975,12 @@
         </m:d>
       </m:oMath>
       <w:r>
+        <w:rPr>
+          <w:rFonts w:cs="Times New Roman"/>
+        </w:rPr>
+        <w:t xml:space="preserve"> (рисунок 4).</w:t>
+      </w:r>
+      <w:r>
         <w:br w:type="page"/>
       </w:r>
     </w:p>
@@ -3465,7 +3376,7 @@
         <w:rPr>
           <w:rFonts w:cs="Times New Roman"/>
         </w:rPr>
-        <w:t xml:space="preserve">Как мы уже видели, одной точке на числовой окружности соответствует бесконечное множество точек. Так для точки (1, 0) соответствуют 0, 2π, 4π, -6π и т. д. </w:t>
+        <w:t xml:space="preserve">Как мы уже видели, одной точке на числовой окружности соответствует бесконечное множество чисел. Так для точки (1, 0) соответствуют 0, 2π, 4π, -6π и т. д. </w:t>
         <w:tab/>
         <w:t>Заметим, что если к углу прибавить целый оборот (2π или 360 градусов), то итоговое значение останется прежним. Таким образом, синус — периодическая функция.</w:t>
       </w:r>
@@ -3480,138 +3391,16 @@
         </w:rPr>
       </w:pPr>
       <w:r>
-        <w:rPr>
-          <w:rFonts w:cs="Times New Roman"/>
-        </w:rPr>
-        <w:tab/>
-        <w:t xml:space="preserve">Основной период синуса равен 2π. </w:t>
-      </w:r>
-      <w:r>
-        <w:rPr/>
-      </w:r>
-      <m:oMath xmlns:m="http://schemas.openxmlformats.org/officeDocument/2006/math">
-        <m:r>
-          <m:t xml:space="preserve">sin</m:t>
-        </m:r>
-        <m:d>
-          <m:dPr>
-            <m:begChr m:val="("/>
-            <m:endChr m:val=")"/>
-          </m:dPr>
-          <m:e>
-            <m:r>
-              <m:t xml:space="preserve">x</m:t>
-            </m:r>
-            <m:r>
-              <m:t xml:space="preserve">−</m:t>
-            </m:r>
-            <m:r>
-              <m:t xml:space="preserve">2</m:t>
-            </m:r>
-            <m:r>
-              <m:t xml:space="preserve">π</m:t>
-            </m:r>
-          </m:e>
-        </m:d>
-        <m:r>
-          <m:t xml:space="preserve">=</m:t>
-        </m:r>
-        <m:r>
-          <m:t xml:space="preserve">sin</m:t>
-        </m:r>
-        <m:d>
-          <m:dPr>
-            <m:begChr m:val="("/>
-            <m:endChr m:val=")"/>
-          </m:dPr>
-          <m:e>
-            <m:r>
-              <m:t xml:space="preserve">x</m:t>
-            </m:r>
-          </m:e>
-        </m:d>
-        <m:r>
-          <m:t xml:space="preserve">=</m:t>
-        </m:r>
-        <m:r>
-          <m:t xml:space="preserve">sin</m:t>
-        </m:r>
-        <m:d>
-          <m:dPr>
-            <m:begChr m:val="("/>
-            <m:endChr m:val=")"/>
-          </m:dPr>
-          <m:e>
-            <m:r>
-              <m:t xml:space="preserve">x</m:t>
-            </m:r>
-            <m:r>
-              <m:t xml:space="preserve">+</m:t>
-            </m:r>
-            <m:r>
-              <m:t xml:space="preserve">2</m:t>
-            </m:r>
-            <m:r>
-              <m:t xml:space="preserve">π</m:t>
-            </m:r>
-          </m:e>
-        </m:d>
-      </m:oMath>
-      <w:r>
-        <w:rPr/>
-        <w:t xml:space="preserve">. </w:t>
-      </w:r>
-      <w:r>
-        <w:rPr>
-          <w:rFonts w:cs="Times New Roman"/>
-        </w:rPr>
-        <w:t>На самом деле периодичность синусоиды не заканчивается на этом. Рассмотрим график синусоиды в значениях [0; π] (полупериод).</w:t>
-      </w:r>
-    </w:p>
-    <w:p>
-      <w:pPr>
-        <w:pStyle w:val="BodyText"/>
-        <w:spacing w:before="0" w:after="0"/>
-        <w:ind w:firstLine="851" w:start="0" w:end="283"/>
-        <w:jc w:val="both"/>
-        <w:rPr>
-          <w:rFonts w:cs="Times New Roman"/>
-        </w:rPr>
-      </w:pPr>
-      <w:r>
-        <w:rPr>
-          <w:rFonts w:cs="Times New Roman"/>
-        </w:rPr>
-        <w:t xml:space="preserve">На графике видно, что левая половина полупериода симметрична правой. Это объясняется тем, что после пересечения отметки </w:t>
-      </w:r>
-      <w:r>
-        <w:rPr/>
-      </w:r>
-      <m:oMath xmlns:m="http://schemas.openxmlformats.org/officeDocument/2006/math">
-        <m:f>
-          <m:num>
-            <m:r>
-              <m:t xml:space="preserve">π</m:t>
-            </m:r>
-          </m:num>
-          <m:den>
-            <m:r>
-              <m:t xml:space="preserve">2</m:t>
-            </m:r>
-          </m:den>
-        </m:f>
-      </m:oMath>
-      <w:r>
         <mc:AlternateContent>
           <mc:Choice Requires="wps">
             <w:drawing>
-              <wp:anchor behindDoc="0" distT="0" distB="0" distL="0" distR="0" simplePos="0" locked="0" layoutInCell="0" allowOverlap="1" relativeHeight="9">
+              <wp:anchor behindDoc="0" distT="0" distB="0" distL="0" distR="0" simplePos="0" locked="0" layoutInCell="0" allowOverlap="1" relativeHeight="12">
                 <wp:simplePos x="0" y="0"/>
                 <wp:positionH relativeFrom="column">
                   <wp:posOffset>0</wp:posOffset>
                 </wp:positionH>
                 <wp:positionV relativeFrom="paragraph">
-                  <wp:posOffset>-74295</wp:posOffset>
+                  <wp:posOffset>598170</wp:posOffset>
                 </wp:positionV>
                 <wp:extent cx="6120130" cy="2323465"/>
                 <wp:effectExtent l="0" t="635" r="0" b="0"/>
@@ -3648,6 +3437,7 @@
                             <w:pPr>
                               <w:pStyle w:val="Style19"/>
                               <w:spacing w:before="120" w:after="120"/>
+                              <w:jc w:val="center"/>
                               <w:rPr/>
                             </w:pPr>
                             <w:r>
@@ -3742,7 +3532,7 @@
           </mc:Choice>
           <mc:Fallback>
             <w:pict>
-              <v:rect id="shape_0" ID="Прямоугольник 2" path="m0,0l-2147483645,0l-2147483645,-2147483646l0,-2147483646xe" fillcolor="white" stroked="f" o:allowincell="f" style="position:absolute;margin-left:0pt;margin-top:-5.85pt;width:481.85pt;height:182.9pt;mso-wrap-style:square;v-text-anchor:top">
+              <v:rect id="shape_0" ID="Прямоугольник 2" path="m0,0l-2147483645,0l-2147483645,-2147483646l0,-2147483646xe" fillcolor="white" stroked="f" o:allowincell="f" style="position:absolute;margin-left:0pt;margin-top:47.1pt;width:481.85pt;height:182.9pt;mso-wrap-style:square;v-text-anchor:top">
                 <v:fill o:detectmouseclick="t" type="solid" color2="black"/>
                 <v:stroke color="#3465a4" joinstyle="round" endcap="flat"/>
                 <v:textbox>
@@ -3751,6 +3541,7 @@
                       <w:pPr>
                         <w:pStyle w:val="Style19"/>
                         <w:spacing w:before="120" w:after="120"/>
+                        <w:jc w:val="center"/>
                         <w:rPr/>
                       </w:pPr>
                       <w:r>
@@ -3844,6 +3635,128 @@
         <w:rPr>
           <w:rFonts w:cs="Times New Roman"/>
         </w:rPr>
+        <w:tab/>
+        <w:t xml:space="preserve">Основной период синуса равен 2π. </w:t>
+      </w:r>
+      <w:r>
+        <w:rPr/>
+      </w:r>
+      <m:oMath xmlns:m="http://schemas.openxmlformats.org/officeDocument/2006/math">
+        <m:r>
+          <m:t xml:space="preserve">sin</m:t>
+        </m:r>
+        <m:d>
+          <m:dPr>
+            <m:begChr m:val="("/>
+            <m:endChr m:val=")"/>
+          </m:dPr>
+          <m:e>
+            <m:r>
+              <m:t xml:space="preserve">x</m:t>
+            </m:r>
+            <m:r>
+              <m:t xml:space="preserve">−</m:t>
+            </m:r>
+            <m:r>
+              <m:t xml:space="preserve">2</m:t>
+            </m:r>
+            <m:r>
+              <m:t xml:space="preserve">π</m:t>
+            </m:r>
+          </m:e>
+        </m:d>
+        <m:r>
+          <m:t xml:space="preserve">=</m:t>
+        </m:r>
+        <m:r>
+          <m:t xml:space="preserve">sin</m:t>
+        </m:r>
+        <m:d>
+          <m:dPr>
+            <m:begChr m:val="("/>
+            <m:endChr m:val=")"/>
+          </m:dPr>
+          <m:e>
+            <m:r>
+              <m:t xml:space="preserve">x</m:t>
+            </m:r>
+          </m:e>
+        </m:d>
+        <m:r>
+          <m:t xml:space="preserve">=</m:t>
+        </m:r>
+        <m:r>
+          <m:t xml:space="preserve">sin</m:t>
+        </m:r>
+        <m:d>
+          <m:dPr>
+            <m:begChr m:val="("/>
+            <m:endChr m:val=")"/>
+          </m:dPr>
+          <m:e>
+            <m:r>
+              <m:t xml:space="preserve">x</m:t>
+            </m:r>
+            <m:r>
+              <m:t xml:space="preserve">+</m:t>
+            </m:r>
+            <m:r>
+              <m:t xml:space="preserve">2</m:t>
+            </m:r>
+            <m:r>
+              <m:t xml:space="preserve">π</m:t>
+            </m:r>
+          </m:e>
+        </m:d>
+      </m:oMath>
+      <w:r>
+        <w:rPr/>
+        <w:t xml:space="preserve">. </w:t>
+      </w:r>
+      <w:r>
+        <w:rPr>
+          <w:rFonts w:cs="Times New Roman"/>
+        </w:rPr>
+        <w:t>На самом деле периодичность синусоиды не заканчивается на этом. Рассмотрим график синусоиды в значениях [0; π] (полупериод).</w:t>
+      </w:r>
+    </w:p>
+    <w:p>
+      <w:pPr>
+        <w:pStyle w:val="BodyText"/>
+        <w:spacing w:before="0" w:after="0"/>
+        <w:ind w:firstLine="851" w:start="0" w:end="283"/>
+        <w:jc w:val="both"/>
+        <w:rPr>
+          <w:rFonts w:cs="Times New Roman"/>
+        </w:rPr>
+      </w:pPr>
+      <w:r>
+        <w:rPr>
+          <w:rFonts w:cs="Times New Roman"/>
+        </w:rPr>
+        <w:t xml:space="preserve">На графике (рисунок 5) видно, что левая половина полупериода симметрична правой. Это объясняется тем, что после пересечения отметки </w:t>
+      </w:r>
+      <w:r>
+        <w:rPr/>
+      </w:r>
+      <m:oMath xmlns:m="http://schemas.openxmlformats.org/officeDocument/2006/math">
+        <m:f>
+          <m:num>
+            <m:r>
+              <m:t xml:space="preserve">π</m:t>
+            </m:r>
+          </m:num>
+          <m:den>
+            <m:r>
+              <m:t xml:space="preserve">2</m:t>
+            </m:r>
+          </m:den>
+        </m:f>
+      </m:oMath>
+      <w:r>
+        <w:rPr>
+          <w:rFonts w:cs="Times New Roman"/>
+        </w:rPr>
         <w:t>, синус, достигнув максимального значения, начинает уменьшаться, принимая те же значения, что и до. Теперь рассмотрим график одного полного периода синусоиды.</w:t>
       </w:r>
     </w:p>
@@ -3860,7 +3773,7 @@
         <mc:AlternateContent>
           <mc:Choice Requires="wps">
             <w:drawing>
-              <wp:anchor behindDoc="0" distT="0" distB="0" distL="0" distR="0" simplePos="0" locked="0" layoutInCell="0" allowOverlap="1" relativeHeight="15">
+              <wp:anchor behindDoc="0" distT="0" distB="0" distL="0" distR="0" simplePos="0" locked="0" layoutInCell="0" allowOverlap="1" relativeHeight="26">
                 <wp:simplePos x="0" y="0"/>
                 <wp:positionH relativeFrom="column">
                   <wp:align>center</wp:align>
@@ -3903,6 +3816,7 @@
                             <w:pPr>
                               <w:pStyle w:val="Style19"/>
                               <w:spacing w:before="120" w:after="120"/>
+                              <w:jc w:val="center"/>
                               <w:rPr/>
                             </w:pPr>
                             <w:r>
@@ -4006,6 +3920,7 @@
                       <w:pPr>
                         <w:pStyle w:val="Style19"/>
                         <w:spacing w:before="120" w:after="120"/>
+                        <w:jc w:val="center"/>
                         <w:rPr/>
                       </w:pPr>
                       <w:r>
@@ -4100,7 +4015,7 @@
           <w:rFonts w:cs="Times New Roman"/>
         </w:rPr>
         <w:tab/>
-        <w:t>Заметим, что левый полупериод симметричен правому. Фактически, если угол больше нуля, то нечётные полупериоды принимают положительные значения, а чётные - отрицательные. Если угол меньше нуля - наоборот.</w:t>
+        <w:t>Заметим, что левый полупериод симметричен правому (рисунок 6). Фактически, если угол больше нуля, то нечётные полупериоды принимают положительные значения, а чётные - отрицательные. Если угол меньше нуля - наоборот.</w:t>
       </w:r>
     </w:p>
     <w:p>
@@ -4750,8 +4665,19 @@
       </m:oMath>
       <w:r>
         <w:rPr/>
-        <w:t xml:space="preserve">. </w:t>
-      </w:r>
+        <w:t>.</w:t>
+      </w:r>
+    </w:p>
+    <w:p>
+      <w:pPr>
+        <w:pStyle w:val="BodyText"/>
+        <w:spacing w:before="0" w:after="0"/>
+        <w:ind w:firstLine="851" w:start="0" w:end="283"/>
+        <w:jc w:val="both"/>
+        <w:rPr>
+          <w:rFonts w:cs="Times New Roman"/>
+        </w:rPr>
+      </w:pPr>
       <w:r>
         <w:rPr>
           <w:rFonts w:cs="Times New Roman"/>
@@ -5123,7 +5049,7 @@
         <mc:AlternateContent>
           <mc:Choice Requires="wps">
             <w:drawing>
-              <wp:anchor behindDoc="0" distT="0" distB="0" distL="0" distR="0" simplePos="0" locked="0" layoutInCell="0" allowOverlap="1" relativeHeight="11">
+              <wp:anchor behindDoc="0" distT="0" distB="0" distL="0" distR="0" simplePos="0" locked="0" layoutInCell="0" allowOverlap="1" relativeHeight="29">
                 <wp:simplePos x="0" y="0"/>
                 <wp:positionH relativeFrom="column">
                   <wp:posOffset>2881630</wp:posOffset>
@@ -5132,7 +5058,7 @@
                   <wp:posOffset>179705</wp:posOffset>
                 </wp:positionV>
                 <wp:extent cx="3586480" cy="2390775"/>
-                <wp:effectExtent l="0" t="0" r="0" b="0"/>
+                <wp:effectExtent l="0" t="635" r="0" b="0"/>
                 <wp:wrapSquare wrapText="largest"/>
                 <wp:docPr id="7" name="Врезка7"/>
                 <a:graphic xmlns:a="http://schemas.openxmlformats.org/drawingml/2006/main">
@@ -5166,6 +5092,7 @@
                             <w:pPr>
                               <w:pStyle w:val="Style19"/>
                               <w:spacing w:before="120" w:after="120"/>
+                              <w:jc w:val="center"/>
                               <w:rPr/>
                             </w:pPr>
                             <w:r>
@@ -5269,6 +5196,7 @@
                       <w:pPr>
                         <w:pStyle w:val="Style19"/>
                         <w:spacing w:before="120" w:after="120"/>
+                        <w:jc w:val="center"/>
                         <w:rPr/>
                       </w:pPr>
                       <w:r>
@@ -5373,7 +5301,7 @@
         <mc:AlternateContent>
           <mc:Choice Requires="wps">
             <w:drawing>
-              <wp:anchor behindDoc="0" distT="0" distB="0" distL="0" distR="0" simplePos="0" locked="0" layoutInCell="0" allowOverlap="1" relativeHeight="13">
+              <wp:anchor behindDoc="0" distT="0" distB="0" distL="0" distR="0" simplePos="0" locked="0" layoutInCell="0" allowOverlap="1" relativeHeight="31">
                 <wp:simplePos x="0" y="0"/>
                 <wp:positionH relativeFrom="column">
                   <wp:posOffset>2881630</wp:posOffset>
@@ -5382,7 +5310,7 @@
                   <wp:posOffset>1216025</wp:posOffset>
                 </wp:positionV>
                 <wp:extent cx="3597910" cy="2404745"/>
-                <wp:effectExtent l="0" t="0" r="0" b="0"/>
+                <wp:effectExtent l="0" t="635" r="0" b="0"/>
                 <wp:wrapSquare wrapText="largest"/>
                 <wp:docPr id="8" name="Врезка10"/>
                 <a:graphic xmlns:a="http://schemas.openxmlformats.org/drawingml/2006/main">
@@ -5416,6 +5344,7 @@
                             <w:pPr>
                               <w:pStyle w:val="Style19"/>
                               <w:spacing w:before="120" w:after="120"/>
+                              <w:jc w:val="center"/>
                               <w:rPr/>
                             </w:pPr>
                             <w:r>
@@ -5519,6 +5448,7 @@
                       <w:pPr>
                         <w:pStyle w:val="Style19"/>
                         <w:spacing w:before="120" w:after="120"/>
+                        <w:jc w:val="center"/>
                         <w:rPr/>
                       </w:pPr>
                       <w:r>
@@ -7523,7 +7453,7 @@
         <mc:AlternateContent>
           <mc:Choice Requires="wps">
             <w:drawing>
-              <wp:anchor behindDoc="0" distT="0" distB="0" distL="0" distR="0" simplePos="0" locked="0" layoutInCell="0" allowOverlap="1" relativeHeight="20">
+              <wp:anchor behindDoc="0" distT="0" distB="0" distL="0" distR="0" simplePos="0" locked="0" layoutInCell="0" allowOverlap="1" relativeHeight="33">
                 <wp:simplePos x="0" y="0"/>
                 <wp:positionH relativeFrom="column">
                   <wp:posOffset>4046855</wp:posOffset>
@@ -7532,7 +7462,7 @@
                   <wp:posOffset>8890</wp:posOffset>
                 </wp:positionV>
                 <wp:extent cx="2432685" cy="2760345"/>
-                <wp:effectExtent l="0" t="0" r="0" b="0"/>
+                <wp:effectExtent l="0" t="635" r="0" b="0"/>
                 <wp:wrapSquare wrapText="largest"/>
                 <wp:docPr id="9" name="Врезка6"/>
                 <a:graphic xmlns:a="http://schemas.openxmlformats.org/drawingml/2006/main">
@@ -7566,6 +7496,7 @@
                             <w:pPr>
                               <w:pStyle w:val="Style19"/>
                               <w:spacing w:before="120" w:after="120"/>
+                              <w:jc w:val="center"/>
                               <w:rPr/>
                             </w:pPr>
                             <w:r>
@@ -7669,6 +7600,7 @@
                       <w:pPr>
                         <w:pStyle w:val="Style19"/>
                         <w:spacing w:before="120" w:after="120"/>
+                        <w:jc w:val="center"/>
                         <w:rPr/>
                       </w:pPr>
                       <w:r>
@@ -8118,7 +8050,7 @@
         <mc:AlternateContent>
           <mc:Choice Requires="wps">
             <w:drawing>
-              <wp:anchor behindDoc="0" distT="0" distB="0" distL="0" distR="0" simplePos="0" locked="0" layoutInCell="0" allowOverlap="1" relativeHeight="43">
+              <wp:anchor behindDoc="0" distT="0" distB="0" distL="0" distR="0" simplePos="0" locked="0" layoutInCell="0" allowOverlap="1" relativeHeight="4">
                 <wp:simplePos x="0" y="0"/>
                 <wp:positionH relativeFrom="column">
                   <wp:posOffset>4131945</wp:posOffset>
@@ -8127,7 +8059,7 @@
                   <wp:posOffset>276860</wp:posOffset>
                 </wp:positionV>
                 <wp:extent cx="2150745" cy="2046605"/>
-                <wp:effectExtent l="0" t="0" r="0" b="0"/>
+                <wp:effectExtent l="0" t="635" r="0" b="0"/>
                 <wp:wrapSquare wrapText="largest"/>
                 <wp:docPr id="10" name="Врезка20"/>
                 <a:graphic xmlns:a="http://schemas.openxmlformats.org/drawingml/2006/main">
@@ -8161,6 +8093,7 @@
                             <w:pPr>
                               <w:pStyle w:val="Style19"/>
                               <w:spacing w:before="120" w:after="120"/>
+                              <w:jc w:val="center"/>
                               <w:rPr/>
                             </w:pPr>
                             <w:r>
@@ -8264,6 +8197,7 @@
                       <w:pPr>
                         <w:pStyle w:val="Style19"/>
                         <w:spacing w:before="120" w:after="120"/>
+                        <w:jc w:val="center"/>
                         <w:rPr/>
                       </w:pPr>
                       <w:r>
@@ -8687,7 +8621,7 @@
           <w:rFonts w:cs="Times New Roman"/>
         </w:rPr>
         <w:tab/>
-        <w:t xml:space="preserve">На рисунке 10 изображены графики синуса (красный) и рядов тейлора с 1, 2, 3, 4 слагаемыми. Можно заметить, что линия T1 (синий) — это просто прямая y = x. Это потому, что первая производная </w:t>
+        <w:t xml:space="preserve">На рисунке 10 изображены графики синуса (красный) и рядов Тейлора с 1, 2, 3, 4 слагаемыми. Можно заметить, что линия T1 (синий) — это просто прямая y = x. Это потому, что первая производная </w:t>
       </w:r>
       <w:r>
         <w:rPr/>
@@ -8903,7 +8837,100 @@
         <w:rPr>
           <w:rFonts w:cs="Times New Roman"/>
         </w:rPr>
-        <w:t xml:space="preserve">. Используя формулы </w:t>
+        <w:t xml:space="preserve">. Используя формулы  </w:t>
+      </w:r>
+      <w:r>
+        <w:rPr/>
+      </w:r>
+      <m:oMath xmlns:m="http://schemas.openxmlformats.org/officeDocument/2006/math">
+        <m:r>
+          <m:t xml:space="preserve">cos</m:t>
+        </m:r>
+        <m:d>
+          <m:dPr>
+            <m:begChr m:val="("/>
+            <m:endChr m:val=")"/>
+          </m:dPr>
+          <m:e>
+            <m:r>
+              <m:t xml:space="preserve">θ</m:t>
+            </m:r>
+            <m:r>
+              <m:t xml:space="preserve">+</m:t>
+            </m:r>
+            <m:r>
+              <m:t xml:space="preserve">φ</m:t>
+            </m:r>
+          </m:e>
+        </m:d>
+        <m:r>
+          <m:t xml:space="preserve">=</m:t>
+        </m:r>
+        <m:r>
+          <m:t xml:space="preserve">cos</m:t>
+        </m:r>
+        <m:d>
+          <m:dPr>
+            <m:begChr m:val="("/>
+            <m:endChr m:val=")"/>
+          </m:dPr>
+          <m:e>
+            <m:r>
+              <m:t xml:space="preserve">θ</m:t>
+            </m:r>
+          </m:e>
+        </m:d>
+        <m:r>
+          <m:t xml:space="preserve">cos</m:t>
+        </m:r>
+        <m:d>
+          <m:dPr>
+            <m:begChr m:val="("/>
+            <m:endChr m:val=")"/>
+          </m:dPr>
+          <m:e>
+            <m:r>
+              <m:t xml:space="preserve">φ</m:t>
+            </m:r>
+          </m:e>
+        </m:d>
+        <m:r>
+          <m:t xml:space="preserve">−</m:t>
+        </m:r>
+        <m:r>
+          <m:t xml:space="preserve">sin</m:t>
+        </m:r>
+        <m:d>
+          <m:dPr>
+            <m:begChr m:val="("/>
+            <m:endChr m:val=")"/>
+          </m:dPr>
+          <m:e>
+            <m:r>
+              <m:t xml:space="preserve">θ</m:t>
+            </m:r>
+          </m:e>
+        </m:d>
+        <m:r>
+          <m:t xml:space="preserve">sin</m:t>
+        </m:r>
+        <m:d>
+          <m:dPr>
+            <m:begChr m:val="("/>
+            <m:endChr m:val=")"/>
+          </m:dPr>
+          <m:e>
+            <m:r>
+              <m:t xml:space="preserve">φ</m:t>
+            </m:r>
+          </m:e>
+        </m:d>
+      </m:oMath>
+      <w:r>
+        <w:rPr>
+          <w:rFonts w:cs="Times New Roman"/>
+        </w:rPr>
+        <w:t xml:space="preserve"> и </w:t>
       </w:r>
       <w:r>
         <w:rPr/>
@@ -8993,103 +9020,14 @@
         </m:d>
       </m:oMath>
       <w:r>
-        <w:rPr>
-          <w:rFonts w:cs="Times New Roman"/>
-        </w:rPr>
-        <w:t xml:space="preserve"> и </w:t>
-      </w:r>
-      <w:r>
         <w:rPr/>
-      </w:r>
-      <m:oMath xmlns:m="http://schemas.openxmlformats.org/officeDocument/2006/math">
-        <m:r>
-          <m:t xml:space="preserve">cos</m:t>
-        </m:r>
-        <m:d>
-          <m:dPr>
-            <m:begChr m:val="("/>
-            <m:endChr m:val=")"/>
-          </m:dPr>
-          <m:e>
-            <m:r>
-              <m:t xml:space="preserve">θ</m:t>
-            </m:r>
-            <m:r>
-              <m:t xml:space="preserve">+</m:t>
-            </m:r>
-            <m:r>
-              <m:t xml:space="preserve">φ</m:t>
-            </m:r>
-          </m:e>
-        </m:d>
-        <m:r>
-          <m:t xml:space="preserve">=</m:t>
-        </m:r>
-        <m:r>
-          <m:t xml:space="preserve">cos</m:t>
-        </m:r>
-        <m:d>
-          <m:dPr>
-            <m:begChr m:val="("/>
-            <m:endChr m:val=")"/>
-          </m:dPr>
-          <m:e>
-            <m:r>
-              <m:t xml:space="preserve">θ</m:t>
-            </m:r>
-          </m:e>
-        </m:d>
-        <m:r>
-          <m:t xml:space="preserve">cos</m:t>
-        </m:r>
-        <m:d>
-          <m:dPr>
-            <m:begChr m:val="("/>
-            <m:endChr m:val=")"/>
-          </m:dPr>
-          <m:e>
-            <m:r>
-              <m:t xml:space="preserve">φ</m:t>
-            </m:r>
-          </m:e>
-        </m:d>
-        <m:r>
-          <m:t xml:space="preserve">−</m:t>
-        </m:r>
-        <m:r>
-          <m:t xml:space="preserve">sin</m:t>
-        </m:r>
-        <m:d>
-          <m:dPr>
-            <m:begChr m:val="("/>
-            <m:endChr m:val=")"/>
-          </m:dPr>
-          <m:e>
-            <m:r>
-              <m:t xml:space="preserve">θ</m:t>
-            </m:r>
-          </m:e>
-        </m:d>
-        <m:r>
-          <m:t xml:space="preserve">sin</m:t>
-        </m:r>
-        <m:d>
-          <m:dPr>
-            <m:begChr m:val="("/>
-            <m:endChr m:val=")"/>
-          </m:dPr>
-          <m:e>
-            <m:r>
-              <m:t xml:space="preserve">φ</m:t>
-            </m:r>
-          </m:e>
-        </m:d>
-      </m:oMath>
-      <w:r>
-        <w:rPr>
-          <w:rFonts w:cs="Times New Roman"/>
-        </w:rPr>
-        <w:t xml:space="preserve"> получаем, что: </w:t>
+        <w:t xml:space="preserve"> </w:t>
+      </w:r>
+      <w:r>
+        <w:rPr>
+          <w:rFonts w:cs="Times New Roman"/>
+        </w:rPr>
+        <w:t xml:space="preserve">получаем, что: </w:t>
       </w:r>
       <w:r>
         <w:rPr/>
@@ -9206,7 +9144,7 @@
         <m:sSub>
           <m:e>
             <m:r>
-              <m:t xml:space="preserve">x</m:t>
+              <m:t xml:space="preserve">y</m:t>
             </m:r>
           </m:e>
           <m:sub>
@@ -9222,7 +9160,7 @@
           </m:sub>
         </m:sSub>
         <m:r>
-          <m:t xml:space="preserve">sin</m:t>
+          <m:t xml:space="preserve">cos</m:t>
         </m:r>
         <m:d>
           <m:dPr>
@@ -9241,7 +9179,7 @@
         <m:sSub>
           <m:e>
             <m:r>
-              <m:t xml:space="preserve">y</m:t>
+              <m:t xml:space="preserve">x</m:t>
             </m:r>
           </m:e>
           <m:sub>
@@ -9257,7 +9195,7 @@
           </m:sub>
         </m:sSub>
         <m:r>
-          <m:t xml:space="preserve">cos</m:t>
+          <m:t xml:space="preserve">sin</m:t>
         </m:r>
         <m:d>
           <m:dPr>
@@ -9694,7 +9632,27 @@
         <w:rPr>
           <w:rFonts w:cs="Times New Roman"/>
         </w:rPr>
-        <w:t xml:space="preserve"> для натуральных i. Таким образом умножение на тангенс сводится к делению на степени двойки, что в двоичной системе счисления заменяется битовым сдвигом вправо на i бит. Таким образом: </w:t>
+        <w:t xml:space="preserve"> для натуральных i. Таким образом умножение на тангенс сводится к делению на степени двойки, что в двоичной системе счисления заменяется битовым сдвигом вправо на </w:t>
+      </w:r>
+      <w:r>
+        <w:rPr/>
+      </w:r>
+      <m:oMath xmlns:m="http://schemas.openxmlformats.org/officeDocument/2006/math">
+        <m:r>
+          <m:t xml:space="preserve">i</m:t>
+        </m:r>
+        <m:r>
+          <m:t xml:space="preserve">−</m:t>
+        </m:r>
+        <m:r>
+          <m:t xml:space="preserve">1</m:t>
+        </m:r>
+      </m:oMath>
+      <w:r>
+        <w:rPr>
+          <w:rFonts w:cs="Times New Roman"/>
+        </w:rPr>
+        <w:t xml:space="preserve"> бит. Таким образом: </w:t>
       </w:r>
       <w:r>
         <w:rPr/>
@@ -15100,7 +15058,7 @@
         <w:rPr>
           <w:rFonts w:cs="Times New Roman"/>
         </w:rPr>
-        <w:t>Теперь работу функции можно показать на блок-схеме:</w:t>
+        <w:t>Теперь работу функции можно показать на блок-схеме (схема 1):</w:t>
       </w:r>
     </w:p>
     <w:p>
@@ -15116,7 +15074,7 @@
         <mc:AlternateContent>
           <mc:Choice Requires="wps">
             <w:drawing>
-              <wp:anchor behindDoc="0" distT="0" distB="0" distL="0" distR="0" simplePos="0" locked="0" layoutInCell="0" allowOverlap="1" relativeHeight="22">
+              <wp:anchor behindDoc="0" distT="0" distB="0" distL="0" distR="0" simplePos="0" locked="0" layoutInCell="0" allowOverlap="1" relativeHeight="36">
                 <wp:simplePos x="0" y="0"/>
                 <wp:positionH relativeFrom="column">
                   <wp:posOffset>0</wp:posOffset>
@@ -15159,6 +15117,7 @@
                             <w:pPr>
                               <w:pStyle w:val="Style22"/>
                               <w:spacing w:before="120" w:after="120"/>
+                              <w:jc w:val="center"/>
                               <w:rPr/>
                             </w:pPr>
                             <w:r>
@@ -15262,6 +15221,7 @@
                       <w:pPr>
                         <w:pStyle w:val="Style22"/>
                         <w:spacing w:before="120" w:after="120"/>
+                        <w:jc w:val="center"/>
                         <w:rPr/>
                       </w:pPr>
                       <w:r>
@@ -16171,7 +16131,7 @@
         <w:rPr>
           <w:rFonts w:cs="Times New Roman"/>
         </w:rPr>
-        <w:t>», можно рисовать график функции, передавая её как аргумент. График данной функции выглядит так:</w:t>
+        <w:t>», можно рисовать график функции, передавая её как аргумент. График данной функции выглядит так (рисунок 11):</w:t>
       </w:r>
     </w:p>
     <w:p>
@@ -16194,7 +16154,7 @@
         <mc:AlternateContent>
           <mc:Choice Requires="wps">
             <w:drawing>
-              <wp:anchor behindDoc="0" distT="0" distB="0" distL="0" distR="0" simplePos="0" locked="0" layoutInCell="0" allowOverlap="1" relativeHeight="24">
+              <wp:anchor behindDoc="0" distT="635" distB="0" distL="0" distR="0" simplePos="0" locked="0" layoutInCell="0" allowOverlap="1" relativeHeight="39">
                 <wp:simplePos x="0" y="0"/>
                 <wp:positionH relativeFrom="column">
                   <wp:posOffset>0</wp:posOffset>
@@ -16203,7 +16163,7 @@
                   <wp:posOffset>66040</wp:posOffset>
                 </wp:positionV>
                 <wp:extent cx="5939790" cy="3556635"/>
-                <wp:effectExtent l="0" t="0" r="0" b="0"/>
+                <wp:effectExtent l="0" t="635" r="0" b="0"/>
                 <wp:wrapSquare wrapText="largest"/>
                 <wp:docPr id="12" name="Врезка12"/>
                 <a:graphic xmlns:a="http://schemas.openxmlformats.org/drawingml/2006/main">
@@ -16237,6 +16197,7 @@
                             <w:pPr>
                               <w:pStyle w:val="Style19"/>
                               <w:spacing w:before="120" w:after="120"/>
+                              <w:jc w:val="center"/>
                               <w:rPr/>
                             </w:pPr>
                             <w:r>
@@ -16340,6 +16301,7 @@
                       <w:pPr>
                         <w:pStyle w:val="Style19"/>
                         <w:spacing w:before="120" w:after="120"/>
+                        <w:jc w:val="center"/>
                         <w:rPr/>
                       </w:pPr>
                       <w:r>
@@ -16888,6 +16850,10 @@
         </m:f>
       </m:oMath>
       <w:r>
+        <w:rPr/>
+        <w:t xml:space="preserve"> (рисунок 12)</w:t>
+      </w:r>
+      <w:r>
         <w:rPr>
           <w:rFonts w:cs="Times New Roman"/>
         </w:rPr>
@@ -16897,7 +16863,7 @@
         <mc:AlternateContent>
           <mc:Choice Requires="wps">
             <w:drawing>
-              <wp:anchor behindDoc="0" distT="0" distB="0" distL="0" distR="0" simplePos="0" locked="0" layoutInCell="0" allowOverlap="1" relativeHeight="26">
+              <wp:anchor behindDoc="0" distT="0" distB="0" distL="0" distR="0" simplePos="0" locked="0" layoutInCell="0" allowOverlap="1" relativeHeight="41">
                 <wp:simplePos x="0" y="0"/>
                 <wp:positionH relativeFrom="column">
                   <wp:posOffset>3726180</wp:posOffset>
@@ -16940,6 +16906,7 @@
                             <w:pPr>
                               <w:pStyle w:val="Style19"/>
                               <w:spacing w:before="120" w:after="120"/>
+                              <w:jc w:val="center"/>
                               <w:rPr/>
                             </w:pPr>
                             <w:r>
@@ -17043,6 +17010,7 @@
                       <w:pPr>
                         <w:pStyle w:val="Style19"/>
                         <w:spacing w:before="120" w:after="120"/>
+                        <w:jc w:val="center"/>
                         <w:rPr/>
                       </w:pPr>
                       <w:r>
@@ -18801,7 +18769,7 @@
         <mc:AlternateContent>
           <mc:Choice Requires="wps">
             <w:drawing>
-              <wp:anchor behindDoc="0" distT="0" distB="0" distL="0" distR="0" simplePos="0" locked="0" layoutInCell="0" allowOverlap="1" relativeHeight="28">
+              <wp:anchor behindDoc="0" distT="0" distB="0" distL="0" distR="0" simplePos="0" locked="0" layoutInCell="0" allowOverlap="1" relativeHeight="6">
                 <wp:simplePos x="0" y="0"/>
                 <wp:positionH relativeFrom="column">
                   <wp:posOffset>320040</wp:posOffset>
@@ -18810,7 +18778,7 @@
                   <wp:posOffset>390525</wp:posOffset>
                 </wp:positionV>
                 <wp:extent cx="5332730" cy="3216275"/>
-                <wp:effectExtent l="0" t="0" r="0" b="0"/>
+                <wp:effectExtent l="0" t="635" r="0" b="0"/>
                 <wp:wrapSquare wrapText="largest"/>
                 <wp:docPr id="14" name="Врезка14"/>
                 <a:graphic xmlns:a="http://schemas.openxmlformats.org/drawingml/2006/main">
@@ -18844,6 +18812,7 @@
                             <w:pPr>
                               <w:pStyle w:val="Style19"/>
                               <w:spacing w:before="120" w:after="120"/>
+                              <w:jc w:val="center"/>
                               <w:rPr/>
                             </w:pPr>
                             <w:r>
@@ -18947,6 +18916,7 @@
                       <w:pPr>
                         <w:pStyle w:val="Style19"/>
                         <w:spacing w:before="120" w:after="120"/>
+                        <w:jc w:val="center"/>
                         <w:rPr/>
                       </w:pPr>
                       <w:r>
@@ -19040,7 +19010,7 @@
         <w:rPr>
           <w:rFonts w:cs="Times New Roman"/>
         </w:rPr>
-        <w:t>так же принимает и возвращает значения в радианах. Теперь график функции выглядит так:</w:t>
+        <w:t>так же принимает и возвращает значения в радианах. Теперь график функции выглядит так (рисунок 13):</w:t>
       </w:r>
     </w:p>
     <w:p>
@@ -19071,10 +19041,6 @@
     <w:p>
       <w:pPr>
         <w:pStyle w:val="BodyText"/>
-        <w:numPr>
-          <w:ilvl w:val="0"/>
-          <w:numId w:val="0"/>
-        </w:numPr>
         <w:spacing w:before="0" w:after="0"/>
         <w:ind w:hanging="0" w:start="0" w:end="0"/>
         <w:jc w:val="both"/>
@@ -19093,10 +19059,6 @@
     <w:p>
       <w:pPr>
         <w:pStyle w:val="BodyText"/>
-        <w:numPr>
-          <w:ilvl w:val="0"/>
-          <w:numId w:val="0"/>
-        </w:numPr>
         <w:spacing w:before="0" w:after="0"/>
         <w:ind w:hanging="0" w:start="0" w:end="0"/>
         <w:jc w:val="both"/>
@@ -19239,10 +19201,6 @@
     <w:p>
       <w:pPr>
         <w:pStyle w:val="BodyText"/>
-        <w:numPr>
-          <w:ilvl w:val="0"/>
-          <w:numId w:val="0"/>
-        </w:numPr>
         <w:spacing w:before="0" w:after="0"/>
         <w:ind w:hanging="0" w:start="0" w:end="0"/>
         <w:jc w:val="both"/>
@@ -19395,10 +19353,6 @@
     <w:p>
       <w:pPr>
         <w:pStyle w:val="BodyText"/>
-        <w:numPr>
-          <w:ilvl w:val="0"/>
-          <w:numId w:val="0"/>
-        </w:numPr>
         <w:spacing w:before="0" w:after="0"/>
         <w:ind w:hanging="0" w:start="0" w:end="0"/>
         <w:jc w:val="both"/>
@@ -19417,10 +19371,6 @@
     <w:p>
       <w:pPr>
         <w:pStyle w:val="Normal"/>
-        <w:numPr>
-          <w:ilvl w:val="0"/>
-          <w:numId w:val="0"/>
-        </w:numPr>
         <w:shd w:val="clear" w:fill="F8F8F8"/>
         <w:spacing w:before="0" w:after="0"/>
         <w:ind w:hanging="0" w:start="0"/>
@@ -20967,10 +20917,6 @@
     <w:p>
       <w:pPr>
         <w:pStyle w:val="Normal"/>
-        <w:numPr>
-          <w:ilvl w:val="0"/>
-          <w:numId w:val="0"/>
-        </w:numPr>
         <w:shd w:val="clear" w:fill="F8F8F8"/>
         <w:spacing w:before="0" w:after="0"/>
         <w:ind w:hanging="0" w:start="0"/>
@@ -21000,10 +20946,6 @@
     <w:p>
       <w:pPr>
         <w:pStyle w:val="BodyText"/>
-        <w:numPr>
-          <w:ilvl w:val="0"/>
-          <w:numId w:val="0"/>
-        </w:numPr>
         <w:spacing w:before="0" w:after="0"/>
         <w:ind w:hanging="0" w:start="0" w:end="0"/>
         <w:jc w:val="both"/>
@@ -21016,16 +20958,12 @@
           <w:rFonts w:cs="Times New Roman"/>
         </w:rPr>
         <w:tab/>
-        <w:t>Вот как выглядят графики данной функции с n = 1, 2, 3, 4:</w:t>
+        <w:t>Вот как выглядят графики данной функции с n = 1, 2, 3, 4 (рисунок 14, 15, 16, 17):</w:t>
       </w:r>
     </w:p>
     <w:p>
       <w:pPr>
         <w:pStyle w:val="BodyText"/>
-        <w:numPr>
-          <w:ilvl w:val="0"/>
-          <w:numId w:val="0"/>
-        </w:numPr>
         <w:spacing w:before="0" w:after="0"/>
         <w:ind w:hanging="0" w:start="0" w:end="0"/>
         <w:jc w:val="both"/>
@@ -21037,258 +20975,7 @@
         <mc:AlternateContent>
           <mc:Choice Requires="wps">
             <w:drawing>
-              <wp:anchor behindDoc="0" distT="0" distB="0" distL="0" distR="0" simplePos="0" locked="0" layoutInCell="0" allowOverlap="1" relativeHeight="30">
-                <wp:simplePos x="0" y="0"/>
-                <wp:positionH relativeFrom="column">
-                  <wp:posOffset>67310</wp:posOffset>
-                </wp:positionH>
-                <wp:positionV relativeFrom="paragraph">
-                  <wp:posOffset>55245</wp:posOffset>
-                </wp:positionV>
-                <wp:extent cx="2625090" cy="1835150"/>
-                <wp:effectExtent l="0" t="0" r="0" b="0"/>
-                <wp:wrapSquare wrapText="largest"/>
-                <wp:docPr id="15" name="Врезка15"/>
-                <a:graphic xmlns:a="http://schemas.openxmlformats.org/drawingml/2006/main">
-                  <a:graphicData uri="http://schemas.microsoft.com/office/word/2010/wordprocessingShape">
-                    <wps:wsp>
-                      <wps:cNvSpPr/>
-                      <wps:spPr>
-                        <a:xfrm>
-                          <a:off x="0" y="0"/>
-                          <a:ext cx="2625120" cy="1835280"/>
-                        </a:xfrm>
-                        <a:prstGeom prst="rect">
-                          <a:avLst/>
-                        </a:prstGeom>
-                        <a:solidFill>
-                          <a:srgbClr val="ffffff"/>
-                        </a:solidFill>
-                        <a:ln w="0">
-                          <a:noFill/>
-                        </a:ln>
-                      </wps:spPr>
-                      <wps:style>
-                        <a:lnRef idx="0"/>
-                        <a:fillRef idx="0"/>
-                        <a:effectRef idx="0"/>
-                        <a:fontRef idx="minor"/>
-                      </wps:style>
-                      <wps:txbx>
-                        <w:txbxContent>
-                          <w:p>
-                            <w:pPr>
-                              <w:pStyle w:val="Style19"/>
-                              <w:spacing w:before="120" w:after="120"/>
-                              <w:rPr/>
-                            </w:pPr>
-                            <w:r>
-                              <w:rPr>
-                                <w:color w:val="000000"/>
-                              </w:rPr>
-                              <w:drawing>
-                                <wp:inline distT="0" distB="0" distL="0" distR="0">
-                                  <wp:extent cx="2660650" cy="1499235"/>
-                                  <wp:effectExtent l="0" t="0" r="0" b="0"/>
-                                  <wp:docPr id="17" name="Изображение15" descr="" title=""/>
-                                  <wp:cNvGraphicFramePr>
-                                    <a:graphicFrameLocks xmlns:a="http://schemas.openxmlformats.org/drawingml/2006/main" noChangeAspect="1"/>
-                                  </wp:cNvGraphicFramePr>
-                                  <a:graphic xmlns:a="http://schemas.openxmlformats.org/drawingml/2006/main">
-                                    <a:graphicData uri="http://schemas.openxmlformats.org/drawingml/2006/picture">
-                                      <pic:pic xmlns:pic="http://schemas.openxmlformats.org/drawingml/2006/picture">
-                                        <pic:nvPicPr>
-                                          <pic:cNvPr id="17" name="Изображение15" descr="" title=""/>
-                                          <pic:cNvPicPr>
-                                            <a:picLocks noChangeAspect="1" noChangeArrowheads="1"/>
-                                          </pic:cNvPicPr>
-                                        </pic:nvPicPr>
-                                        <pic:blipFill>
-                                          <a:blip r:embed="rId35"/>
-                                          <a:srcRect l="-1249" t="-2217" r="-1249" b="-2217"/>
-                                          <a:stretch>
-                                            <a:fillRect/>
-                                          </a:stretch>
-                                        </pic:blipFill>
-                                        <pic:spPr bwMode="auto">
-                                          <a:xfrm>
-                                            <a:off x="0" y="0"/>
-                                            <a:ext cx="2660650" cy="1499235"/>
-                                          </a:xfrm>
-                                          <a:prstGeom prst="rect">
-                                            <a:avLst/>
-                                          </a:prstGeom>
-                                        </pic:spPr>
-                                      </pic:pic>
-                                    </a:graphicData>
-                                  </a:graphic>
-                                </wp:inline>
-                              </w:drawing>
-                            </w:r>
-                            <w:r>
-                              <w:rPr>
-                                <w:color w:val="000000"/>
-                              </w:rPr>
-                              <w:t xml:space="preserve">Рисунок </w:t>
-                            </w:r>
-                            <w:r>
-                              <w:rPr>
-                                <w:color w:val="000000"/>
-                              </w:rPr>
-                              <w:fldChar w:fldCharType="begin"/>
-                            </w:r>
-                            <w:r>
-                              <w:rPr>
-                                <w:color w:val="000000"/>
-                              </w:rPr>
-                              <w:instrText xml:space="preserve"> SEQ Рисунок \* ARABIC </w:instrText>
-                            </w:r>
-                            <w:r>
-                              <w:rPr>
-                                <w:color w:val="000000"/>
-                              </w:rPr>
-                              <w:fldChar w:fldCharType="separate"/>
-                            </w:r>
-                            <w:r>
-                              <w:rPr>
-                                <w:color w:val="000000"/>
-                              </w:rPr>
-                              <w:t>14</w:t>
-                            </w:r>
-                            <w:r>
-                              <w:rPr>
-                                <w:color w:val="000000"/>
-                              </w:rPr>
-                              <w:fldChar w:fldCharType="end"/>
-                            </w:r>
-                            <w:r>
-                              <w:rPr>
-                                <w:color w:val="000000"/>
-                              </w:rPr>
-                              <w:t>. n = 1</w:t>
-                            </w:r>
-                          </w:p>
-                        </w:txbxContent>
-                      </wps:txbx>
-                      <wps:bodyPr lIns="0" rIns="0" tIns="0" bIns="0" anchor="t">
-                        <a:noAutofit/>
-                      </wps:bodyPr>
-                    </wps:wsp>
-                  </a:graphicData>
-                </a:graphic>
-              </wp:anchor>
-            </w:drawing>
-          </mc:Choice>
-          <mc:Fallback>
-            <w:pict>
-              <v:rect id="shape_0" ID="Врезка15" path="m0,0l-2147483645,0l-2147483645,-2147483646l0,-2147483646xe" fillcolor="white" stroked="f" o:allowincell="f" style="position:absolute;margin-left:5.3pt;margin-top:4.35pt;width:206.65pt;height:144.45pt;mso-wrap-style:square;v-text-anchor:top">
-                <v:fill o:detectmouseclick="t" type="solid" color2="black"/>
-                <v:stroke color="#3465a4" joinstyle="round" endcap="flat"/>
-                <v:textbox>
-                  <w:txbxContent>
-                    <w:p>
-                      <w:pPr>
-                        <w:pStyle w:val="Style19"/>
-                        <w:spacing w:before="120" w:after="120"/>
-                        <w:rPr/>
-                      </w:pPr>
-                      <w:r>
-                        <w:rPr>
-                          <w:color w:val="000000"/>
-                        </w:rPr>
-                        <w:drawing>
-                          <wp:inline distT="0" distB="0" distL="0" distR="0">
-                            <wp:extent cx="2660650" cy="1499235"/>
-                            <wp:effectExtent l="0" t="0" r="0" b="0"/>
-                            <wp:docPr id="18" name="Изображение15" descr="" title=""/>
-                            <wp:cNvGraphicFramePr>
-                              <a:graphicFrameLocks xmlns:a="http://schemas.openxmlformats.org/drawingml/2006/main" noChangeAspect="1"/>
-                            </wp:cNvGraphicFramePr>
-                            <a:graphic xmlns:a="http://schemas.openxmlformats.org/drawingml/2006/main">
-                              <a:graphicData uri="http://schemas.openxmlformats.org/drawingml/2006/picture">
-                                <pic:pic xmlns:pic="http://schemas.openxmlformats.org/drawingml/2006/picture">
-                                  <pic:nvPicPr>
-                                    <pic:cNvPr id="18" name="Изображение15" descr="" title=""/>
-                                    <pic:cNvPicPr>
-                                      <a:picLocks noChangeAspect="1" noChangeArrowheads="1"/>
-                                    </pic:cNvPicPr>
-                                  </pic:nvPicPr>
-                                  <pic:blipFill>
-                                    <a:blip r:embed="rId36"/>
-                                    <a:srcRect l="-1249" t="-2217" r="-1249" b="-2217"/>
-                                    <a:stretch>
-                                      <a:fillRect/>
-                                    </a:stretch>
-                                  </pic:blipFill>
-                                  <pic:spPr bwMode="auto">
-                                    <a:xfrm>
-                                      <a:off x="0" y="0"/>
-                                      <a:ext cx="2660650" cy="1499235"/>
-                                    </a:xfrm>
-                                    <a:prstGeom prst="rect">
-                                      <a:avLst/>
-                                    </a:prstGeom>
-                                  </pic:spPr>
-                                </pic:pic>
-                              </a:graphicData>
-                            </a:graphic>
-                          </wp:inline>
-                        </w:drawing>
-                      </w:r>
-                      <w:r>
-                        <w:rPr>
-                          <w:color w:val="000000"/>
-                        </w:rPr>
-                        <w:t xml:space="preserve">Рисунок </w:t>
-                      </w:r>
-                      <w:r>
-                        <w:rPr>
-                          <w:color w:val="000000"/>
-                        </w:rPr>
-                        <w:fldChar w:fldCharType="begin"/>
-                      </w:r>
-                      <w:r>
-                        <w:rPr>
-                          <w:color w:val="000000"/>
-                        </w:rPr>
-                        <w:instrText xml:space="preserve"> SEQ Рисунок \* ARABIC </w:instrText>
-                      </w:r>
-                      <w:r>
-                        <w:rPr>
-                          <w:color w:val="000000"/>
-                        </w:rPr>
-                        <w:fldChar w:fldCharType="separate"/>
-                      </w:r>
-                      <w:r>
-                        <w:rPr>
-                          <w:color w:val="000000"/>
-                        </w:rPr>
-                        <w:t>14</w:t>
-                      </w:r>
-                      <w:r>
-                        <w:rPr>
-                          <w:color w:val="000000"/>
-                        </w:rPr>
-                        <w:fldChar w:fldCharType="end"/>
-                      </w:r>
-                      <w:r>
-                        <w:rPr>
-                          <w:color w:val="000000"/>
-                        </w:rPr>
-                        <w:t>. n = 1</w:t>
-                      </w:r>
-                    </w:p>
-                  </w:txbxContent>
-                </v:textbox>
-                <w10:wrap type="square" side="largest"/>
-              </v:rect>
-            </w:pict>
-          </mc:Fallback>
-        </mc:AlternateContent>
-        <mc:AlternateContent>
-          <mc:Choice Requires="wps">
-            <w:drawing>
-              <wp:anchor behindDoc="0" distT="0" distB="0" distL="0" distR="0" simplePos="0" locked="0" layoutInCell="0" allowOverlap="1" relativeHeight="32">
+              <wp:anchor behindDoc="0" distT="0" distB="0" distL="0" distR="0" simplePos="0" locked="0" layoutInCell="0" allowOverlap="1" relativeHeight="8">
                 <wp:simplePos x="0" y="0"/>
                 <wp:positionH relativeFrom="column">
                   <wp:posOffset>2691765</wp:posOffset>
@@ -21299,7 +20986,7 @@
                 <wp:extent cx="2661285" cy="1826260"/>
                 <wp:effectExtent l="0" t="0" r="0" b="0"/>
                 <wp:wrapSquare wrapText="largest"/>
-                <wp:docPr id="16" name="Врезка16"/>
+                <wp:docPr id="15" name="Врезка16"/>
                 <a:graphic xmlns:a="http://schemas.openxmlformats.org/drawingml/2006/main">
                   <a:graphicData uri="http://schemas.microsoft.com/office/word/2010/wordprocessingShape">
                     <wps:wsp>
@@ -21331,6 +21018,7 @@
                             <w:pPr>
                               <w:pStyle w:val="Style19"/>
                               <w:spacing w:before="120" w:after="120"/>
+                              <w:jc w:val="center"/>
                               <w:rPr/>
                             </w:pPr>
                             <w:r>
@@ -21341,7 +21029,7 @@
                                 <wp:inline distT="0" distB="0" distL="0" distR="0">
                                   <wp:extent cx="2652395" cy="1494155"/>
                                   <wp:effectExtent l="0" t="0" r="0" b="0"/>
-                                  <wp:docPr id="18" name="Изображение16" descr="" title=""/>
+                                  <wp:docPr id="17" name="Изображение16" descr="" title=""/>
                                   <wp:cNvGraphicFramePr>
                                     <a:graphicFrameLocks xmlns:a="http://schemas.openxmlformats.org/drawingml/2006/main" noChangeAspect="1"/>
                                   </wp:cNvGraphicFramePr>
@@ -21349,13 +21037,13 @@
                                     <a:graphicData uri="http://schemas.openxmlformats.org/drawingml/2006/picture">
                                       <pic:pic xmlns:pic="http://schemas.openxmlformats.org/drawingml/2006/picture">
                                         <pic:nvPicPr>
-                                          <pic:cNvPr id="18" name="Изображение16" descr="" title=""/>
+                                          <pic:cNvPr id="17" name="Изображение16" descr="" title=""/>
                                           <pic:cNvPicPr>
                                             <a:picLocks noChangeAspect="1" noChangeArrowheads="1"/>
                                           </pic:cNvPicPr>
                                         </pic:nvPicPr>
                                         <pic:blipFill>
-                                          <a:blip r:embed="rId37"/>
+                                          <a:blip r:embed="rId35"/>
                                           <a:srcRect l="-1249" t="-2217" r="-1249" b="-2217"/>
                                           <a:stretch>
                                             <a:fillRect/>
@@ -21441,6 +21129,7 @@
                       <w:pPr>
                         <w:pStyle w:val="Style19"/>
                         <w:spacing w:before="120" w:after="120"/>
+                        <w:jc w:val="center"/>
                         <w:rPr/>
                       </w:pPr>
                       <w:r>
@@ -21451,7 +21140,7 @@
                           <wp:inline distT="0" distB="0" distL="0" distR="0">
                             <wp:extent cx="2652395" cy="1494155"/>
                             <wp:effectExtent l="0" t="0" r="0" b="0"/>
-                            <wp:docPr id="19" name="Изображение16" descr="" title=""/>
+                            <wp:docPr id="18" name="Изображение16" descr="" title=""/>
                             <wp:cNvGraphicFramePr>
                               <a:graphicFrameLocks xmlns:a="http://schemas.openxmlformats.org/drawingml/2006/main" noChangeAspect="1"/>
                             </wp:cNvGraphicFramePr>
@@ -21459,13 +21148,13 @@
                               <a:graphicData uri="http://schemas.openxmlformats.org/drawingml/2006/picture">
                                 <pic:pic xmlns:pic="http://schemas.openxmlformats.org/drawingml/2006/picture">
                                   <pic:nvPicPr>
-                                    <pic:cNvPr id="19" name="Изображение16" descr="" title=""/>
+                                    <pic:cNvPr id="18" name="Изображение16" descr="" title=""/>
                                     <pic:cNvPicPr>
                                       <a:picLocks noChangeAspect="1" noChangeArrowheads="1"/>
                                     </pic:cNvPicPr>
                                   </pic:nvPicPr>
                                   <pic:blipFill>
-                                    <a:blip r:embed="rId38"/>
+                                    <a:blip r:embed="rId36"/>
                                     <a:srcRect l="-1249" t="-2217" r="-1249" b="-2217"/>
                                     <a:stretch>
                                       <a:fillRect/>
@@ -21539,7 +21228,260 @@
         <mc:AlternateContent>
           <mc:Choice Requires="wps">
             <w:drawing>
-              <wp:anchor behindDoc="0" distT="0" distB="0" distL="0" distR="0" simplePos="0" locked="0" layoutInCell="0" allowOverlap="1" relativeHeight="34">
+              <wp:anchor behindDoc="0" distT="0" distB="0" distL="0" distR="0" simplePos="0" locked="0" layoutInCell="0" allowOverlap="1" relativeHeight="10">
+                <wp:simplePos x="0" y="0"/>
+                <wp:positionH relativeFrom="column">
+                  <wp:posOffset>2691765</wp:posOffset>
+                </wp:positionH>
+                <wp:positionV relativeFrom="paragraph">
+                  <wp:posOffset>1889760</wp:posOffset>
+                </wp:positionV>
+                <wp:extent cx="2681605" cy="1846580"/>
+                <wp:effectExtent l="0" t="0" r="0" b="0"/>
+                <wp:wrapSquare wrapText="largest"/>
+                <wp:docPr id="16" name="Врезка18"/>
+                <a:graphic xmlns:a="http://schemas.openxmlformats.org/drawingml/2006/main">
+                  <a:graphicData uri="http://schemas.microsoft.com/office/word/2010/wordprocessingShape">
+                    <wps:wsp>
+                      <wps:cNvSpPr/>
+                      <wps:spPr>
+                        <a:xfrm>
+                          <a:off x="0" y="0"/>
+                          <a:ext cx="2681640" cy="1846440"/>
+                        </a:xfrm>
+                        <a:prstGeom prst="rect">
+                          <a:avLst/>
+                        </a:prstGeom>
+                        <a:solidFill>
+                          <a:srgbClr val="ffffff"/>
+                        </a:solidFill>
+                        <a:ln w="0">
+                          <a:noFill/>
+                        </a:ln>
+                      </wps:spPr>
+                      <wps:style>
+                        <a:lnRef idx="0"/>
+                        <a:fillRef idx="0"/>
+                        <a:effectRef idx="0"/>
+                        <a:fontRef idx="minor"/>
+                      </wps:style>
+                      <wps:txbx>
+                        <w:txbxContent>
+                          <w:p>
+                            <w:pPr>
+                              <w:pStyle w:val="Style19"/>
+                              <w:spacing w:before="120" w:after="120"/>
+                              <w:jc w:val="center"/>
+                              <w:rPr/>
+                            </w:pPr>
+                            <w:r>
+                              <w:rPr>
+                                <w:color w:val="000000"/>
+                              </w:rPr>
+                              <w:drawing>
+                                <wp:inline distT="0" distB="0" distL="0" distR="0">
+                                  <wp:extent cx="2639695" cy="1487170"/>
+                                  <wp:effectExtent l="0" t="0" r="0" b="0"/>
+                                  <wp:docPr id="18" name="Изображение18" descr="" title=""/>
+                                  <wp:cNvGraphicFramePr>
+                                    <a:graphicFrameLocks xmlns:a="http://schemas.openxmlformats.org/drawingml/2006/main" noChangeAspect="1"/>
+                                  </wp:cNvGraphicFramePr>
+                                  <a:graphic xmlns:a="http://schemas.openxmlformats.org/drawingml/2006/main">
+                                    <a:graphicData uri="http://schemas.openxmlformats.org/drawingml/2006/picture">
+                                      <pic:pic xmlns:pic="http://schemas.openxmlformats.org/drawingml/2006/picture">
+                                        <pic:nvPicPr>
+                                          <pic:cNvPr id="18" name="Изображение18" descr="" title=""/>
+                                          <pic:cNvPicPr>
+                                            <a:picLocks noChangeAspect="1" noChangeArrowheads="1"/>
+                                          </pic:cNvPicPr>
+                                        </pic:nvPicPr>
+                                        <pic:blipFill>
+                                          <a:blip r:embed="rId37"/>
+                                          <a:srcRect l="-1249" t="-2217" r="-1249" b="-2217"/>
+                                          <a:stretch>
+                                            <a:fillRect/>
+                                          </a:stretch>
+                                        </pic:blipFill>
+                                        <pic:spPr bwMode="auto">
+                                          <a:xfrm>
+                                            <a:off x="0" y="0"/>
+                                            <a:ext cx="2639695" cy="1487170"/>
+                                          </a:xfrm>
+                                          <a:prstGeom prst="rect">
+                                            <a:avLst/>
+                                          </a:prstGeom>
+                                        </pic:spPr>
+                                      </pic:pic>
+                                    </a:graphicData>
+                                  </a:graphic>
+                                </wp:inline>
+                              </w:drawing>
+                            </w:r>
+                            <w:r>
+                              <w:rPr>
+                                <w:color w:val="000000"/>
+                              </w:rPr>
+                              <w:t xml:space="preserve">Рисунок </w:t>
+                            </w:r>
+                            <w:r>
+                              <w:rPr>
+                                <w:color w:val="000000"/>
+                              </w:rPr>
+                              <w:fldChar w:fldCharType="begin"/>
+                            </w:r>
+                            <w:r>
+                              <w:rPr>
+                                <w:color w:val="000000"/>
+                              </w:rPr>
+                              <w:instrText xml:space="preserve"> SEQ Рисунок \* ARABIC </w:instrText>
+                            </w:r>
+                            <w:r>
+                              <w:rPr>
+                                <w:color w:val="000000"/>
+                              </w:rPr>
+                              <w:fldChar w:fldCharType="separate"/>
+                            </w:r>
+                            <w:r>
+                              <w:rPr>
+                                <w:color w:val="000000"/>
+                              </w:rPr>
+                              <w:t>17</w:t>
+                            </w:r>
+                            <w:r>
+                              <w:rPr>
+                                <w:color w:val="000000"/>
+                              </w:rPr>
+                              <w:fldChar w:fldCharType="end"/>
+                            </w:r>
+                            <w:r>
+                              <w:rPr>
+                                <w:color w:val="000000"/>
+                              </w:rPr>
+                              <w:t>. n = 4</w:t>
+                            </w:r>
+                          </w:p>
+                        </w:txbxContent>
+                      </wps:txbx>
+                      <wps:bodyPr lIns="0" rIns="0" tIns="0" bIns="0" anchor="t">
+                        <a:noAutofit/>
+                      </wps:bodyPr>
+                    </wps:wsp>
+                  </a:graphicData>
+                </a:graphic>
+              </wp:anchor>
+            </w:drawing>
+          </mc:Choice>
+          <mc:Fallback>
+            <w:pict>
+              <v:rect id="shape_0" ID="Врезка18" path="m0,0l-2147483645,0l-2147483645,-2147483646l0,-2147483646xe" fillcolor="white" stroked="f" o:allowincell="f" style="position:absolute;margin-left:211.95pt;margin-top:148.8pt;width:211.1pt;height:145.35pt;mso-wrap-style:square;v-text-anchor:top">
+                <v:fill o:detectmouseclick="t" type="solid" color2="black"/>
+                <v:stroke color="#3465a4" joinstyle="round" endcap="flat"/>
+                <v:textbox>
+                  <w:txbxContent>
+                    <w:p>
+                      <w:pPr>
+                        <w:pStyle w:val="Style19"/>
+                        <w:spacing w:before="120" w:after="120"/>
+                        <w:jc w:val="center"/>
+                        <w:rPr/>
+                      </w:pPr>
+                      <w:r>
+                        <w:rPr>
+                          <w:color w:val="000000"/>
+                        </w:rPr>
+                        <w:drawing>
+                          <wp:inline distT="0" distB="0" distL="0" distR="0">
+                            <wp:extent cx="2639695" cy="1487170"/>
+                            <wp:effectExtent l="0" t="0" r="0" b="0"/>
+                            <wp:docPr id="19" name="Изображение18" descr="" title=""/>
+                            <wp:cNvGraphicFramePr>
+                              <a:graphicFrameLocks xmlns:a="http://schemas.openxmlformats.org/drawingml/2006/main" noChangeAspect="1"/>
+                            </wp:cNvGraphicFramePr>
+                            <a:graphic xmlns:a="http://schemas.openxmlformats.org/drawingml/2006/main">
+                              <a:graphicData uri="http://schemas.openxmlformats.org/drawingml/2006/picture">
+                                <pic:pic xmlns:pic="http://schemas.openxmlformats.org/drawingml/2006/picture">
+                                  <pic:nvPicPr>
+                                    <pic:cNvPr id="19" name="Изображение18" descr="" title=""/>
+                                    <pic:cNvPicPr>
+                                      <a:picLocks noChangeAspect="1" noChangeArrowheads="1"/>
+                                    </pic:cNvPicPr>
+                                  </pic:nvPicPr>
+                                  <pic:blipFill>
+                                    <a:blip r:embed="rId38"/>
+                                    <a:srcRect l="-1249" t="-2217" r="-1249" b="-2217"/>
+                                    <a:stretch>
+                                      <a:fillRect/>
+                                    </a:stretch>
+                                  </pic:blipFill>
+                                  <pic:spPr bwMode="auto">
+                                    <a:xfrm>
+                                      <a:off x="0" y="0"/>
+                                      <a:ext cx="2639695" cy="1487170"/>
+                                    </a:xfrm>
+                                    <a:prstGeom prst="rect">
+                                      <a:avLst/>
+                                    </a:prstGeom>
+                                  </pic:spPr>
+                                </pic:pic>
+                              </a:graphicData>
+                            </a:graphic>
+                          </wp:inline>
+                        </w:drawing>
+                      </w:r>
+                      <w:r>
+                        <w:rPr>
+                          <w:color w:val="000000"/>
+                        </w:rPr>
+                        <w:t xml:space="preserve">Рисунок </w:t>
+                      </w:r>
+                      <w:r>
+                        <w:rPr>
+                          <w:color w:val="000000"/>
+                        </w:rPr>
+                        <w:fldChar w:fldCharType="begin"/>
+                      </w:r>
+                      <w:r>
+                        <w:rPr>
+                          <w:color w:val="000000"/>
+                        </w:rPr>
+                        <w:instrText xml:space="preserve"> SEQ Рисунок \* ARABIC </w:instrText>
+                      </w:r>
+                      <w:r>
+                        <w:rPr>
+                          <w:color w:val="000000"/>
+                        </w:rPr>
+                        <w:fldChar w:fldCharType="separate"/>
+                      </w:r>
+                      <w:r>
+                        <w:rPr>
+                          <w:color w:val="000000"/>
+                        </w:rPr>
+                        <w:t>17</w:t>
+                      </w:r>
+                      <w:r>
+                        <w:rPr>
+                          <w:color w:val="000000"/>
+                        </w:rPr>
+                        <w:fldChar w:fldCharType="end"/>
+                      </w:r>
+                      <w:r>
+                        <w:rPr>
+                          <w:color w:val="000000"/>
+                        </w:rPr>
+                        <w:t>. n = 4</w:t>
+                      </w:r>
+                    </w:p>
+                  </w:txbxContent>
+                </v:textbox>
+                <w10:wrap type="square" side="largest"/>
+              </v:rect>
+            </w:pict>
+          </mc:Fallback>
+        </mc:AlternateContent>
+        <mc:AlternateContent>
+          <mc:Choice Requires="wps">
+            <w:drawing>
+              <wp:anchor behindDoc="0" distT="0" distB="0" distL="0" distR="0" simplePos="0" locked="0" layoutInCell="0" allowOverlap="1" relativeHeight="22">
                 <wp:simplePos x="0" y="0"/>
                 <wp:positionH relativeFrom="column">
                   <wp:posOffset>60325</wp:posOffset>
@@ -21582,6 +21524,7 @@
                             <w:pPr>
                               <w:pStyle w:val="Style19"/>
                               <w:spacing w:before="120" w:after="120"/>
+                              <w:jc w:val="center"/>
                               <w:rPr/>
                             </w:pPr>
                             <w:r>
@@ -21692,6 +21635,7 @@
                       <w:pPr>
                         <w:pStyle w:val="Style19"/>
                         <w:spacing w:before="120" w:after="120"/>
+                        <w:jc w:val="center"/>
                         <w:rPr/>
                       </w:pPr>
                       <w:r>
@@ -21790,18 +21734,18 @@
         <mc:AlternateContent>
           <mc:Choice Requires="wps">
             <w:drawing>
-              <wp:anchor behindDoc="0" distT="0" distB="0" distL="0" distR="0" simplePos="0" locked="0" layoutInCell="0" allowOverlap="1" relativeHeight="36">
+              <wp:anchor behindDoc="0" distT="0" distB="0" distL="0" distR="0" simplePos="0" locked="0" layoutInCell="0" allowOverlap="1" relativeHeight="43">
                 <wp:simplePos x="0" y="0"/>
                 <wp:positionH relativeFrom="column">
-                  <wp:posOffset>2691765</wp:posOffset>
+                  <wp:posOffset>67310</wp:posOffset>
                 </wp:positionH>
                 <wp:positionV relativeFrom="paragraph">
-                  <wp:posOffset>1889760</wp:posOffset>
+                  <wp:posOffset>55245</wp:posOffset>
                 </wp:positionV>
-                <wp:extent cx="2681605" cy="1846580"/>
+                <wp:extent cx="2625090" cy="1835150"/>
                 <wp:effectExtent l="0" t="0" r="0" b="0"/>
                 <wp:wrapSquare wrapText="largest"/>
-                <wp:docPr id="18" name="Врезка18"/>
+                <wp:docPr id="18" name="Врезка15"/>
                 <a:graphic xmlns:a="http://schemas.openxmlformats.org/drawingml/2006/main">
                   <a:graphicData uri="http://schemas.microsoft.com/office/word/2010/wordprocessingShape">
                     <wps:wsp>
@@ -21809,7 +21753,7 @@
                       <wps:spPr>
                         <a:xfrm>
                           <a:off x="0" y="0"/>
-                          <a:ext cx="2681640" cy="1846440"/>
+                          <a:ext cx="2625120" cy="1835280"/>
                         </a:xfrm>
                         <a:prstGeom prst="rect">
                           <a:avLst/>
@@ -21833,6 +21777,7 @@
                             <w:pPr>
                               <w:pStyle w:val="Style19"/>
                               <w:spacing w:before="120" w:after="120"/>
+                              <w:jc w:val="center"/>
                               <w:rPr/>
                             </w:pPr>
                             <w:r>
@@ -21841,9 +21786,9 @@
                               </w:rPr>
                               <w:drawing>
                                 <wp:inline distT="0" distB="0" distL="0" distR="0">
-                                  <wp:extent cx="2639695" cy="1487170"/>
+                                  <wp:extent cx="2660650" cy="1499235"/>
                                   <wp:effectExtent l="0" t="0" r="0" b="0"/>
-                                  <wp:docPr id="20" name="Изображение18" descr="" title=""/>
+                                  <wp:docPr id="20" name="Изображение15" descr="" title=""/>
                                   <wp:cNvGraphicFramePr>
                                     <a:graphicFrameLocks xmlns:a="http://schemas.openxmlformats.org/drawingml/2006/main" noChangeAspect="1"/>
                                   </wp:cNvGraphicFramePr>
@@ -21851,7 +21796,7 @@
                                     <a:graphicData uri="http://schemas.openxmlformats.org/drawingml/2006/picture">
                                       <pic:pic xmlns:pic="http://schemas.openxmlformats.org/drawingml/2006/picture">
                                         <pic:nvPicPr>
-                                          <pic:cNvPr id="20" name="Изображение18" descr="" title=""/>
+                                          <pic:cNvPr id="20" name="Изображение15" descr="" title=""/>
                                           <pic:cNvPicPr>
                                             <a:picLocks noChangeAspect="1" noChangeArrowheads="1"/>
                                           </pic:cNvPicPr>
@@ -21866,7 +21811,7 @@
                                         <pic:spPr bwMode="auto">
                                           <a:xfrm>
                                             <a:off x="0" y="0"/>
-                                            <a:ext cx="2639695" cy="1487170"/>
+                                            <a:ext cx="2660650" cy="1499235"/>
                                           </a:xfrm>
                                           <a:prstGeom prst="rect">
                                             <a:avLst/>
@@ -21906,7 +21851,7 @@
                               <w:rPr>
                                 <w:color w:val="000000"/>
                               </w:rPr>
-                              <w:t>17</w:t>
+                              <w:t>14</w:t>
                             </w:r>
                             <w:r>
                               <w:rPr>
@@ -21918,7 +21863,7 @@
                               <w:rPr>
                                 <w:color w:val="000000"/>
                               </w:rPr>
-                              <w:t>. n = 4</w:t>
+                              <w:t>. n = 1</w:t>
                             </w:r>
                           </w:p>
                         </w:txbxContent>
@@ -21934,7 +21879,7 @@
           </mc:Choice>
           <mc:Fallback>
             <w:pict>
-              <v:rect id="shape_0" ID="Врезка18" path="m0,0l-2147483645,0l-2147483645,-2147483646l0,-2147483646xe" fillcolor="white" stroked="f" o:allowincell="f" style="position:absolute;margin-left:211.95pt;margin-top:148.8pt;width:211.1pt;height:145.35pt;mso-wrap-style:square;v-text-anchor:top">
+              <v:rect id="shape_0" ID="Врезка15" path="m0,0l-2147483645,0l-2147483645,-2147483646l0,-2147483646xe" fillcolor="white" stroked="f" o:allowincell="f" style="position:absolute;margin-left:5.3pt;margin-top:4.35pt;width:206.65pt;height:144.45pt;mso-wrap-style:square;v-text-anchor:top">
                 <v:fill o:detectmouseclick="t" type="solid" color2="black"/>
                 <v:stroke color="#3465a4" joinstyle="round" endcap="flat"/>
                 <v:textbox>
@@ -21943,6 +21888,7 @@
                       <w:pPr>
                         <w:pStyle w:val="Style19"/>
                         <w:spacing w:before="120" w:after="120"/>
+                        <w:jc w:val="center"/>
                         <w:rPr/>
                       </w:pPr>
                       <w:r>
@@ -21951,9 +21897,9 @@
                         </w:rPr>
                         <w:drawing>
                           <wp:inline distT="0" distB="0" distL="0" distR="0">
-                            <wp:extent cx="2639695" cy="1487170"/>
+                            <wp:extent cx="2660650" cy="1499235"/>
                             <wp:effectExtent l="0" t="0" r="0" b="0"/>
-                            <wp:docPr id="21" name="Изображение18" descr="" title=""/>
+                            <wp:docPr id="21" name="Изображение15" descr="" title=""/>
                             <wp:cNvGraphicFramePr>
                               <a:graphicFrameLocks xmlns:a="http://schemas.openxmlformats.org/drawingml/2006/main" noChangeAspect="1"/>
                             </wp:cNvGraphicFramePr>
@@ -21961,7 +21907,7 @@
                               <a:graphicData uri="http://schemas.openxmlformats.org/drawingml/2006/picture">
                                 <pic:pic xmlns:pic="http://schemas.openxmlformats.org/drawingml/2006/picture">
                                   <pic:nvPicPr>
-                                    <pic:cNvPr id="21" name="Изображение18" descr="" title=""/>
+                                    <pic:cNvPr id="21" name="Изображение15" descr="" title=""/>
                                     <pic:cNvPicPr>
                                       <a:picLocks noChangeAspect="1" noChangeArrowheads="1"/>
                                     </pic:cNvPicPr>
@@ -21976,7 +21922,7 @@
                                   <pic:spPr bwMode="auto">
                                     <a:xfrm>
                                       <a:off x="0" y="0"/>
-                                      <a:ext cx="2639695" cy="1487170"/>
+                                      <a:ext cx="2660650" cy="1499235"/>
                                     </a:xfrm>
                                     <a:prstGeom prst="rect">
                                       <a:avLst/>
@@ -22016,7 +21962,7 @@
                         <w:rPr>
                           <w:color w:val="000000"/>
                         </w:rPr>
-                        <w:t>17</w:t>
+                        <w:t>14</w:t>
                       </w:r>
                       <w:r>
                         <w:rPr>
@@ -22028,7 +21974,7 @@
                         <w:rPr>
                           <w:color w:val="000000"/>
                         </w:rPr>
-                        <w:t>. n = 4</w:t>
+                        <w:t>. n = 1</w:t>
                       </w:r>
                     </w:p>
                   </w:txbxContent>
@@ -22048,10 +21994,6 @@
     <w:p>
       <w:pPr>
         <w:pStyle w:val="BodyText"/>
-        <w:numPr>
-          <w:ilvl w:val="0"/>
-          <w:numId w:val="0"/>
-        </w:numPr>
         <w:spacing w:before="0" w:after="0"/>
         <w:ind w:hanging="0" w:start="0" w:end="0"/>
         <w:jc w:val="both"/>
@@ -22068,10 +22010,6 @@
     <w:p>
       <w:pPr>
         <w:pStyle w:val="Normal"/>
-        <w:numPr>
-          <w:ilvl w:val="0"/>
-          <w:numId w:val="0"/>
-        </w:numPr>
         <w:shd w:val="clear" w:fill="F8F8F8"/>
         <w:spacing w:before="0" w:after="0"/>
         <w:ind w:hanging="0" w:start="0"/>
@@ -23805,10 +23743,6 @@
     <w:p>
       <w:pPr>
         <w:pStyle w:val="BodyText"/>
-        <w:numPr>
-          <w:ilvl w:val="0"/>
-          <w:numId w:val="0"/>
-        </w:numPr>
         <w:spacing w:before="0" w:after="0"/>
         <w:ind w:hanging="0" w:start="0" w:end="0"/>
         <w:jc w:val="both"/>
@@ -23825,10 +23759,6 @@
     <w:p>
       <w:pPr>
         <w:pStyle w:val="BodyText"/>
-        <w:numPr>
-          <w:ilvl w:val="0"/>
-          <w:numId w:val="0"/>
-        </w:numPr>
         <w:spacing w:before="0" w:after="0"/>
         <w:ind w:hanging="0" w:start="0" w:end="0"/>
         <w:jc w:val="both"/>
@@ -23840,7 +23770,7 @@
         <mc:AlternateContent>
           <mc:Choice Requires="wps">
             <w:drawing>
-              <wp:anchor behindDoc="0" distT="0" distB="0" distL="0" distR="0" simplePos="0" locked="0" layoutInCell="0" allowOverlap="1" relativeHeight="38">
+              <wp:anchor behindDoc="0" distT="0" distB="0" distL="0" distR="0" simplePos="0" locked="0" layoutInCell="0" allowOverlap="1" relativeHeight="24">
                 <wp:simplePos x="0" y="0"/>
                 <wp:positionH relativeFrom="column">
                   <wp:posOffset>2943225</wp:posOffset>
@@ -23883,6 +23813,7 @@
                             <w:pPr>
                               <w:pStyle w:val="Style19"/>
                               <w:spacing w:before="120" w:after="120"/>
+                              <w:jc w:val="center"/>
                               <w:rPr/>
                             </w:pPr>
                             <w:r>
@@ -23987,6 +23918,7 @@
                       <w:pPr>
                         <w:pStyle w:val="Style19"/>
                         <w:spacing w:before="120" w:after="120"/>
+                        <w:jc w:val="center"/>
                         <w:rPr/>
                       </w:pPr>
                       <w:r>
@@ -24111,10 +24043,6 @@
     <w:p>
       <w:pPr>
         <w:pStyle w:val="BodyText"/>
-        <w:numPr>
-          <w:ilvl w:val="0"/>
-          <w:numId w:val="0"/>
-        </w:numPr>
         <w:spacing w:before="0" w:after="0"/>
         <w:ind w:hanging="0" w:start="0" w:end="0"/>
         <w:jc w:val="both"/>
@@ -24133,10 +24061,6 @@
     <w:p>
       <w:pPr>
         <w:pStyle w:val="BodyText"/>
-        <w:numPr>
-          <w:ilvl w:val="0"/>
-          <w:numId w:val="0"/>
-        </w:numPr>
         <w:spacing w:before="0" w:after="0"/>
         <w:ind w:hanging="0" w:start="0" w:end="0"/>
         <w:jc w:val="both"/>
@@ -24178,10 +24102,6 @@
     <w:p>
       <w:pPr>
         <w:pStyle w:val="BodyText"/>
-        <w:numPr>
-          <w:ilvl w:val="0"/>
-          <w:numId w:val="0"/>
-        </w:numPr>
         <w:spacing w:before="0" w:after="0"/>
         <w:ind w:hanging="0" w:start="0" w:end="0"/>
         <w:jc w:val="both"/>
@@ -24202,10 +24122,6 @@
     <w:p>
       <w:pPr>
         <w:pStyle w:val="BodyText"/>
-        <w:numPr>
-          <w:ilvl w:val="0"/>
-          <w:numId w:val="0"/>
-        </w:numPr>
         <w:spacing w:before="0" w:after="0"/>
         <w:ind w:hanging="0" w:start="0" w:end="0"/>
         <w:jc w:val="both"/>
@@ -25295,25 +25211,103 @@
       <w:pPr>
         <w:pStyle w:val="Normal"/>
         <w:shd w:val="clear" w:fill="F8F8F8"/>
-        <w:rPr>
-          <w:b w:val="false"/>
-          <w:i w:val="false"/>
-          <w:i w:val="false"/>
-          <w:color w:val="BBBBBB"/>
-          <w:u w:val="none"/>
-          <w:shd w:fill="auto" w:val="clear"/>
-          <w:lang w:val="zxx"/>
-        </w:rPr>
-      </w:pPr>
-      <w:r>
-        <w:rPr>
-          <w:b w:val="false"/>
-          <w:i w:val="false"/>
-          <w:color w:val="BBBBBB"/>
-          <w:u w:val="none"/>
-          <w:shd w:fill="auto" w:val="clear"/>
-          <w:lang w:val="zxx"/>
-        </w:rPr>
+        <w:ind w:hanging="0" w:start="0" w:end="0"/>
+        <w:rPr>
+          <w:b w:val="false"/>
+          <w:i w:val="false"/>
+          <w:i w:val="false"/>
+          <w:color w:val="BBBBBB"/>
+          <w:u w:val="none"/>
+        </w:rPr>
+      </w:pPr>
+      <w:r>
+        <w:rPr>
+          <w:b w:val="false"/>
+          <w:i w:val="false"/>
+          <w:color w:val="BBBBBB"/>
+          <w:u w:val="none"/>
+          <w:shd w:fill="auto" w:val="clear"/>
+          <w:lang w:val="zxx"/>
+        </w:rPr>
+        <w:tab/>
+        <w:tab/>
+      </w:r>
+      <w:r>
+        <w:rPr>
+          <w:b w:val="false"/>
+          <w:i w:val="false"/>
+          <w:color w:val="000000"/>
+          <w:u w:val="none"/>
+          <w:shd w:fill="auto" w:val="clear"/>
+          <w:lang w:val="zxx"/>
+        </w:rPr>
+        <w:t>k</w:t>
+      </w:r>
+      <w:r>
+        <w:rPr>
+          <w:b w:val="false"/>
+          <w:i w:val="false"/>
+          <w:color w:val="BBBBBB"/>
+          <w:u w:val="none"/>
+          <w:shd w:fill="auto" w:val="clear"/>
+          <w:lang w:val="zxx"/>
+        </w:rPr>
+        <w:t xml:space="preserve"> </w:t>
+      </w:r>
+      <w:r>
+        <w:rPr>
+          <w:b w:val="false"/>
+          <w:i w:val="false"/>
+          <w:color w:val="666666"/>
+          <w:u w:val="none"/>
+          <w:shd w:fill="auto" w:val="clear"/>
+          <w:lang w:val="zxx"/>
+        </w:rPr>
+        <w:t>*=</w:t>
+      </w:r>
+      <w:r>
+        <w:rPr>
+          <w:b w:val="false"/>
+          <w:i w:val="false"/>
+          <w:color w:val="BBBBBB"/>
+          <w:u w:val="none"/>
+          <w:shd w:fill="auto" w:val="clear"/>
+          <w:lang w:val="zxx"/>
+        </w:rPr>
+        <w:t xml:space="preserve"> </w:t>
+      </w:r>
+      <w:r>
+        <w:rPr>
+          <w:b w:val="false"/>
+          <w:i w:val="false"/>
+          <w:color w:val="000000"/>
+          <w:u w:val="none"/>
+          <w:shd w:fill="auto" w:val="clear"/>
+          <w:lang w:val="zxx"/>
+        </w:rPr>
+        <w:t>std</w:t>
+      </w:r>
+      <w:r>
+        <w:rPr>
+          <w:b w:val="false"/>
+          <w:i w:val="false"/>
+          <w:color w:val="666666"/>
+          <w:u w:val="none"/>
+          <w:shd w:fill="auto" w:val="clear"/>
+          <w:lang w:val="zxx"/>
+        </w:rPr>
+        <w:t>::</w:t>
+      </w:r>
+      <w:r>
+        <w:rPr>
+          <w:b w:val="false"/>
+          <w:i w:val="false"/>
+          <w:color w:val="000000"/>
+          <w:u w:val="none"/>
+          <w:shd w:fill="auto" w:val="clear"/>
+          <w:lang w:val="zxx"/>
+        </w:rPr>
+        <w:t>cos(angle);</w:t>
       </w:r>
     </w:p>
     <w:p>
@@ -25325,98 +25319,23 @@
           <w:b w:val="false"/>
           <w:i w:val="false"/>
           <w:i w:val="false"/>
-          <w:color w:val="BBBBBB"/>
-          <w:u w:val="none"/>
-        </w:rPr>
-      </w:pPr>
-      <w:r>
-        <w:rPr>
-          <w:b w:val="false"/>
-          <w:i w:val="false"/>
-          <w:color w:val="BBBBBB"/>
+          <w:color w:val="000000"/>
+          <w:u w:val="none"/>
+          <w:shd w:fill="auto" w:val="clear"/>
+          <w:lang w:val="zxx"/>
+        </w:rPr>
+      </w:pPr>
+      <w:r>
+        <w:rPr>
+          <w:b w:val="false"/>
+          <w:i w:val="false"/>
+          <w:color w:val="000000"/>
           <w:u w:val="none"/>
           <w:shd w:fill="auto" w:val="clear"/>
           <w:lang w:val="zxx"/>
         </w:rPr>
         <w:tab/>
-        <w:tab/>
-      </w:r>
-      <w:r>
-        <w:rPr>
-          <w:b w:val="false"/>
-          <w:i w:val="false"/>
-          <w:color w:val="000000"/>
-          <w:u w:val="none"/>
-          <w:shd w:fill="auto" w:val="clear"/>
-          <w:lang w:val="zxx"/>
-        </w:rPr>
-        <w:t>k</w:t>
-      </w:r>
-      <w:r>
-        <w:rPr>
-          <w:b w:val="false"/>
-          <w:i w:val="false"/>
-          <w:color w:val="BBBBBB"/>
-          <w:u w:val="none"/>
-          <w:shd w:fill="auto" w:val="clear"/>
-          <w:lang w:val="zxx"/>
-        </w:rPr>
-        <w:t xml:space="preserve"> </w:t>
-      </w:r>
-      <w:r>
-        <w:rPr>
-          <w:b w:val="false"/>
-          <w:i w:val="false"/>
-          <w:color w:val="666666"/>
-          <w:u w:val="none"/>
-          <w:shd w:fill="auto" w:val="clear"/>
-          <w:lang w:val="zxx"/>
-        </w:rPr>
-        <w:t>*=</w:t>
-      </w:r>
-      <w:r>
-        <w:rPr>
-          <w:b w:val="false"/>
-          <w:i w:val="false"/>
-          <w:color w:val="BBBBBB"/>
-          <w:u w:val="none"/>
-          <w:shd w:fill="auto" w:val="clear"/>
-          <w:lang w:val="zxx"/>
-        </w:rPr>
-        <w:t xml:space="preserve"> </w:t>
-      </w:r>
-      <w:r>
-        <w:rPr>
-          <w:b w:val="false"/>
-          <w:i w:val="false"/>
-          <w:color w:val="000000"/>
-          <w:u w:val="none"/>
-          <w:shd w:fill="auto" w:val="clear"/>
-          <w:lang w:val="zxx"/>
-        </w:rPr>
-        <w:t>std</w:t>
-      </w:r>
-      <w:r>
-        <w:rPr>
-          <w:b w:val="false"/>
-          <w:i w:val="false"/>
-          <w:color w:val="666666"/>
-          <w:u w:val="none"/>
-          <w:shd w:fill="auto" w:val="clear"/>
-          <w:lang w:val="zxx"/>
-        </w:rPr>
-        <w:t>::</w:t>
-      </w:r>
-      <w:r>
-        <w:rPr>
-          <w:b w:val="false"/>
-          <w:i w:val="false"/>
-          <w:color w:val="000000"/>
-          <w:u w:val="none"/>
-          <w:shd w:fill="auto" w:val="clear"/>
-          <w:lang w:val="zxx"/>
-        </w:rPr>
-        <w:t>cos(angle);</w:t>
+        <w:t>}</w:t>
       </w:r>
     </w:p>
     <w:p>
@@ -25428,23 +25347,220 @@
           <w:b w:val="false"/>
           <w:i w:val="false"/>
           <w:i w:val="false"/>
-          <w:color w:val="000000"/>
-          <w:u w:val="none"/>
-          <w:shd w:fill="auto" w:val="clear"/>
-          <w:lang w:val="zxx"/>
-        </w:rPr>
-      </w:pPr>
-      <w:r>
-        <w:rPr>
-          <w:b w:val="false"/>
-          <w:i w:val="false"/>
-          <w:color w:val="000000"/>
+          <w:color w:val="auto"/>
+          <w:u w:val="none"/>
+          <w:shd w:fill="auto" w:val="clear"/>
+          <w:lang w:val="zxx"/>
+        </w:rPr>
+      </w:pPr>
+      <w:r>
+        <w:rPr>
+          <w:b w:val="false"/>
+          <w:i w:val="false"/>
+          <w:color w:val="BBBBBB"/>
           <w:u w:val="none"/>
           <w:shd w:fill="auto" w:val="clear"/>
           <w:lang w:val="zxx"/>
         </w:rPr>
         <w:tab/>
-        <w:t>}</w:t>
+      </w:r>
+      <w:r>
+        <w:rPr>
+          <w:b w:val="false"/>
+          <w:i w:val="false"/>
+          <w:color w:val="000000"/>
+          <w:u w:val="none"/>
+          <w:shd w:fill="auto" w:val="clear"/>
+          <w:lang w:val="zxx"/>
+        </w:rPr>
+        <w:t>std</w:t>
+      </w:r>
+      <w:r>
+        <w:rPr>
+          <w:b w:val="false"/>
+          <w:i w:val="false"/>
+          <w:color w:val="666666"/>
+          <w:u w:val="none"/>
+          <w:shd w:fill="auto" w:val="clear"/>
+          <w:lang w:val="zxx"/>
+        </w:rPr>
+        <w:t>::</w:t>
+      </w:r>
+      <w:r>
+        <w:rPr>
+          <w:b w:val="false"/>
+          <w:i w:val="false"/>
+          <w:color w:val="000000"/>
+          <w:u w:val="none"/>
+          <w:shd w:fill="auto" w:val="clear"/>
+          <w:lang w:val="zxx"/>
+        </w:rPr>
+        <w:t>cout</w:t>
+      </w:r>
+      <w:r>
+        <w:rPr>
+          <w:b w:val="false"/>
+          <w:i w:val="false"/>
+          <w:color w:val="BBBBBB"/>
+          <w:u w:val="none"/>
+          <w:shd w:fill="auto" w:val="clear"/>
+          <w:lang w:val="zxx"/>
+        </w:rPr>
+        <w:t xml:space="preserve"> </w:t>
+      </w:r>
+      <w:r>
+        <w:rPr>
+          <w:b w:val="false"/>
+          <w:i w:val="false"/>
+          <w:color w:val="666666"/>
+          <w:u w:val="none"/>
+          <w:shd w:fill="auto" w:val="clear"/>
+          <w:lang w:val="zxx"/>
+        </w:rPr>
+        <w:t>&lt;&lt;</w:t>
+      </w:r>
+      <w:r>
+        <w:rPr>
+          <w:b w:val="false"/>
+          <w:i w:val="false"/>
+          <w:color w:val="BBBBBB"/>
+          <w:u w:val="none"/>
+          <w:shd w:fill="auto" w:val="clear"/>
+          <w:lang w:val="zxx"/>
+        </w:rPr>
+        <w:t xml:space="preserve"> </w:t>
+      </w:r>
+      <w:r>
+        <w:rPr>
+          <w:b w:val="false"/>
+          <w:i w:val="false"/>
+          <w:color w:val="BA2121"/>
+          <w:u w:val="none"/>
+          <w:shd w:fill="auto" w:val="clear"/>
+          <w:lang w:val="zxx"/>
+        </w:rPr>
+        <w:t>"</w:t>
+      </w:r>
+      <w:r>
+        <w:rPr>
+          <w:b/>
+          <w:i w:val="false"/>
+          <w:color w:val="AA5D1F"/>
+          <w:u w:val="none"/>
+          <w:shd w:fill="auto" w:val="clear"/>
+          <w:lang w:val="zxx"/>
+        </w:rPr>
+        <w:t>\n</w:t>
+      </w:r>
+      <w:r>
+        <w:rPr>
+          <w:b w:val="false"/>
+          <w:i w:val="false"/>
+          <w:color w:val="BA2121"/>
+          <w:u w:val="none"/>
+          <w:shd w:fill="auto" w:val="clear"/>
+          <w:lang w:val="zxx"/>
+        </w:rPr>
+        <w:t>k = "</w:t>
+      </w:r>
+      <w:r>
+        <w:rPr>
+          <w:b w:val="false"/>
+          <w:i w:val="false"/>
+          <w:color w:val="BBBBBB"/>
+          <w:u w:val="none"/>
+          <w:shd w:fill="auto" w:val="clear"/>
+          <w:lang w:val="zxx"/>
+        </w:rPr>
+        <w:t xml:space="preserve"> </w:t>
+      </w:r>
+      <w:r>
+        <w:rPr>
+          <w:b w:val="false"/>
+          <w:i w:val="false"/>
+          <w:color w:val="666666"/>
+          <w:u w:val="none"/>
+          <w:shd w:fill="auto" w:val="clear"/>
+          <w:lang w:val="zxx"/>
+        </w:rPr>
+        <w:t>&lt;&lt;</w:t>
+      </w:r>
+      <w:r>
+        <w:rPr>
+          <w:b w:val="false"/>
+          <w:i w:val="false"/>
+          <w:color w:val="BBBBBB"/>
+          <w:u w:val="none"/>
+          <w:shd w:fill="auto" w:val="clear"/>
+          <w:lang w:val="zxx"/>
+        </w:rPr>
+        <w:t xml:space="preserve"> </w:t>
+      </w:r>
+      <w:r>
+        <w:rPr>
+          <w:b w:val="false"/>
+          <w:i w:val="false"/>
+          <w:color w:val="000000"/>
+          <w:u w:val="none"/>
+          <w:shd w:fill="auto" w:val="clear"/>
+          <w:lang w:val="zxx"/>
+        </w:rPr>
+        <w:t>k</w:t>
+      </w:r>
+      <w:r>
+        <w:rPr>
+          <w:b w:val="false"/>
+          <w:i w:val="false"/>
+          <w:color w:val="BBBBBB"/>
+          <w:u w:val="none"/>
+          <w:shd w:fill="auto" w:val="clear"/>
+          <w:lang w:val="zxx"/>
+        </w:rPr>
+        <w:t xml:space="preserve"> </w:t>
+      </w:r>
+      <w:r>
+        <w:rPr>
+          <w:b w:val="false"/>
+          <w:i w:val="false"/>
+          <w:color w:val="666666"/>
+          <w:u w:val="none"/>
+          <w:shd w:fill="auto" w:val="clear"/>
+          <w:lang w:val="zxx"/>
+        </w:rPr>
+        <w:t>&lt;&lt;</w:t>
+      </w:r>
+      <w:r>
+        <w:rPr>
+          <w:b w:val="false"/>
+          <w:i w:val="false"/>
+          <w:color w:val="BBBBBB"/>
+          <w:u w:val="none"/>
+          <w:shd w:fill="auto" w:val="clear"/>
+          <w:lang w:val="zxx"/>
+        </w:rPr>
+        <w:t xml:space="preserve"> </w:t>
+      </w:r>
+      <w:r>
+        <w:rPr>
+          <w:b w:val="false"/>
+          <w:i w:val="false"/>
+          <w:color w:val="BA2121"/>
+          <w:u w:val="none"/>
+          <w:shd w:fill="auto" w:val="clear"/>
+          <w:lang w:val="zxx"/>
+        </w:rPr>
+        <w:t>'\n'</w:t>
+      </w:r>
+      <w:r>
+        <w:rPr>
+          <w:b w:val="false"/>
+          <w:i w:val="false"/>
+          <w:color w:val="000000"/>
+          <w:u w:val="none"/>
+          <w:shd w:fill="auto" w:val="clear"/>
+          <w:lang w:val="zxx"/>
+        </w:rPr>
+        <w:t>;</w:t>
       </w:r>
     </w:p>
     <w:p>
@@ -25456,231 +25572,6 @@
           <w:b w:val="false"/>
           <w:i w:val="false"/>
           <w:i w:val="false"/>
-          <w:color w:val="auto"/>
-          <w:u w:val="none"/>
-          <w:shd w:fill="auto" w:val="clear"/>
-          <w:lang w:val="zxx"/>
-        </w:rPr>
-      </w:pPr>
-      <w:r>
-        <w:rPr>
-          <w:b w:val="false"/>
-          <w:i w:val="false"/>
-          <w:color w:val="BBBBBB"/>
-          <w:u w:val="none"/>
-          <w:shd w:fill="auto" w:val="clear"/>
-          <w:lang w:val="zxx"/>
-        </w:rPr>
-        <w:tab/>
-      </w:r>
-      <w:r>
-        <w:rPr>
-          <w:b w:val="false"/>
-          <w:i w:val="false"/>
-          <w:color w:val="000000"/>
-          <w:u w:val="none"/>
-          <w:shd w:fill="auto" w:val="clear"/>
-          <w:lang w:val="zxx"/>
-        </w:rPr>
-        <w:t>std</w:t>
-      </w:r>
-      <w:r>
-        <w:rPr>
-          <w:b w:val="false"/>
-          <w:i w:val="false"/>
-          <w:color w:val="666666"/>
-          <w:u w:val="none"/>
-          <w:shd w:fill="auto" w:val="clear"/>
-          <w:lang w:val="zxx"/>
-        </w:rPr>
-        <w:t>::</w:t>
-      </w:r>
-      <w:r>
-        <w:rPr>
-          <w:b w:val="false"/>
-          <w:i w:val="false"/>
-          <w:color w:val="000000"/>
-          <w:u w:val="none"/>
-          <w:shd w:fill="auto" w:val="clear"/>
-          <w:lang w:val="zxx"/>
-        </w:rPr>
-        <w:t>cout</w:t>
-      </w:r>
-      <w:r>
-        <w:rPr>
-          <w:b w:val="false"/>
-          <w:i w:val="false"/>
-          <w:color w:val="BBBBBB"/>
-          <w:u w:val="none"/>
-          <w:shd w:fill="auto" w:val="clear"/>
-          <w:lang w:val="zxx"/>
-        </w:rPr>
-        <w:t xml:space="preserve"> </w:t>
-      </w:r>
-      <w:r>
-        <w:rPr>
-          <w:b w:val="false"/>
-          <w:i w:val="false"/>
-          <w:color w:val="666666"/>
-          <w:u w:val="none"/>
-          <w:shd w:fill="auto" w:val="clear"/>
-          <w:lang w:val="zxx"/>
-        </w:rPr>
-        <w:t>&lt;&lt;</w:t>
-      </w:r>
-      <w:r>
-        <w:rPr>
-          <w:b w:val="false"/>
-          <w:i w:val="false"/>
-          <w:color w:val="BBBBBB"/>
-          <w:u w:val="none"/>
-          <w:shd w:fill="auto" w:val="clear"/>
-          <w:lang w:val="zxx"/>
-        </w:rPr>
-        <w:t xml:space="preserve"> </w:t>
-      </w:r>
-      <w:r>
-        <w:rPr>
-          <w:b w:val="false"/>
-          <w:i w:val="false"/>
-          <w:color w:val="BA2121"/>
-          <w:u w:val="none"/>
-          <w:shd w:fill="auto" w:val="clear"/>
-          <w:lang w:val="zxx"/>
-        </w:rPr>
-        <w:t>"</w:t>
-      </w:r>
-      <w:r>
-        <w:rPr>
-          <w:b/>
-          <w:i w:val="false"/>
-          <w:color w:val="AA5D1F"/>
-          <w:u w:val="none"/>
-          <w:shd w:fill="auto" w:val="clear"/>
-          <w:lang w:val="zxx"/>
-        </w:rPr>
-        <w:t>\n</w:t>
-      </w:r>
-      <w:r>
-        <w:rPr>
-          <w:b w:val="false"/>
-          <w:i w:val="false"/>
-          <w:color w:val="BA2121"/>
-          <w:u w:val="none"/>
-          <w:shd w:fill="auto" w:val="clear"/>
-          <w:lang w:val="zxx"/>
-        </w:rPr>
-        <w:t>k = "</w:t>
-      </w:r>
-      <w:r>
-        <w:rPr>
-          <w:b w:val="false"/>
-          <w:i w:val="false"/>
-          <w:color w:val="BBBBBB"/>
-          <w:u w:val="none"/>
-          <w:shd w:fill="auto" w:val="clear"/>
-          <w:lang w:val="zxx"/>
-        </w:rPr>
-        <w:t xml:space="preserve"> </w:t>
-      </w:r>
-      <w:r>
-        <w:rPr>
-          <w:b w:val="false"/>
-          <w:i w:val="false"/>
-          <w:color w:val="666666"/>
-          <w:u w:val="none"/>
-          <w:shd w:fill="auto" w:val="clear"/>
-          <w:lang w:val="zxx"/>
-        </w:rPr>
-        <w:t>&lt;&lt;</w:t>
-      </w:r>
-      <w:r>
-        <w:rPr>
-          <w:b w:val="false"/>
-          <w:i w:val="false"/>
-          <w:color w:val="BBBBBB"/>
-          <w:u w:val="none"/>
-          <w:shd w:fill="auto" w:val="clear"/>
-          <w:lang w:val="zxx"/>
-        </w:rPr>
-        <w:t xml:space="preserve"> </w:t>
-      </w:r>
-      <w:r>
-        <w:rPr>
-          <w:b w:val="false"/>
-          <w:i w:val="false"/>
-          <w:color w:val="000000"/>
-          <w:u w:val="none"/>
-          <w:shd w:fill="auto" w:val="clear"/>
-          <w:lang w:val="zxx"/>
-        </w:rPr>
-        <w:t>k</w:t>
-      </w:r>
-      <w:r>
-        <w:rPr>
-          <w:b w:val="false"/>
-          <w:i w:val="false"/>
-          <w:color w:val="BBBBBB"/>
-          <w:u w:val="none"/>
-          <w:shd w:fill="auto" w:val="clear"/>
-          <w:lang w:val="zxx"/>
-        </w:rPr>
-        <w:t xml:space="preserve"> </w:t>
-      </w:r>
-      <w:r>
-        <w:rPr>
-          <w:b w:val="false"/>
-          <w:i w:val="false"/>
-          <w:color w:val="666666"/>
-          <w:u w:val="none"/>
-          <w:shd w:fill="auto" w:val="clear"/>
-          <w:lang w:val="zxx"/>
-        </w:rPr>
-        <w:t>&lt;&lt;</w:t>
-      </w:r>
-      <w:r>
-        <w:rPr>
-          <w:b w:val="false"/>
-          <w:i w:val="false"/>
-          <w:color w:val="BBBBBB"/>
-          <w:u w:val="none"/>
-          <w:shd w:fill="auto" w:val="clear"/>
-          <w:lang w:val="zxx"/>
-        </w:rPr>
-        <w:t xml:space="preserve"> </w:t>
-      </w:r>
-      <w:r>
-        <w:rPr>
-          <w:b w:val="false"/>
-          <w:i w:val="false"/>
-          <w:color w:val="BA2121"/>
-          <w:u w:val="none"/>
-          <w:shd w:fill="auto" w:val="clear"/>
-          <w:lang w:val="zxx"/>
-        </w:rPr>
-        <w:t>'\n'</w:t>
-      </w:r>
-      <w:r>
-        <w:rPr>
-          <w:b w:val="false"/>
-          <w:i w:val="false"/>
-          <w:color w:val="000000"/>
-          <w:u w:val="none"/>
-          <w:shd w:fill="auto" w:val="clear"/>
-          <w:lang w:val="zxx"/>
-        </w:rPr>
-        <w:t>;</w:t>
-      </w:r>
-    </w:p>
-    <w:p>
-      <w:pPr>
-        <w:pStyle w:val="Normal"/>
-        <w:shd w:val="clear" w:fill="F8F8F8"/>
-        <w:ind w:hanging="0" w:start="0" w:end="0"/>
-        <w:rPr>
-          <w:b w:val="false"/>
-          <w:i w:val="false"/>
-          <w:i w:val="false"/>
           <w:color w:val="000000"/>
           <w:u w:val="none"/>
           <w:shd w:fill="auto" w:val="clear"/>
@@ -25702,10 +25593,6 @@
     <w:p>
       <w:pPr>
         <w:pStyle w:val="BodyText"/>
-        <w:numPr>
-          <w:ilvl w:val="0"/>
-          <w:numId w:val="0"/>
-        </w:numPr>
         <w:spacing w:before="0" w:after="0"/>
         <w:ind w:hanging="0" w:start="0" w:end="0"/>
         <w:jc w:val="both"/>
@@ -25724,10 +25611,6 @@
     <w:p>
       <w:pPr>
         <w:pStyle w:val="BodyText"/>
-        <w:numPr>
-          <w:ilvl w:val="0"/>
-          <w:numId w:val="0"/>
-        </w:numPr>
         <w:spacing w:before="0" w:after="0"/>
         <w:ind w:hanging="0" w:start="0" w:end="0"/>
         <w:jc w:val="both"/>
@@ -26436,15 +26319,15 @@
         <mc:AlternateContent>
           <mc:Choice Requires="wps">
             <w:drawing>
-              <wp:anchor behindDoc="0" distT="0" distB="0" distL="0" distR="0" simplePos="0" locked="0" layoutInCell="0" allowOverlap="1" relativeHeight="40">
+              <wp:anchor behindDoc="0" distT="0" distB="0" distL="0" distR="0" simplePos="0" locked="0" layoutInCell="0" allowOverlap="1" relativeHeight="46">
                 <wp:simplePos x="0" y="0"/>
                 <wp:positionH relativeFrom="column">
-                  <wp:posOffset>0</wp:posOffset>
+                  <wp:posOffset>-39370</wp:posOffset>
                 </wp:positionH>
                 <wp:positionV relativeFrom="paragraph">
-                  <wp:posOffset>7620</wp:posOffset>
+                  <wp:posOffset>85725</wp:posOffset>
                 </wp:positionV>
-                <wp:extent cx="5939790" cy="2731135"/>
+                <wp:extent cx="5939790" cy="2849245"/>
                 <wp:effectExtent l="0" t="0" r="0" b="0"/>
                 <wp:wrapSquare wrapText="largest"/>
                 <wp:docPr id="20" name="Врезка20"/>
@@ -26455,7 +26338,7 @@
                       <wps:spPr>
                         <a:xfrm>
                           <a:off x="0" y="0"/>
-                          <a:ext cx="5939640" cy="2730960"/>
+                          <a:ext cx="5939640" cy="2849400"/>
                         </a:xfrm>
                         <a:prstGeom prst="rect">
                           <a:avLst/>
@@ -26479,14 +26362,9 @@
                             <w:pPr>
                               <w:pStyle w:val="Style22"/>
                               <w:spacing w:before="120" w:after="120"/>
+                              <w:jc w:val="center"/>
                               <w:rPr/>
                             </w:pPr>
-                            <w:r>
-                              <w:rPr>
-                                <w:color w:val="000000"/>
-                              </w:rPr>
-                              <w:t xml:space="preserve">Схема </w:t>
-                            </w:r>
                             <w:r>
                               <w:rPr>
                                 <w:color w:val="000000"/>
@@ -26533,6 +26411,12 @@
                               <w:rPr>
                                 <w:color w:val="000000"/>
                               </w:rPr>
+                              <w:t xml:space="preserve">Схема </w:t>
+                            </w:r>
+                            <w:r>
+                              <w:rPr>
+                                <w:color w:val="000000"/>
+                              </w:rPr>
                               <w:fldChar w:fldCharType="begin"/>
                             </w:r>
                             <w:r>
@@ -26562,7 +26446,7 @@
                           </w:p>
                         </w:txbxContent>
                       </wps:txbx>
-                      <wps:bodyPr lIns="0" rIns="0" tIns="0" bIns="0" anchor="t">
+                      <wps:bodyPr lIns="36360" rIns="36360" tIns="36360" bIns="36360" anchor="t">
                         <a:noAutofit/>
                       </wps:bodyPr>
                     </wps:wsp>
@@ -26573,7 +26457,7 @@
           </mc:Choice>
           <mc:Fallback>
             <w:pict>
-              <v:rect id="shape_0" ID="Врезка20" path="m0,0l-2147483645,0l-2147483645,-2147483646l0,-2147483646xe" fillcolor="white" stroked="f" o:allowincell="f" style="position:absolute;margin-left:0pt;margin-top:0.6pt;width:467.65pt;height:215pt;mso-wrap-style:square;v-text-anchor:top">
+              <v:rect id="shape_0" ID="Врезка20" path="m0,0l-2147483645,0l-2147483645,-2147483646l0,-2147483646xe" fillcolor="white" stroked="f" o:allowincell="f" style="position:absolute;margin-left:-3.1pt;margin-top:6.75pt;width:467.65pt;height:224.3pt;mso-wrap-style:square;v-text-anchor:top">
                 <v:fill o:detectmouseclick="t" type="solid" color2="black"/>
                 <v:stroke color="#3465a4" joinstyle="round" endcap="flat"/>
                 <v:textbox>
@@ -26582,14 +26466,9 @@
                       <w:pPr>
                         <w:pStyle w:val="Style22"/>
                         <w:spacing w:before="120" w:after="120"/>
+                        <w:jc w:val="center"/>
                         <w:rPr/>
                       </w:pPr>
-                      <w:r>
-                        <w:rPr>
-                          <w:color w:val="000000"/>
-                        </w:rPr>
-                        <w:t xml:space="preserve">Схема </w:t>
-                      </w:r>
                       <w:r>
                         <w:rPr>
                           <w:color w:val="000000"/>
@@ -26636,6 +26515,12 @@
                         <w:rPr>
                           <w:color w:val="000000"/>
                         </w:rPr>
+                        <w:t xml:space="preserve">Схема </w:t>
+                      </w:r>
+                      <w:r>
+                        <w:rPr>
+                          <w:color w:val="000000"/>
+                        </w:rPr>
                         <w:fldChar w:fldCharType="begin"/>
                       </w:r>
                       <w:r>
@@ -30060,7 +29945,7 @@
     </w:r>
     <w:r>
       <w:rPr/>
-      <w:t>9</w:t>
+      <w:t>18</w:t>
     </w:r>
     <w:r>
       <w:rPr/>
@@ -30553,6 +30438,10 @@
     <w:next w:val="BodyText"/>
     <w:qFormat/>
     <w:pPr>
+      <w:numPr>
+        <w:ilvl w:val="0"/>
+        <w:numId w:val="0"/>
+      </w:numPr>
       <w:spacing w:before="140" w:after="120"/>
       <w:outlineLvl w:val="2"/>
     </w:pPr>

</xml_diff>

<commit_message>
Updated introduction and image descriptions
</commit_message>
<xml_diff>
--- a/Изучение_методов_вычисления_синуса.docx
+++ b/Изучение_методов_вычисления_синуса.docx
@@ -1050,6 +1050,26 @@
             </w:tabs>
             <w:rPr/>
           </w:pPr>
+          <w:hyperlink w:anchor="__RefHeading___Toc2309_2312925570_%25D0%">
+            <w:r>
+              <w:rPr>
+                <w:rStyle w:val="Style11"/>
+              </w:rPr>
+              <w:t>Глава V.</w:t>
+              <w:tab/>
+              <w:t>18</w:t>
+            </w:r>
+          </w:hyperlink>
+        </w:p>
+        <w:p>
+          <w:pPr>
+            <w:pStyle w:val="TOC1"/>
+            <w:tabs>
+              <w:tab w:val="clear" w:pos="851"/>
+              <w:tab w:val="right" w:pos="9354" w:leader="dot"/>
+            </w:tabs>
+            <w:rPr/>
+          </w:pPr>
           <w:hyperlink w:anchor="__RefHeading___Toc2309_2312925570">
             <w:r>
               <w:rPr>
@@ -1057,7 +1077,7 @@
               </w:rPr>
               <w:t>Заключение</w:t>
               <w:tab/>
-              <w:t>18</w:t>
+              <w:t>19</w:t>
             </w:r>
           </w:hyperlink>
         </w:p>
@@ -1077,7 +1097,7 @@
               </w:rPr>
               <w:t>Список литературы</w:t>
               <w:tab/>
-              <w:t>19</w:t>
+              <w:t>20</w:t>
             </w:r>
           </w:hyperlink>
           <w:r>
@@ -1177,7 +1197,65 @@
         <w:rPr>
           <w:rFonts w:cs="Times New Roman"/>
         </w:rPr>
-        <w:t>В области математики и информатики вычисление тригонометрических функций играет первостепенную роль. Одна из таких функций, а именно sin (синус), повсеместно используется в различных областях, начиная с обработки графики и заканчивая научными моделями. Однако, встаёт вопрос: "Какие существуют методы для эффективного вычисления синуса" — вопрос, который далеко не так прост, как может показаться на первый взгляд.</w:t>
+        <w:t>В област</w:t>
+      </w:r>
+      <w:r>
+        <w:rPr>
+          <w:rFonts w:cs="Times New Roman"/>
+        </w:rPr>
+        <w:t>ях</w:t>
+      </w:r>
+      <w:r>
+        <w:rPr>
+          <w:rFonts w:cs="Times New Roman"/>
+        </w:rPr>
+        <w:t xml:space="preserve"> математики и информатики вычисление тригонометрических функций играет первостепенную роль. Одна из таких функций, а именно sin (синус), повсеместно используется в различных областях, начиная с обработки графики и заканчивая научными моделями. Однако, встаёт вопрос: "Какие существуют методы для эффективного вычисления синуса" — вопрос, который далеко не так прост, как может показаться на первый взгляд.</w:t>
+      </w:r>
+    </w:p>
+    <w:p>
+      <w:pPr>
+        <w:pStyle w:val="BodyText"/>
+        <w:spacing w:before="0" w:after="0"/>
+        <w:ind w:hanging="0" w:start="0" w:end="283"/>
+        <w:jc w:val="both"/>
+        <w:rPr/>
+      </w:pPr>
+      <w:r>
+        <w:rPr/>
+      </w:r>
+    </w:p>
+    <w:p>
+      <w:pPr>
+        <w:pStyle w:val="BodyText"/>
+        <w:spacing w:before="0" w:after="0"/>
+        <w:ind w:firstLine="851" w:start="0" w:end="283"/>
+        <w:jc w:val="both"/>
+        <w:rPr>
+          <w:rFonts w:cs="Times New Roman"/>
+        </w:rPr>
+      </w:pPr>
+      <w:r>
+        <w:rPr>
+          <w:b/>
+          <w:bCs/>
+        </w:rPr>
+        <w:t>Проблема</w:t>
+      </w:r>
+      <w:r>
+        <w:rPr/>
+        <w:t xml:space="preserve"> заключается в том, что такая важная функция как синус имеет огромное множество различных методов вычислений, каждый из которых имеет свои преимущества и недостатки.</w:t>
+      </w:r>
+    </w:p>
+    <w:p>
+      <w:pPr>
+        <w:pStyle w:val="BodyText"/>
+        <w:spacing w:before="0" w:after="0"/>
+        <w:ind w:hanging="0" w:start="0" w:end="283"/>
+        <w:jc w:val="both"/>
+        <w:rPr/>
+      </w:pPr>
+      <w:r>
+        <w:rPr/>
       </w:r>
     </w:p>
     <w:p>
@@ -1196,13 +1274,49 @@
           <w:bCs/>
         </w:rPr>
         <w:tab/>
-        <w:t>Актуальность темы</w:t>
-      </w:r>
-      <w:r>
-        <w:rPr>
-          <w:rFonts w:cs="Times New Roman"/>
-        </w:rPr>
-        <w:t xml:space="preserve"> заключается в том, что такая важная тригонометрическая функция как синус имеет большое количество методов вычисления. К разным целям и оборудованию подходят разные способы реализации функции. Зная оптимальный путь к нахождению значения синуса, можно добиться лучших результатов.</w:t>
+        <w:t>Актуальность</w:t>
+      </w:r>
+      <w:r>
+        <w:rPr>
+          <w:rFonts w:cs="Times New Roman"/>
+        </w:rPr>
+        <w:t xml:space="preserve"> данной темы заключяется в том, что синус - повсеместно используемая функция: она часто встречается в физике, например при расч</w:t>
+      </w:r>
+      <w:r>
+        <w:rPr>
+          <w:rFonts w:cs="Times New Roman"/>
+        </w:rPr>
+        <w:t>ё</w:t>
+      </w:r>
+      <w:r>
+        <w:rPr>
+          <w:rFonts w:cs="Times New Roman"/>
+        </w:rPr>
+        <w:t xml:space="preserve">те различных колебаний, поэтому её также применяют в музыке, </w:t>
+      </w:r>
+      <w:r>
+        <w:rPr>
+          <w:rFonts w:cs="Times New Roman"/>
+        </w:rPr>
+        <w:t>в</w:t>
+      </w:r>
+      <w:r>
+        <w:rPr>
+          <w:rFonts w:cs="Times New Roman"/>
+        </w:rPr>
+        <w:t xml:space="preserve"> компьютерной графике синус вычисляется </w:t>
+      </w:r>
+      <w:r>
+        <w:rPr>
+          <w:rFonts w:cs="Times New Roman"/>
+        </w:rPr>
+        <w:t xml:space="preserve">тысячи </w:t>
+      </w:r>
+      <w:r>
+        <w:rPr>
+          <w:rFonts w:cs="Times New Roman"/>
+        </w:rPr>
+        <w:t>раз в секунду, а это значит, что важно его вычислять эффективно. Зная оптимальный путь к нахождению значения синуса, можно добиться лучших результатов.</w:t>
       </w:r>
     </w:p>
     <w:p>
@@ -1215,19 +1329,7 @@
         </w:rPr>
       </w:pPr>
       <w:r>
-        <w:rPr>
-          <w:rFonts w:cs="Times New Roman"/>
-          <w:b/>
-          <w:bCs/>
-        </w:rPr>
-        <w:tab/>
-        <w:t>Цель</w:t>
-      </w:r>
-      <w:r>
-        <w:rPr>
-          <w:rFonts w:cs="Times New Roman"/>
-        </w:rPr>
-        <w:t>: изучить основные методы для вычисления синуса.</w:t>
+        <w:rPr/>
       </w:r>
     </w:p>
     <w:p>
@@ -1245,6 +1347,45 @@
           <w:b/>
           <w:bCs/>
         </w:rPr>
+        <w:tab/>
+        <w:t>Цель</w:t>
+      </w:r>
+      <w:r>
+        <w:rPr>
+          <w:rFonts w:cs="Times New Roman"/>
+        </w:rPr>
+        <w:t>: изучить основные методы для вычисления синуса.</w:t>
+      </w:r>
+    </w:p>
+    <w:p>
+      <w:pPr>
+        <w:pStyle w:val="BodyText"/>
+        <w:spacing w:before="0" w:after="0"/>
+        <w:jc w:val="both"/>
+        <w:rPr>
+          <w:rFonts w:cs="Times New Roman"/>
+        </w:rPr>
+      </w:pPr>
+      <w:r>
+        <w:rPr/>
+      </w:r>
+    </w:p>
+    <w:p>
+      <w:pPr>
+        <w:pStyle w:val="BodyText"/>
+        <w:spacing w:before="0" w:after="0"/>
+        <w:jc w:val="both"/>
+        <w:rPr>
+          <w:rFonts w:cs="Times New Roman"/>
+        </w:rPr>
+      </w:pPr>
+      <w:r>
+        <w:rPr>
+          <w:rFonts w:cs="Times New Roman"/>
+          <w:b/>
+          <w:bCs/>
+        </w:rPr>
+        <w:tab/>
         <w:t>Задачи</w:t>
       </w:r>
       <w:r>
@@ -1353,6 +1494,25 @@
           <w:b/>
           <w:bCs/>
         </w:rPr>
+        <w:tab/>
+      </w:r>
+    </w:p>
+    <w:p>
+      <w:pPr>
+        <w:pStyle w:val="BodyText"/>
+        <w:spacing w:before="0" w:after="0"/>
+        <w:jc w:val="both"/>
+        <w:rPr>
+          <w:rFonts w:cs="Times New Roman"/>
+        </w:rPr>
+      </w:pPr>
+      <w:r>
+        <w:rPr>
+          <w:rFonts w:cs="Times New Roman"/>
+          <w:b/>
+          <w:bCs/>
+        </w:rPr>
+        <w:tab/>
         <w:t>Объект изучения</w:t>
       </w:r>
       <w:r>
@@ -1392,6 +1552,7 @@
           <w:b/>
           <w:bCs/>
         </w:rPr>
+        <w:tab/>
         <w:t>Предмет изучения</w:t>
       </w:r>
       <w:r>
@@ -1514,6 +1675,75 @@
       <w:r>
         <w:rPr/>
         <w:t>Моделирование</w:t>
+      </w:r>
+    </w:p>
+    <w:p>
+      <w:pPr>
+        <w:pStyle w:val="BodyText"/>
+        <w:spacing w:before="0" w:after="0"/>
+        <w:ind w:hanging="360" w:start="720" w:end="283"/>
+        <w:jc w:val="both"/>
+        <w:rPr>
+          <w:rFonts w:cs="Times New Roman"/>
+        </w:rPr>
+      </w:pPr>
+      <w:r>
+        <w:rPr/>
+      </w:r>
+    </w:p>
+    <w:p>
+      <w:pPr>
+        <w:pStyle w:val="Normal"/>
+        <w:jc w:val="start"/>
+        <w:rPr/>
+      </w:pPr>
+      <w:r>
+        <w:rPr/>
+        <w:tab/>
+      </w:r>
+      <w:r>
+        <w:rPr>
+          <w:b/>
+          <w:bCs/>
+        </w:rPr>
+        <w:t>Результаты данной работы могут быть использованы</w:t>
+      </w:r>
+      <w:r>
+        <w:rPr/>
+        <w:t xml:space="preserve"> учениками, учителями и студентами для:</w:t>
+      </w:r>
+    </w:p>
+    <w:p>
+      <w:pPr>
+        <w:pStyle w:val="BodyText"/>
+        <w:jc w:val="start"/>
+        <w:rPr/>
+      </w:pPr>
+      <w:r>
+        <w:rPr/>
+        <w:t>1. В учебных целях метод ряда Тейлора может быть использован для демонстрации разложения функции в ряд. Это часто применяется в курсах математики и численных методов.</w:t>
+      </w:r>
+    </w:p>
+    <w:p>
+      <w:pPr>
+        <w:pStyle w:val="BodyText"/>
+        <w:jc w:val="start"/>
+        <w:rPr/>
+      </w:pPr>
+      <w:r>
+        <w:rPr/>
+        <w:t>2. Табличный метод может быть использован как пример применения интерполяции для нахождения всей функции, зная некоторое количество её точек.</w:t>
+      </w:r>
+    </w:p>
+    <w:p>
+      <w:pPr>
+        <w:pStyle w:val="BodyText"/>
+        <w:jc w:val="start"/>
+        <w:rPr/>
+      </w:pPr>
+      <w:r>
+        <w:rPr/>
+        <w:t>3. CORDIC метод можно использовать для объяснения построения алгоритмов или как пример того, как можно вращать вектор с помощью базовых операций.</w:t>
       </w:r>
       <w:r>
         <w:br w:type="page"/>
@@ -1649,9 +1879,17 @@
                             </w:r>
                             <w:r>
                               <w:rPr>
+                                <w:i w:val="false"/>
+                                <w:iCs w:val="false"/>
                                 <w:color w:val="000000"/>
                               </w:rPr>
-                              <w:t xml:space="preserve">Рисунок </w:t>
+                              <w:t>Рисунок</w:t>
+                            </w:r>
+                            <w:r>
+                              <w:rPr>
+                                <w:color w:val="000000"/>
+                              </w:rPr>
+                              <w:t xml:space="preserve"> </w:t>
                             </w:r>
                             <w:r>
                               <w:rPr>
@@ -1753,9 +1991,17 @@
                       </w:r>
                       <w:r>
                         <w:rPr>
+                          <w:i w:val="false"/>
+                          <w:iCs w:val="false"/>
                           <w:color w:val="000000"/>
                         </w:rPr>
-                        <w:t xml:space="preserve">Рисунок </w:t>
+                        <w:t>Рисунок</w:t>
+                      </w:r>
+                      <w:r>
+                        <w:rPr>
+                          <w:color w:val="000000"/>
+                        </w:rPr>
+                        <w:t xml:space="preserve"> </w:t>
                       </w:r>
                       <w:r>
                         <w:rPr>
@@ -2004,9 +2250,17 @@
                             </w:r>
                             <w:r>
                               <w:rPr>
+                                <w:i w:val="false"/>
+                                <w:iCs w:val="false"/>
                                 <w:color w:val="000000"/>
                               </w:rPr>
-                              <w:t xml:space="preserve">Рисунок </w:t>
+                              <w:t>Рисунок</w:t>
+                            </w:r>
+                            <w:r>
+                              <w:rPr>
+                                <w:color w:val="000000"/>
+                              </w:rPr>
+                              <w:t xml:space="preserve"> </w:t>
                             </w:r>
                             <w:r>
                               <w:rPr>
@@ -2108,9 +2362,17 @@
                       </w:r>
                       <w:r>
                         <w:rPr>
+                          <w:i w:val="false"/>
+                          <w:iCs w:val="false"/>
                           <w:color w:val="000000"/>
                         </w:rPr>
-                        <w:t xml:space="preserve">Рисунок </w:t>
+                        <w:t>Рисунок</w:t>
+                      </w:r>
+                      <w:r>
+                        <w:rPr>
+                          <w:color w:val="000000"/>
+                        </w:rPr>
+                        <w:t xml:space="preserve"> </w:t>
                       </w:r>
                       <w:r>
                         <w:rPr>
@@ -2383,9 +2645,17 @@
                             </w:r>
                             <w:r>
                               <w:rPr>
+                                <w:i w:val="false"/>
+                                <w:iCs w:val="false"/>
                                 <w:color w:val="000000"/>
                               </w:rPr>
-                              <w:t xml:space="preserve">Рисунок </w:t>
+                              <w:t>Рисунок</w:t>
+                            </w:r>
+                            <w:r>
+                              <w:rPr>
+                                <w:color w:val="000000"/>
+                              </w:rPr>
+                              <w:t xml:space="preserve"> </w:t>
                             </w:r>
                             <w:r>
                               <w:rPr>
@@ -2487,9 +2757,17 @@
                       </w:r>
                       <w:r>
                         <w:rPr>
+                          <w:i w:val="false"/>
+                          <w:iCs w:val="false"/>
                           <w:color w:val="000000"/>
                         </w:rPr>
-                        <w:t xml:space="preserve">Рисунок </w:t>
+                        <w:t>Рисунок</w:t>
+                      </w:r>
+                      <w:r>
+                        <w:rPr>
+                          <w:color w:val="000000"/>
+                        </w:rPr>
+                        <w:t xml:space="preserve"> </w:t>
                       </w:r>
                       <w:r>
                         <w:rPr>
@@ -2676,9 +2954,17 @@
                             </w:r>
                             <w:r>
                               <w:rPr>
+                                <w:i w:val="false"/>
+                                <w:iCs w:val="false"/>
                                 <w:color w:val="000000"/>
                               </w:rPr>
-                              <w:t xml:space="preserve">Рисунок </w:t>
+                              <w:t>Рисунок</w:t>
+                            </w:r>
+                            <w:r>
+                              <w:rPr>
+                                <w:color w:val="000000"/>
+                              </w:rPr>
+                              <w:t xml:space="preserve"> </w:t>
                             </w:r>
                             <w:r>
                               <w:rPr>
@@ -2780,9 +3066,17 @@
                       </w:r>
                       <w:r>
                         <w:rPr>
+                          <w:i w:val="false"/>
+                          <w:iCs w:val="false"/>
                           <w:color w:val="000000"/>
                         </w:rPr>
-                        <w:t xml:space="preserve">Рисунок </w:t>
+                        <w:t>Рисунок</w:t>
+                      </w:r>
+                      <w:r>
+                        <w:rPr>
+                          <w:color w:val="000000"/>
+                        </w:rPr>
+                        <w:t xml:space="preserve"> </w:t>
                       </w:r>
                       <w:r>
                         <w:rPr>
@@ -3484,9 +3778,17 @@
                             </w:r>
                             <w:r>
                               <w:rPr>
+                                <w:i w:val="false"/>
+                                <w:iCs w:val="false"/>
                                 <w:color w:val="000000"/>
                               </w:rPr>
-                              <w:t xml:space="preserve">Рисунок </w:t>
+                              <w:t>Рисунок</w:t>
+                            </w:r>
+                            <w:r>
+                              <w:rPr>
+                                <w:color w:val="000000"/>
+                              </w:rPr>
+                              <w:t xml:space="preserve"> </w:t>
                             </w:r>
                             <w:r>
                               <w:rPr>
@@ -3588,9 +3890,17 @@
                       </w:r>
                       <w:r>
                         <w:rPr>
+                          <w:i w:val="false"/>
+                          <w:iCs w:val="false"/>
                           <w:color w:val="000000"/>
                         </w:rPr>
-                        <w:t xml:space="preserve">Рисунок </w:t>
+                        <w:t>Рисунок</w:t>
+                      </w:r>
+                      <w:r>
+                        <w:rPr>
+                          <w:color w:val="000000"/>
+                        </w:rPr>
+                        <w:t xml:space="preserve"> </w:t>
                       </w:r>
                       <w:r>
                         <w:rPr>
@@ -3863,9 +4173,17 @@
                             </w:r>
                             <w:r>
                               <w:rPr>
+                                <w:i w:val="false"/>
+                                <w:iCs w:val="false"/>
                                 <w:color w:val="000000"/>
                               </w:rPr>
-                              <w:t xml:space="preserve">Рисунок </w:t>
+                              <w:t>Рисунок</w:t>
+                            </w:r>
+                            <w:r>
+                              <w:rPr>
+                                <w:color w:val="000000"/>
+                              </w:rPr>
+                              <w:t xml:space="preserve"> </w:t>
                             </w:r>
                             <w:r>
                               <w:rPr>
@@ -3967,9 +4285,17 @@
                       </w:r>
                       <w:r>
                         <w:rPr>
+                          <w:i w:val="false"/>
+                          <w:iCs w:val="false"/>
                           <w:color w:val="000000"/>
                         </w:rPr>
-                        <w:t xml:space="preserve">Рисунок </w:t>
+                        <w:t>Рисунок</w:t>
+                      </w:r>
+                      <w:r>
+                        <w:rPr>
+                          <w:color w:val="000000"/>
+                        </w:rPr>
+                        <w:t xml:space="preserve"> </w:t>
                       </w:r>
                       <w:r>
                         <w:rPr>
@@ -5139,9 +5465,17 @@
                             </w:r>
                             <w:r>
                               <w:rPr>
+                                <w:i w:val="false"/>
+                                <w:iCs w:val="false"/>
                                 <w:color w:val="000000"/>
                               </w:rPr>
-                              <w:t xml:space="preserve">Рисунок </w:t>
+                              <w:t>Рисунок</w:t>
+                            </w:r>
+                            <w:r>
+                              <w:rPr>
+                                <w:color w:val="000000"/>
+                              </w:rPr>
+                              <w:t xml:space="preserve"> </w:t>
                             </w:r>
                             <w:r>
                               <w:rPr>
@@ -5243,9 +5577,17 @@
                       </w:r>
                       <w:r>
                         <w:rPr>
+                          <w:i w:val="false"/>
+                          <w:iCs w:val="false"/>
                           <w:color w:val="000000"/>
                         </w:rPr>
-                        <w:t xml:space="preserve">Рисунок </w:t>
+                        <w:t>Рисунок</w:t>
+                      </w:r>
+                      <w:r>
+                        <w:rPr>
+                          <w:color w:val="000000"/>
+                        </w:rPr>
+                        <w:t xml:space="preserve"> </w:t>
                       </w:r>
                       <w:r>
                         <w:rPr>
@@ -5391,9 +5733,17 @@
                             </w:r>
                             <w:r>
                               <w:rPr>
+                                <w:i w:val="false"/>
+                                <w:iCs w:val="false"/>
                                 <w:color w:val="000000"/>
                               </w:rPr>
-                              <w:t xml:space="preserve">Рисунок </w:t>
+                              <w:t>Рисунок</w:t>
+                            </w:r>
+                            <w:r>
+                              <w:rPr>
+                                <w:color w:val="000000"/>
+                              </w:rPr>
+                              <w:t xml:space="preserve"> </w:t>
                             </w:r>
                             <w:r>
                               <w:rPr>
@@ -5495,9 +5845,17 @@
                       </w:r>
                       <w:r>
                         <w:rPr>
+                          <w:i w:val="false"/>
+                          <w:iCs w:val="false"/>
                           <w:color w:val="000000"/>
                         </w:rPr>
-                        <w:t xml:space="preserve">Рисунок </w:t>
+                        <w:t>Рисунок</w:t>
+                      </w:r>
+                      <w:r>
+                        <w:rPr>
+                          <w:color w:val="000000"/>
+                        </w:rPr>
+                        <w:t xml:space="preserve"> </w:t>
                       </w:r>
                       <w:r>
                         <w:rPr>
@@ -7543,9 +7901,17 @@
                             </w:r>
                             <w:r>
                               <w:rPr>
+                                <w:i w:val="false"/>
+                                <w:iCs w:val="false"/>
                                 <w:color w:val="000000"/>
                               </w:rPr>
-                              <w:t xml:space="preserve">Рисунок </w:t>
+                              <w:t>Рисунок</w:t>
+                            </w:r>
+                            <w:r>
+                              <w:rPr>
+                                <w:color w:val="000000"/>
+                              </w:rPr>
+                              <w:t xml:space="preserve"> </w:t>
                             </w:r>
                             <w:r>
                               <w:rPr>
@@ -7647,9 +8013,17 @@
                       </w:r>
                       <w:r>
                         <w:rPr>
+                          <w:i w:val="false"/>
+                          <w:iCs w:val="false"/>
                           <w:color w:val="000000"/>
                         </w:rPr>
-                        <w:t xml:space="preserve">Рисунок </w:t>
+                        <w:t>Рисунок</w:t>
+                      </w:r>
+                      <w:r>
+                        <w:rPr>
+                          <w:color w:val="000000"/>
+                        </w:rPr>
+                        <w:t xml:space="preserve"> </w:t>
                       </w:r>
                       <w:r>
                         <w:rPr>
@@ -8140,9 +8514,17 @@
                             </w:r>
                             <w:r>
                               <w:rPr>
+                                <w:i w:val="false"/>
+                                <w:iCs w:val="false"/>
                                 <w:color w:val="000000"/>
                               </w:rPr>
-                              <w:t xml:space="preserve">Рисунок </w:t>
+                              <w:t>Рисунок</w:t>
+                            </w:r>
+                            <w:r>
+                              <w:rPr>
+                                <w:color w:val="000000"/>
+                              </w:rPr>
+                              <w:t xml:space="preserve"> </w:t>
                             </w:r>
                             <w:r>
                               <w:rPr>
@@ -8244,9 +8626,17 @@
                       </w:r>
                       <w:r>
                         <w:rPr>
+                          <w:i w:val="false"/>
+                          <w:iCs w:val="false"/>
                           <w:color w:val="000000"/>
                         </w:rPr>
-                        <w:t xml:space="preserve">Рисунок </w:t>
+                        <w:t>Рисунок</w:t>
+                      </w:r>
+                      <w:r>
+                        <w:rPr>
+                          <w:color w:val="000000"/>
+                        </w:rPr>
+                        <w:t xml:space="preserve"> </w:t>
                       </w:r>
                       <w:r>
                         <w:rPr>
@@ -9577,7 +9967,7 @@
           <w:rFonts w:cs="Times New Roman"/>
         </w:rPr>
         <w:tab/>
-        <w:t xml:space="preserve">Идея данного заключается метода в том, чтобы вращать вектор на углы, тангенсы которых кратны половине, то есть </w:t>
+        <w:t xml:space="preserve">Идея данного метода заключается в том, чтобы вращать вектор на углы, тангенсы которых кратны половине, то есть </w:t>
       </w:r>
       <w:r>
         <w:rPr/>
@@ -15164,9 +15554,17 @@
                             </w:r>
                             <w:r>
                               <w:rPr>
+                                <w:i w:val="false"/>
+                                <w:iCs w:val="false"/>
                                 <w:color w:val="000000"/>
                               </w:rPr>
-                              <w:t xml:space="preserve">Схема </w:t>
+                              <w:t>Схема</w:t>
+                            </w:r>
+                            <w:r>
+                              <w:rPr>
+                                <w:color w:val="000000"/>
+                              </w:rPr>
+                              <w:t xml:space="preserve"> </w:t>
                             </w:r>
                             <w:r>
                               <w:rPr>
@@ -15268,9 +15666,17 @@
                       </w:r>
                       <w:r>
                         <w:rPr>
+                          <w:i w:val="false"/>
+                          <w:iCs w:val="false"/>
                           <w:color w:val="000000"/>
                         </w:rPr>
-                        <w:t xml:space="preserve">Схема </w:t>
+                        <w:t>Схема</w:t>
+                      </w:r>
+                      <w:r>
+                        <w:rPr>
+                          <w:color w:val="000000"/>
+                        </w:rPr>
+                        <w:t xml:space="preserve"> </w:t>
                       </w:r>
                       <w:r>
                         <w:rPr>
@@ -16244,9 +16650,17 @@
                             </w:r>
                             <w:r>
                               <w:rPr>
+                                <w:i w:val="false"/>
+                                <w:iCs w:val="false"/>
                                 <w:color w:val="000000"/>
                               </w:rPr>
-                              <w:t xml:space="preserve">Рисунок </w:t>
+                              <w:t>Рисунок</w:t>
+                            </w:r>
+                            <w:r>
+                              <w:rPr>
+                                <w:color w:val="000000"/>
+                              </w:rPr>
+                              <w:t xml:space="preserve"> </w:t>
                             </w:r>
                             <w:r>
                               <w:rPr>
@@ -16348,9 +16762,17 @@
                       </w:r>
                       <w:r>
                         <w:rPr>
+                          <w:i w:val="false"/>
+                          <w:iCs w:val="false"/>
                           <w:color w:val="000000"/>
                         </w:rPr>
-                        <w:t xml:space="preserve">Рисунок </w:t>
+                        <w:t>Рисунок</w:t>
+                      </w:r>
+                      <w:r>
+                        <w:rPr>
+                          <w:color w:val="000000"/>
+                        </w:rPr>
+                        <w:t xml:space="preserve"> </w:t>
                       </w:r>
                       <w:r>
                         <w:rPr>
@@ -16953,9 +17375,17 @@
                             </w:r>
                             <w:r>
                               <w:rPr>
+                                <w:i w:val="false"/>
+                                <w:iCs w:val="false"/>
                                 <w:color w:val="000000"/>
                               </w:rPr>
-                              <w:t xml:space="preserve">Рисунок </w:t>
+                              <w:t>Рисунок</w:t>
+                            </w:r>
+                            <w:r>
+                              <w:rPr>
+                                <w:color w:val="000000"/>
+                              </w:rPr>
+                              <w:t xml:space="preserve"> </w:t>
                             </w:r>
                             <w:r>
                               <w:rPr>
@@ -17057,9 +17487,17 @@
                       </w:r>
                       <w:r>
                         <w:rPr>
+                          <w:i w:val="false"/>
+                          <w:iCs w:val="false"/>
                           <w:color w:val="000000"/>
                         </w:rPr>
-                        <w:t xml:space="preserve">Рисунок </w:t>
+                        <w:t>Рисунок</w:t>
+                      </w:r>
+                      <w:r>
+                        <w:rPr>
+                          <w:color w:val="000000"/>
+                        </w:rPr>
+                        <w:t xml:space="preserve"> </w:t>
                       </w:r>
                       <w:r>
                         <w:rPr>
@@ -18859,9 +19297,17 @@
                             </w:r>
                             <w:r>
                               <w:rPr>
+                                <w:i w:val="false"/>
+                                <w:iCs w:val="false"/>
                                 <w:color w:val="000000"/>
                               </w:rPr>
-                              <w:t xml:space="preserve">Рисунок </w:t>
+                              <w:t>Рисунок</w:t>
+                            </w:r>
+                            <w:r>
+                              <w:rPr>
+                                <w:color w:val="000000"/>
+                              </w:rPr>
+                              <w:t xml:space="preserve"> </w:t>
                             </w:r>
                             <w:r>
                               <w:rPr>
@@ -18963,9 +19409,17 @@
                       </w:r>
                       <w:r>
                         <w:rPr>
+                          <w:i w:val="false"/>
+                          <w:iCs w:val="false"/>
                           <w:color w:val="000000"/>
                         </w:rPr>
-                        <w:t xml:space="preserve">Рисунок </w:t>
+                        <w:t>Рисунок</w:t>
+                      </w:r>
+                      <w:r>
+                        <w:rPr>
+                          <w:color w:val="000000"/>
+                        </w:rPr>
+                        <w:t xml:space="preserve"> </w:t>
                       </w:r>
                       <w:r>
                         <w:rPr>
@@ -21019,10 +21473,16 @@
                               <w:pStyle w:val="Style19"/>
                               <w:spacing w:before="120" w:after="120"/>
                               <w:jc w:val="center"/>
-                              <w:rPr/>
+                              <w:rPr>
+                                <w:i w:val="false"/>
+                                <w:i w:val="false"/>
+                                <w:iCs w:val="false"/>
+                              </w:rPr>
                             </w:pPr>
                             <w:r>
                               <w:rPr>
+                                <w:i w:val="false"/>
+                                <w:iCs w:val="false"/>
                                 <w:color w:val="000000"/>
                               </w:rPr>
                               <w:drawing>
@@ -21066,42 +21526,56 @@
                             </w:r>
                             <w:r>
                               <w:rPr>
+                                <w:i w:val="false"/>
+                                <w:iCs w:val="false"/>
                                 <w:color w:val="000000"/>
                               </w:rPr>
                               <w:t xml:space="preserve">Рисунок </w:t>
                             </w:r>
                             <w:r>
                               <w:rPr>
+                                <w:i w:val="false"/>
+                                <w:iCs w:val="false"/>
                                 <w:color w:val="000000"/>
                               </w:rPr>
                               <w:fldChar w:fldCharType="begin"/>
                             </w:r>
                             <w:r>
                               <w:rPr>
+                                <w:i w:val="false"/>
+                                <w:iCs w:val="false"/>
                                 <w:color w:val="000000"/>
                               </w:rPr>
                               <w:instrText xml:space="preserve"> SEQ Рисунок \* ARABIC </w:instrText>
                             </w:r>
                             <w:r>
                               <w:rPr>
+                                <w:i w:val="false"/>
+                                <w:iCs w:val="false"/>
                                 <w:color w:val="000000"/>
                               </w:rPr>
                               <w:fldChar w:fldCharType="separate"/>
                             </w:r>
                             <w:r>
                               <w:rPr>
+                                <w:i w:val="false"/>
+                                <w:iCs w:val="false"/>
                                 <w:color w:val="000000"/>
                               </w:rPr>
                               <w:t>15</w:t>
                             </w:r>
                             <w:r>
                               <w:rPr>
+                                <w:i w:val="false"/>
+                                <w:iCs w:val="false"/>
                                 <w:color w:val="000000"/>
                               </w:rPr>
                               <w:fldChar w:fldCharType="end"/>
                             </w:r>
                             <w:r>
                               <w:rPr>
+                                <w:i w:val="false"/>
+                                <w:iCs w:val="false"/>
                                 <w:color w:val="000000"/>
                               </w:rPr>
                               <w:t>. n = 2</w:t>
@@ -21130,10 +21604,16 @@
                         <w:pStyle w:val="Style19"/>
                         <w:spacing w:before="120" w:after="120"/>
                         <w:jc w:val="center"/>
-                        <w:rPr/>
+                        <w:rPr>
+                          <w:i w:val="false"/>
+                          <w:i w:val="false"/>
+                          <w:iCs w:val="false"/>
+                        </w:rPr>
                       </w:pPr>
                       <w:r>
                         <w:rPr>
+                          <w:i w:val="false"/>
+                          <w:iCs w:val="false"/>
                           <w:color w:val="000000"/>
                         </w:rPr>
                         <w:drawing>
@@ -21177,42 +21657,56 @@
                       </w:r>
                       <w:r>
                         <w:rPr>
+                          <w:i w:val="false"/>
+                          <w:iCs w:val="false"/>
                           <w:color w:val="000000"/>
                         </w:rPr>
                         <w:t xml:space="preserve">Рисунок </w:t>
                       </w:r>
                       <w:r>
                         <w:rPr>
+                          <w:i w:val="false"/>
+                          <w:iCs w:val="false"/>
                           <w:color w:val="000000"/>
                         </w:rPr>
                         <w:fldChar w:fldCharType="begin"/>
                       </w:r>
                       <w:r>
                         <w:rPr>
+                          <w:i w:val="false"/>
+                          <w:iCs w:val="false"/>
                           <w:color w:val="000000"/>
                         </w:rPr>
                         <w:instrText xml:space="preserve"> SEQ Рисунок \* ARABIC </w:instrText>
                       </w:r>
                       <w:r>
                         <w:rPr>
+                          <w:i w:val="false"/>
+                          <w:iCs w:val="false"/>
                           <w:color w:val="000000"/>
                         </w:rPr>
                         <w:fldChar w:fldCharType="separate"/>
                       </w:r>
                       <w:r>
                         <w:rPr>
+                          <w:i w:val="false"/>
+                          <w:iCs w:val="false"/>
                           <w:color w:val="000000"/>
                         </w:rPr>
                         <w:t>15</w:t>
                       </w:r>
                       <w:r>
                         <w:rPr>
+                          <w:i w:val="false"/>
+                          <w:iCs w:val="false"/>
                           <w:color w:val="000000"/>
                         </w:rPr>
                         <w:fldChar w:fldCharType="end"/>
                       </w:r>
                       <w:r>
                         <w:rPr>
+                          <w:i w:val="false"/>
+                          <w:iCs w:val="false"/>
                           <w:color w:val="000000"/>
                         </w:rPr>
                         <w:t>. n = 2</w:t>
@@ -21272,10 +21766,16 @@
                               <w:pStyle w:val="Style19"/>
                               <w:spacing w:before="120" w:after="120"/>
                               <w:jc w:val="center"/>
-                              <w:rPr/>
+                              <w:rPr>
+                                <w:i w:val="false"/>
+                                <w:i w:val="false"/>
+                                <w:iCs w:val="false"/>
+                              </w:rPr>
                             </w:pPr>
                             <w:r>
                               <w:rPr>
+                                <w:i w:val="false"/>
+                                <w:iCs w:val="false"/>
                                 <w:color w:val="000000"/>
                               </w:rPr>
                               <w:drawing>
@@ -21319,42 +21819,56 @@
                             </w:r>
                             <w:r>
                               <w:rPr>
+                                <w:i w:val="false"/>
+                                <w:iCs w:val="false"/>
                                 <w:color w:val="000000"/>
                               </w:rPr>
                               <w:t xml:space="preserve">Рисунок </w:t>
                             </w:r>
                             <w:r>
                               <w:rPr>
+                                <w:i w:val="false"/>
+                                <w:iCs w:val="false"/>
                                 <w:color w:val="000000"/>
                               </w:rPr>
                               <w:fldChar w:fldCharType="begin"/>
                             </w:r>
                             <w:r>
                               <w:rPr>
+                                <w:i w:val="false"/>
+                                <w:iCs w:val="false"/>
                                 <w:color w:val="000000"/>
                               </w:rPr>
                               <w:instrText xml:space="preserve"> SEQ Рисунок \* ARABIC </w:instrText>
                             </w:r>
                             <w:r>
                               <w:rPr>
+                                <w:i w:val="false"/>
+                                <w:iCs w:val="false"/>
                                 <w:color w:val="000000"/>
                               </w:rPr>
                               <w:fldChar w:fldCharType="separate"/>
                             </w:r>
                             <w:r>
                               <w:rPr>
+                                <w:i w:val="false"/>
+                                <w:iCs w:val="false"/>
                                 <w:color w:val="000000"/>
                               </w:rPr>
                               <w:t>17</w:t>
                             </w:r>
                             <w:r>
                               <w:rPr>
+                                <w:i w:val="false"/>
+                                <w:iCs w:val="false"/>
                                 <w:color w:val="000000"/>
                               </w:rPr>
                               <w:fldChar w:fldCharType="end"/>
                             </w:r>
                             <w:r>
                               <w:rPr>
+                                <w:i w:val="false"/>
+                                <w:iCs w:val="false"/>
                                 <w:color w:val="000000"/>
                               </w:rPr>
                               <w:t>. n = 4</w:t>
@@ -21383,10 +21897,16 @@
                         <w:pStyle w:val="Style19"/>
                         <w:spacing w:before="120" w:after="120"/>
                         <w:jc w:val="center"/>
-                        <w:rPr/>
+                        <w:rPr>
+                          <w:i w:val="false"/>
+                          <w:i w:val="false"/>
+                          <w:iCs w:val="false"/>
+                        </w:rPr>
                       </w:pPr>
                       <w:r>
                         <w:rPr>
+                          <w:i w:val="false"/>
+                          <w:iCs w:val="false"/>
                           <w:color w:val="000000"/>
                         </w:rPr>
                         <w:drawing>
@@ -21430,42 +21950,56 @@
                       </w:r>
                       <w:r>
                         <w:rPr>
+                          <w:i w:val="false"/>
+                          <w:iCs w:val="false"/>
                           <w:color w:val="000000"/>
                         </w:rPr>
                         <w:t xml:space="preserve">Рисунок </w:t>
                       </w:r>
                       <w:r>
                         <w:rPr>
+                          <w:i w:val="false"/>
+                          <w:iCs w:val="false"/>
                           <w:color w:val="000000"/>
                         </w:rPr>
                         <w:fldChar w:fldCharType="begin"/>
                       </w:r>
                       <w:r>
                         <w:rPr>
+                          <w:i w:val="false"/>
+                          <w:iCs w:val="false"/>
                           <w:color w:val="000000"/>
                         </w:rPr>
                         <w:instrText xml:space="preserve"> SEQ Рисунок \* ARABIC </w:instrText>
                       </w:r>
                       <w:r>
                         <w:rPr>
+                          <w:i w:val="false"/>
+                          <w:iCs w:val="false"/>
                           <w:color w:val="000000"/>
                         </w:rPr>
                         <w:fldChar w:fldCharType="separate"/>
                       </w:r>
                       <w:r>
                         <w:rPr>
+                          <w:i w:val="false"/>
+                          <w:iCs w:val="false"/>
                           <w:color w:val="000000"/>
                         </w:rPr>
                         <w:t>17</w:t>
                       </w:r>
                       <w:r>
                         <w:rPr>
+                          <w:i w:val="false"/>
+                          <w:iCs w:val="false"/>
                           <w:color w:val="000000"/>
                         </w:rPr>
                         <w:fldChar w:fldCharType="end"/>
                       </w:r>
                       <w:r>
                         <w:rPr>
+                          <w:i w:val="false"/>
+                          <w:iCs w:val="false"/>
                           <w:color w:val="000000"/>
                         </w:rPr>
                         <w:t>. n = 4</w:t>
@@ -21525,10 +22059,16 @@
                               <w:pStyle w:val="Style19"/>
                               <w:spacing w:before="120" w:after="120"/>
                               <w:jc w:val="center"/>
-                              <w:rPr/>
+                              <w:rPr>
+                                <w:i w:val="false"/>
+                                <w:i w:val="false"/>
+                                <w:iCs w:val="false"/>
+                              </w:rPr>
                             </w:pPr>
                             <w:r>
                               <w:rPr>
+                                <w:i w:val="false"/>
+                                <w:iCs w:val="false"/>
                                 <w:color w:val="000000"/>
                               </w:rPr>
                               <w:drawing>
@@ -21572,42 +22112,56 @@
                             </w:r>
                             <w:r>
                               <w:rPr>
+                                <w:i w:val="false"/>
+                                <w:iCs w:val="false"/>
                                 <w:color w:val="000000"/>
                               </w:rPr>
                               <w:t xml:space="preserve">Рисунок </w:t>
                             </w:r>
                             <w:r>
                               <w:rPr>
+                                <w:i w:val="false"/>
+                                <w:iCs w:val="false"/>
                                 <w:color w:val="000000"/>
                               </w:rPr>
                               <w:fldChar w:fldCharType="begin"/>
                             </w:r>
                             <w:r>
                               <w:rPr>
+                                <w:i w:val="false"/>
+                                <w:iCs w:val="false"/>
                                 <w:color w:val="000000"/>
                               </w:rPr>
                               <w:instrText xml:space="preserve"> SEQ Рисунок \* ARABIC </w:instrText>
                             </w:r>
                             <w:r>
                               <w:rPr>
+                                <w:i w:val="false"/>
+                                <w:iCs w:val="false"/>
                                 <w:color w:val="000000"/>
                               </w:rPr>
                               <w:fldChar w:fldCharType="separate"/>
                             </w:r>
                             <w:r>
                               <w:rPr>
+                                <w:i w:val="false"/>
+                                <w:iCs w:val="false"/>
                                 <w:color w:val="000000"/>
                               </w:rPr>
                               <w:t>16</w:t>
                             </w:r>
                             <w:r>
                               <w:rPr>
+                                <w:i w:val="false"/>
+                                <w:iCs w:val="false"/>
                                 <w:color w:val="000000"/>
                               </w:rPr>
                               <w:fldChar w:fldCharType="end"/>
                             </w:r>
                             <w:r>
                               <w:rPr>
+                                <w:i w:val="false"/>
+                                <w:iCs w:val="false"/>
                                 <w:color w:val="000000"/>
                               </w:rPr>
                               <w:t>. n = 3</w:t>
@@ -21636,10 +22190,16 @@
                         <w:pStyle w:val="Style19"/>
                         <w:spacing w:before="120" w:after="120"/>
                         <w:jc w:val="center"/>
-                        <w:rPr/>
+                        <w:rPr>
+                          <w:i w:val="false"/>
+                          <w:i w:val="false"/>
+                          <w:iCs w:val="false"/>
+                        </w:rPr>
                       </w:pPr>
                       <w:r>
                         <w:rPr>
+                          <w:i w:val="false"/>
+                          <w:iCs w:val="false"/>
                           <w:color w:val="000000"/>
                         </w:rPr>
                         <w:drawing>
@@ -21683,42 +22243,56 @@
                       </w:r>
                       <w:r>
                         <w:rPr>
+                          <w:i w:val="false"/>
+                          <w:iCs w:val="false"/>
                           <w:color w:val="000000"/>
                         </w:rPr>
                         <w:t xml:space="preserve">Рисунок </w:t>
                       </w:r>
                       <w:r>
                         <w:rPr>
+                          <w:i w:val="false"/>
+                          <w:iCs w:val="false"/>
                           <w:color w:val="000000"/>
                         </w:rPr>
                         <w:fldChar w:fldCharType="begin"/>
                       </w:r>
                       <w:r>
                         <w:rPr>
+                          <w:i w:val="false"/>
+                          <w:iCs w:val="false"/>
                           <w:color w:val="000000"/>
                         </w:rPr>
                         <w:instrText xml:space="preserve"> SEQ Рисунок \* ARABIC </w:instrText>
                       </w:r>
                       <w:r>
                         <w:rPr>
+                          <w:i w:val="false"/>
+                          <w:iCs w:val="false"/>
                           <w:color w:val="000000"/>
                         </w:rPr>
                         <w:fldChar w:fldCharType="separate"/>
                       </w:r>
                       <w:r>
                         <w:rPr>
+                          <w:i w:val="false"/>
+                          <w:iCs w:val="false"/>
                           <w:color w:val="000000"/>
                         </w:rPr>
                         <w:t>16</w:t>
                       </w:r>
                       <w:r>
                         <w:rPr>
+                          <w:i w:val="false"/>
+                          <w:iCs w:val="false"/>
                           <w:color w:val="000000"/>
                         </w:rPr>
                         <w:fldChar w:fldCharType="end"/>
                       </w:r>
                       <w:r>
                         <w:rPr>
+                          <w:i w:val="false"/>
+                          <w:iCs w:val="false"/>
                           <w:color w:val="000000"/>
                         </w:rPr>
                         <w:t>. n = 3</w:t>
@@ -21778,10 +22352,16 @@
                               <w:pStyle w:val="Style19"/>
                               <w:spacing w:before="120" w:after="120"/>
                               <w:jc w:val="center"/>
-                              <w:rPr/>
+                              <w:rPr>
+                                <w:i w:val="false"/>
+                                <w:i w:val="false"/>
+                                <w:iCs w:val="false"/>
+                              </w:rPr>
                             </w:pPr>
                             <w:r>
                               <w:rPr>
+                                <w:i w:val="false"/>
+                                <w:iCs w:val="false"/>
                                 <w:color w:val="000000"/>
                               </w:rPr>
                               <w:drawing>
@@ -21825,42 +22405,56 @@
                             </w:r>
                             <w:r>
                               <w:rPr>
+                                <w:i w:val="false"/>
+                                <w:iCs w:val="false"/>
                                 <w:color w:val="000000"/>
                               </w:rPr>
                               <w:t xml:space="preserve">Рисунок </w:t>
                             </w:r>
                             <w:r>
                               <w:rPr>
+                                <w:i w:val="false"/>
+                                <w:iCs w:val="false"/>
                                 <w:color w:val="000000"/>
                               </w:rPr>
                               <w:fldChar w:fldCharType="begin"/>
                             </w:r>
                             <w:r>
                               <w:rPr>
+                                <w:i w:val="false"/>
+                                <w:iCs w:val="false"/>
                                 <w:color w:val="000000"/>
                               </w:rPr>
                               <w:instrText xml:space="preserve"> SEQ Рисунок \* ARABIC </w:instrText>
                             </w:r>
                             <w:r>
                               <w:rPr>
+                                <w:i w:val="false"/>
+                                <w:iCs w:val="false"/>
                                 <w:color w:val="000000"/>
                               </w:rPr>
                               <w:fldChar w:fldCharType="separate"/>
                             </w:r>
                             <w:r>
                               <w:rPr>
+                                <w:i w:val="false"/>
+                                <w:iCs w:val="false"/>
                                 <w:color w:val="000000"/>
                               </w:rPr>
                               <w:t>14</w:t>
                             </w:r>
                             <w:r>
                               <w:rPr>
+                                <w:i w:val="false"/>
+                                <w:iCs w:val="false"/>
                                 <w:color w:val="000000"/>
                               </w:rPr>
                               <w:fldChar w:fldCharType="end"/>
                             </w:r>
                             <w:r>
                               <w:rPr>
+                                <w:i w:val="false"/>
+                                <w:iCs w:val="false"/>
                                 <w:color w:val="000000"/>
                               </w:rPr>
                               <w:t>. n = 1</w:t>
@@ -21889,10 +22483,16 @@
                         <w:pStyle w:val="Style19"/>
                         <w:spacing w:before="120" w:after="120"/>
                         <w:jc w:val="center"/>
-                        <w:rPr/>
+                        <w:rPr>
+                          <w:i w:val="false"/>
+                          <w:i w:val="false"/>
+                          <w:iCs w:val="false"/>
+                        </w:rPr>
                       </w:pPr>
                       <w:r>
                         <w:rPr>
+                          <w:i w:val="false"/>
+                          <w:iCs w:val="false"/>
                           <w:color w:val="000000"/>
                         </w:rPr>
                         <w:drawing>
@@ -21936,42 +22536,56 @@
                       </w:r>
                       <w:r>
                         <w:rPr>
+                          <w:i w:val="false"/>
+                          <w:iCs w:val="false"/>
                           <w:color w:val="000000"/>
                         </w:rPr>
                         <w:t xml:space="preserve">Рисунок </w:t>
                       </w:r>
                       <w:r>
                         <w:rPr>
+                          <w:i w:val="false"/>
+                          <w:iCs w:val="false"/>
                           <w:color w:val="000000"/>
                         </w:rPr>
                         <w:fldChar w:fldCharType="begin"/>
                       </w:r>
                       <w:r>
                         <w:rPr>
+                          <w:i w:val="false"/>
+                          <w:iCs w:val="false"/>
                           <w:color w:val="000000"/>
                         </w:rPr>
                         <w:instrText xml:space="preserve"> SEQ Рисунок \* ARABIC </w:instrText>
                       </w:r>
                       <w:r>
                         <w:rPr>
+                          <w:i w:val="false"/>
+                          <w:iCs w:val="false"/>
                           <w:color w:val="000000"/>
                         </w:rPr>
                         <w:fldChar w:fldCharType="separate"/>
                       </w:r>
                       <w:r>
                         <w:rPr>
+                          <w:i w:val="false"/>
+                          <w:iCs w:val="false"/>
                           <w:color w:val="000000"/>
                         </w:rPr>
                         <w:t>14</w:t>
                       </w:r>
                       <w:r>
                         <w:rPr>
+                          <w:i w:val="false"/>
+                          <w:iCs w:val="false"/>
                           <w:color w:val="000000"/>
                         </w:rPr>
                         <w:fldChar w:fldCharType="end"/>
                       </w:r>
                       <w:r>
                         <w:rPr>
+                          <w:i w:val="false"/>
+                          <w:iCs w:val="false"/>
                           <w:color w:val="000000"/>
                         </w:rPr>
                         <w:t>. n = 1</w:t>
@@ -23814,10 +24428,16 @@
                               <w:pStyle w:val="Style19"/>
                               <w:spacing w:before="120" w:after="120"/>
                               <w:jc w:val="center"/>
-                              <w:rPr/>
+                              <w:rPr>
+                                <w:i w:val="false"/>
+                                <w:i w:val="false"/>
+                                <w:iCs w:val="false"/>
+                              </w:rPr>
                             </w:pPr>
                             <w:r>
                               <w:rPr>
+                                <w:i w:val="false"/>
+                                <w:iCs w:val="false"/>
                                 <w:color w:val="000000"/>
                               </w:rPr>
                               <w:drawing>
@@ -23861,36 +24481,48 @@
                             </w:r>
                             <w:r>
                               <w:rPr>
+                                <w:i w:val="false"/>
+                                <w:iCs w:val="false"/>
                                 <w:color w:val="000000"/>
                               </w:rPr>
                               <w:t xml:space="preserve">Рисунок </w:t>
                             </w:r>
                             <w:r>
                               <w:rPr>
+                                <w:i w:val="false"/>
+                                <w:iCs w:val="false"/>
                                 <w:color w:val="000000"/>
                               </w:rPr>
                               <w:fldChar w:fldCharType="begin"/>
                             </w:r>
                             <w:r>
                               <w:rPr>
+                                <w:i w:val="false"/>
+                                <w:iCs w:val="false"/>
                                 <w:color w:val="000000"/>
                               </w:rPr>
                               <w:instrText xml:space="preserve"> SEQ Рисунок \* ARABIC </w:instrText>
                             </w:r>
                             <w:r>
                               <w:rPr>
+                                <w:i w:val="false"/>
+                                <w:iCs w:val="false"/>
                                 <w:color w:val="000000"/>
                               </w:rPr>
                               <w:fldChar w:fldCharType="separate"/>
                             </w:r>
                             <w:r>
                               <w:rPr>
+                                <w:i w:val="false"/>
+                                <w:iCs w:val="false"/>
                                 <w:color w:val="000000"/>
                               </w:rPr>
                               <w:t>18</w:t>
                             </w:r>
                             <w:r>
                               <w:rPr>
+                                <w:i w:val="false"/>
+                                <w:iCs w:val="false"/>
                                 <w:color w:val="000000"/>
                               </w:rPr>
                               <w:fldChar w:fldCharType="end"/>
@@ -23919,10 +24551,16 @@
                         <w:pStyle w:val="Style19"/>
                         <w:spacing w:before="120" w:after="120"/>
                         <w:jc w:val="center"/>
-                        <w:rPr/>
+                        <w:rPr>
+                          <w:i w:val="false"/>
+                          <w:i w:val="false"/>
+                          <w:iCs w:val="false"/>
+                        </w:rPr>
                       </w:pPr>
                       <w:r>
                         <w:rPr>
+                          <w:i w:val="false"/>
+                          <w:iCs w:val="false"/>
                           <w:color w:val="000000"/>
                         </w:rPr>
                         <w:drawing>
@@ -23966,36 +24604,48 @@
                       </w:r>
                       <w:r>
                         <w:rPr>
+                          <w:i w:val="false"/>
+                          <w:iCs w:val="false"/>
                           <w:color w:val="000000"/>
                         </w:rPr>
                         <w:t xml:space="preserve">Рисунок </w:t>
                       </w:r>
                       <w:r>
                         <w:rPr>
+                          <w:i w:val="false"/>
+                          <w:iCs w:val="false"/>
                           <w:color w:val="000000"/>
                         </w:rPr>
                         <w:fldChar w:fldCharType="begin"/>
                       </w:r>
                       <w:r>
                         <w:rPr>
+                          <w:i w:val="false"/>
+                          <w:iCs w:val="false"/>
                           <w:color w:val="000000"/>
                         </w:rPr>
                         <w:instrText xml:space="preserve"> SEQ Рисунок \* ARABIC </w:instrText>
                       </w:r>
                       <w:r>
                         <w:rPr>
+                          <w:i w:val="false"/>
+                          <w:iCs w:val="false"/>
                           <w:color w:val="000000"/>
                         </w:rPr>
                         <w:fldChar w:fldCharType="separate"/>
                       </w:r>
                       <w:r>
                         <w:rPr>
+                          <w:i w:val="false"/>
+                          <w:iCs w:val="false"/>
                           <w:color w:val="000000"/>
                         </w:rPr>
                         <w:t>18</w:t>
                       </w:r>
                       <w:r>
                         <w:rPr>
+                          <w:i w:val="false"/>
+                          <w:iCs w:val="false"/>
                           <w:color w:val="000000"/>
                         </w:rPr>
                         <w:fldChar w:fldCharType="end"/>
@@ -26363,10 +27013,16 @@
                               <w:pStyle w:val="Style22"/>
                               <w:spacing w:before="120" w:after="120"/>
                               <w:jc w:val="center"/>
-                              <w:rPr/>
+                              <w:rPr>
+                                <w:i w:val="false"/>
+                                <w:i w:val="false"/>
+                                <w:iCs w:val="false"/>
+                              </w:rPr>
                             </w:pPr>
                             <w:r>
                               <w:rPr>
+                                <w:i w:val="false"/>
+                                <w:iCs w:val="false"/>
                                 <w:color w:val="000000"/>
                               </w:rPr>
                               <w:drawing>
@@ -26409,36 +27065,48 @@
                             </w:r>
                             <w:r>
                               <w:rPr>
+                                <w:i w:val="false"/>
+                                <w:iCs w:val="false"/>
                                 <w:color w:val="000000"/>
                               </w:rPr>
                               <w:t xml:space="preserve">Схема </w:t>
                             </w:r>
                             <w:r>
                               <w:rPr>
+                                <w:i w:val="false"/>
+                                <w:iCs w:val="false"/>
                                 <w:color w:val="000000"/>
                               </w:rPr>
                               <w:fldChar w:fldCharType="begin"/>
                             </w:r>
                             <w:r>
                               <w:rPr>
+                                <w:i w:val="false"/>
+                                <w:iCs w:val="false"/>
                                 <w:color w:val="000000"/>
                               </w:rPr>
                               <w:instrText xml:space="preserve"> SEQ Схема \* ARABIC </w:instrText>
                             </w:r>
                             <w:r>
                               <w:rPr>
+                                <w:i w:val="false"/>
+                                <w:iCs w:val="false"/>
                                 <w:color w:val="000000"/>
                               </w:rPr>
                               <w:fldChar w:fldCharType="separate"/>
                             </w:r>
                             <w:r>
                               <w:rPr>
+                                <w:i w:val="false"/>
+                                <w:iCs w:val="false"/>
                                 <w:color w:val="000000"/>
                               </w:rPr>
                               <w:t>2</w:t>
                             </w:r>
                             <w:r>
                               <w:rPr>
+                                <w:i w:val="false"/>
+                                <w:iCs w:val="false"/>
                                 <w:color w:val="000000"/>
                               </w:rPr>
                               <w:fldChar w:fldCharType="end"/>
@@ -26467,10 +27135,16 @@
                         <w:pStyle w:val="Style22"/>
                         <w:spacing w:before="120" w:after="120"/>
                         <w:jc w:val="center"/>
-                        <w:rPr/>
+                        <w:rPr>
+                          <w:i w:val="false"/>
+                          <w:i w:val="false"/>
+                          <w:iCs w:val="false"/>
+                        </w:rPr>
                       </w:pPr>
                       <w:r>
                         <w:rPr>
+                          <w:i w:val="false"/>
+                          <w:iCs w:val="false"/>
                           <w:color w:val="000000"/>
                         </w:rPr>
                         <w:drawing>
@@ -26513,36 +27187,48 @@
                       </w:r>
                       <w:r>
                         <w:rPr>
+                          <w:i w:val="false"/>
+                          <w:iCs w:val="false"/>
                           <w:color w:val="000000"/>
                         </w:rPr>
                         <w:t xml:space="preserve">Схема </w:t>
                       </w:r>
                       <w:r>
                         <w:rPr>
+                          <w:i w:val="false"/>
+                          <w:iCs w:val="false"/>
                           <w:color w:val="000000"/>
                         </w:rPr>
                         <w:fldChar w:fldCharType="begin"/>
                       </w:r>
                       <w:r>
                         <w:rPr>
+                          <w:i w:val="false"/>
+                          <w:iCs w:val="false"/>
                           <w:color w:val="000000"/>
                         </w:rPr>
                         <w:instrText xml:space="preserve"> SEQ Схема \* ARABIC </w:instrText>
                       </w:r>
                       <w:r>
                         <w:rPr>
+                          <w:i w:val="false"/>
+                          <w:iCs w:val="false"/>
                           <w:color w:val="000000"/>
                         </w:rPr>
                         <w:fldChar w:fldCharType="separate"/>
                       </w:r>
                       <w:r>
                         <w:rPr>
+                          <w:i w:val="false"/>
+                          <w:iCs w:val="false"/>
                           <w:color w:val="000000"/>
                         </w:rPr>
                         <w:t>2</w:t>
                       </w:r>
                       <w:r>
                         <w:rPr>
+                          <w:i w:val="false"/>
+                          <w:iCs w:val="false"/>
                           <w:color w:val="000000"/>
                         </w:rPr>
                         <w:fldChar w:fldCharType="end"/>
@@ -29376,8 +30062,30 @@
         <w:jc w:val="center"/>
         <w:rPr/>
       </w:pPr>
-      <w:bookmarkStart w:id="39" w:name="__RefHeading___Toc2309_2312925570"/>
+      <w:bookmarkStart w:id="39" w:name="__RefHeading___Toc2309_2312925570_Копия_"/>
       <w:bookmarkEnd w:id="39"/>
+      <w:r>
+        <w:rPr/>
+        <w:t xml:space="preserve">Глава V. </w:t>
+      </w:r>
+      <w:r>
+        <w:br w:type="page"/>
+      </w:r>
+    </w:p>
+    <w:p>
+      <w:pPr>
+        <w:pStyle w:val="Heading1"/>
+        <w:numPr>
+          <w:ilvl w:val="0"/>
+          <w:numId w:val="1"/>
+        </w:numPr>
+        <w:spacing w:before="0" w:after="120"/>
+        <w:ind w:hanging="0" w:start="0"/>
+        <w:jc w:val="center"/>
+        <w:rPr/>
+      </w:pPr>
+      <w:bookmarkStart w:id="40" w:name="__RefHeading___Toc2309_2312925570"/>
+      <w:bookmarkEnd w:id="40"/>
       <w:r>
         <w:rPr/>
         <w:t>Заключение</w:t>
@@ -29611,8 +30319,8 @@
         <w:jc w:val="center"/>
         <w:rPr/>
       </w:pPr>
-      <w:bookmarkStart w:id="40" w:name="__RefHeading___Toc2311_2312925570"/>
-      <w:bookmarkEnd w:id="40"/>
+      <w:bookmarkStart w:id="41" w:name="__RefHeading___Toc2311_2312925570"/>
+      <w:bookmarkEnd w:id="41"/>
       <w:r>
         <w:rPr/>
         <w:t>Список литературы</w:t>
@@ -29736,8 +30444,8 @@
         <w:pStyle w:val="BodyText"/>
         <w:rPr/>
       </w:pPr>
-      <w:bookmarkStart w:id="41" w:name="firstHeading"/>
-      <w:bookmarkEnd w:id="41"/>
+      <w:bookmarkStart w:id="42" w:name="firstHeading"/>
+      <w:bookmarkEnd w:id="42"/>
       <w:r>
         <w:rPr/>
         <w:t>Mercator series [Электронный ресурс], — (</w:t>
@@ -29769,8 +30477,8 @@
         <w:pStyle w:val="BodyText"/>
         <w:rPr/>
       </w:pPr>
-      <w:bookmarkStart w:id="42" w:name="firstHeading_Копия_1"/>
-      <w:bookmarkEnd w:id="42"/>
+      <w:bookmarkStart w:id="43" w:name="firstHeading_Копия_1"/>
+      <w:bookmarkEnd w:id="43"/>
       <w:r>
         <w:rPr/>
         <w:t>Taylor series [Электронный ресурс], — (</w:t>
@@ -29807,8 +30515,8 @@
         <w:ind w:start="0" w:end="0"/>
         <w:rPr/>
       </w:pPr>
-      <w:bookmarkStart w:id="43" w:name="firstHeading_Копия_2"/>
-      <w:bookmarkEnd w:id="43"/>
+      <w:bookmarkStart w:id="44" w:name="firstHeading_Копия_2"/>
+      <w:bookmarkEnd w:id="44"/>
       <w:r>
         <w:rPr/>
         <w:t>Derivative [Электронный ресурс], — (</w:t>
@@ -29930,7 +30638,7 @@
       <w:jc w:val="center"/>
       <w:rPr/>
     </w:pPr>
-    <w:bookmarkStart w:id="44" w:name="PageNumWizard_FOOTER_Базовый1"/>
+    <w:bookmarkStart w:id="45" w:name="PageNumWizard_FOOTER_Базовый1"/>
     <w:r>
       <w:rPr/>
       <w:fldChar w:fldCharType="begin"/>
@@ -29945,13 +30653,13 @@
     </w:r>
     <w:r>
       <w:rPr/>
-      <w:t>18</w:t>
+      <w:t>20</w:t>
     </w:r>
     <w:r>
       <w:rPr/>
       <w:fldChar w:fldCharType="end"/>
     </w:r>
-    <w:bookmarkEnd w:id="44"/>
+    <w:bookmarkEnd w:id="45"/>
   </w:p>
 </w:ftr>
 </file>

</xml_diff>

<commit_message>
Added SMART thing, few corrections in docx
</commit_message>
<xml_diff>
--- a/Изучение_методов_вычисления_синуса.docx
+++ b/Изучение_методов_вычисления_синуса.docx
@@ -425,8 +425,11 @@
       </w:pPr>
       <w:r>
         <w:rPr>
-          <w:lang w:val="ru-RU"/>
-        </w:rPr>
+          <w:rFonts w:eastAsia="Times New Roman" w:cs="Times New Roman"/>
+          <w:sz w:val="28"/>
+          <w:szCs w:val="28"/>
+        </w:rPr>
+        <w:t>Ибрагимова Нурай Афиг кызы</w:t>
       </w:r>
     </w:p>
     <w:p>
@@ -440,12 +443,8 @@
       </w:pPr>
       <w:r>
         <w:rPr>
-          <w:rFonts w:eastAsia="Times New Roman" w:cs="Times New Roman"/>
-          <w:sz w:val="28"/>
-          <w:szCs w:val="28"/>
-          <w:lang w:val="ru-RU"/>
-        </w:rPr>
-        <w:t>КОНСУЛЬТАНТ:</w:t>
+          <w:lang w:val="ru-RU"/>
+        </w:rPr>
       </w:r>
     </w:p>
     <w:p>
@@ -459,12 +458,8 @@
       </w:pPr>
       <w:r>
         <w:rPr>
-          <w:rFonts w:eastAsia="Times New Roman" w:cs="Times New Roman"/>
-          <w:sz w:val="28"/>
-          <w:szCs w:val="28"/>
-          <w:lang w:val="ru-RU"/>
-        </w:rPr>
-        <w:t>Ибрагимова Нурай Афиг кызы</w:t>
+          <w:lang w:val="ru-RU"/>
+        </w:rPr>
       </w:r>
     </w:p>
     <w:p>
@@ -1783,7 +1778,7 @@
         <w:rPr>
           <w:lang w:val="ru-RU"/>
         </w:rPr>
-        <w:t xml:space="preserve"> 5 глав: Теории (главы I - III), практики (глава IV), обсуждения результатов (глава V) и списка литературы. Список литературы содержит 9 источников.</w:t>
+        <w:t xml:space="preserve"> 5 глав: Теории (главы I - III), практики (глава IV), обсуждения результатов (глава V) и списка литературы. Список литературы содержит 10 источников.</w:t>
       </w:r>
     </w:p>
     <w:p>
@@ -1863,6 +1858,111 @@
           <w:lang w:val="ru-RU"/>
         </w:rPr>
         <w:t>3. CORDIC метод можно использовать для объяснения построения алгоритмов или как пример того, как можно вращать вектор с помощью базовых операций.</w:t>
+      </w:r>
+    </w:p>
+    <w:p>
+      <w:pPr>
+        <w:pStyle w:val="BodyText"/>
+        <w:rPr>
+          <w:lang w:val="ru-RU"/>
+        </w:rPr>
+      </w:pPr>
+      <w:r>
+        <w:rPr>
+          <w:lang w:val="ru-RU"/>
+        </w:rPr>
+      </w:r>
+    </w:p>
+    <w:p>
+      <w:pPr>
+        <w:pStyle w:val="BodyText"/>
+        <w:rPr>
+          <w:lang w:val="ru-RU"/>
+        </w:rPr>
+      </w:pPr>
+      <w:r>
+        <w:rPr>
+          <w:b/>
+          <w:bCs/>
+          <w:i w:val="false"/>
+          <w:iCs w:val="false"/>
+          <w:lang w:val="ru-RU"/>
+        </w:rPr>
+        <w:t>Тип проекта</w:t>
+      </w:r>
+      <w:r>
+        <w:rPr>
+          <w:lang w:val="ru-RU"/>
+        </w:rPr>
+        <w:t>: информационный.</w:t>
+      </w:r>
+    </w:p>
+    <w:p>
+      <w:pPr>
+        <w:pStyle w:val="BodyText"/>
+        <w:rPr>
+          <w:lang w:val="ru-RU"/>
+        </w:rPr>
+      </w:pPr>
+      <w:r>
+        <w:rPr>
+          <w:lang w:val="ru-RU"/>
+        </w:rPr>
+      </w:r>
+    </w:p>
+    <w:p>
+      <w:pPr>
+        <w:pStyle w:val="BodyText"/>
+        <w:rPr>
+          <w:lang w:val="ru-RU"/>
+        </w:rPr>
+      </w:pPr>
+      <w:r>
+        <w:rPr>
+          <w:b/>
+          <w:bCs/>
+          <w:lang w:val="ru-RU"/>
+        </w:rPr>
+        <w:t>Область</w:t>
+      </w:r>
+      <w:r>
+        <w:rPr>
+          <w:lang w:val="ru-RU"/>
+        </w:rPr>
+        <w:t>: математика и информатика.</w:t>
+      </w:r>
+    </w:p>
+    <w:p>
+      <w:pPr>
+        <w:pStyle w:val="BodyText"/>
+        <w:rPr>
+          <w:lang w:val="ru-RU"/>
+        </w:rPr>
+      </w:pPr>
+      <w:r>
+        <w:rPr/>
+      </w:r>
+    </w:p>
+    <w:p>
+      <w:pPr>
+        <w:pStyle w:val="BodyText"/>
+        <w:rPr>
+          <w:lang w:val="ru-RU"/>
+        </w:rPr>
+      </w:pPr>
+      <w:r>
+        <w:rPr>
+          <w:b/>
+          <w:bCs/>
+          <w:lang w:val="ru-RU"/>
+        </w:rPr>
+        <w:t>Инструменты/ресурсы</w:t>
+      </w:r>
+      <w:r>
+        <w:rPr>
+          <w:lang w:val="ru-RU"/>
+        </w:rPr>
+        <w:t>: LibreOffice Writer, Microsoft Word, Visual Studio Code, make и cmake, git и GitHub, g++ (GNU C++)  компилятор версия 13.</w:t>
       </w:r>
       <w:r>
         <w:br w:type="page"/>
@@ -22594,7 +22694,9 @@
                               </w:rPr>
                             </w:pPr>
                             <w:r>
-                              <w:rPr/>
+                              <w:rPr>
+                                <w:color w:val="000000"/>
+                              </w:rPr>
                               <w:drawing>
                                 <wp:inline distT="0" distB="0" distL="0" distR="0">
                                   <wp:extent cx="2976245" cy="1676400"/>
@@ -22637,6 +22739,7 @@
                               <w:rPr>
                                 <w:i w:val="false"/>
                                 <w:iCs w:val="false"/>
+                                <w:color w:val="000000"/>
                               </w:rPr>
                               <w:t xml:space="preserve">Рисунок </w:t>
                             </w:r>
@@ -22644,6 +22747,7 @@
                               <w:rPr>
                                 <w:i w:val="false"/>
                                 <w:iCs w:val="false"/>
+                                <w:color w:val="000000"/>
                               </w:rPr>
                               <w:fldChar w:fldCharType="begin"/>
                             </w:r>
@@ -22651,6 +22755,7 @@
                               <w:rPr>
                                 <w:i w:val="false"/>
                                 <w:iCs w:val="false"/>
+                                <w:color w:val="000000"/>
                               </w:rPr>
                               <w:instrText xml:space="preserve"> SEQ Рисунок \* ARABIC </w:instrText>
                             </w:r>
@@ -22658,6 +22763,7 @@
                               <w:rPr>
                                 <w:i w:val="false"/>
                                 <w:iCs w:val="false"/>
+                                <w:color w:val="000000"/>
                               </w:rPr>
                               <w:fldChar w:fldCharType="separate"/>
                             </w:r>
@@ -22665,6 +22771,7 @@
                               <w:rPr>
                                 <w:i w:val="false"/>
                                 <w:iCs w:val="false"/>
+                                <w:color w:val="000000"/>
                               </w:rPr>
                               <w:t>17</w:t>
                             </w:r>
@@ -22672,6 +22779,7 @@
                               <w:rPr>
                                 <w:i w:val="false"/>
                                 <w:iCs w:val="false"/>
+                                <w:color w:val="000000"/>
                               </w:rPr>
                               <w:fldChar w:fldCharType="end"/>
                             </w:r>
@@ -22679,6 +22787,7 @@
                               <w:rPr>
                                 <w:i w:val="false"/>
                                 <w:iCs w:val="false"/>
+                                <w:color w:val="000000"/>
                               </w:rPr>
                               <w:t>. n = 4</w:t>
                             </w:r>
@@ -22713,7 +22822,9 @@
                         </w:rPr>
                       </w:pPr>
                       <w:r>
-                        <w:rPr/>
+                        <w:rPr>
+                          <w:color w:val="000000"/>
+                        </w:rPr>
                         <w:drawing>
                           <wp:inline distT="0" distB="0" distL="0" distR="0">
                             <wp:extent cx="2976245" cy="1676400"/>
@@ -22756,6 +22867,7 @@
                         <w:rPr>
                           <w:i w:val="false"/>
                           <w:iCs w:val="false"/>
+                          <w:color w:val="000000"/>
                         </w:rPr>
                         <w:t xml:space="preserve">Рисунок </w:t>
                       </w:r>
@@ -22763,6 +22875,7 @@
                         <w:rPr>
                           <w:i w:val="false"/>
                           <w:iCs w:val="false"/>
+                          <w:color w:val="000000"/>
                         </w:rPr>
                         <w:fldChar w:fldCharType="begin"/>
                       </w:r>
@@ -22770,6 +22883,7 @@
                         <w:rPr>
                           <w:i w:val="false"/>
                           <w:iCs w:val="false"/>
+                          <w:color w:val="000000"/>
                         </w:rPr>
                         <w:instrText xml:space="preserve"> SEQ Рисунок \* ARABIC </w:instrText>
                       </w:r>
@@ -22777,6 +22891,7 @@
                         <w:rPr>
                           <w:i w:val="false"/>
                           <w:iCs w:val="false"/>
+                          <w:color w:val="000000"/>
                         </w:rPr>
                         <w:fldChar w:fldCharType="separate"/>
                       </w:r>
@@ -22784,6 +22899,7 @@
                         <w:rPr>
                           <w:i w:val="false"/>
                           <w:iCs w:val="false"/>
+                          <w:color w:val="000000"/>
                         </w:rPr>
                         <w:t>17</w:t>
                       </w:r>
@@ -22791,6 +22907,7 @@
                         <w:rPr>
                           <w:i w:val="false"/>
                           <w:iCs w:val="false"/>
+                          <w:color w:val="000000"/>
                         </w:rPr>
                         <w:fldChar w:fldCharType="end"/>
                       </w:r>
@@ -22798,6 +22915,7 @@
                         <w:rPr>
                           <w:i w:val="false"/>
                           <w:iCs w:val="false"/>
+                          <w:color w:val="000000"/>
                         </w:rPr>
                         <w:t>. n = 4</w:t>
                       </w:r>
@@ -22863,7 +22981,9 @@
                               </w:rPr>
                             </w:pPr>
                             <w:r>
-                              <w:rPr/>
+                              <w:rPr>
+                                <w:color w:val="000000"/>
+                              </w:rPr>
                               <w:drawing>
                                 <wp:inline distT="0" distB="0" distL="0" distR="0">
                                   <wp:extent cx="2964180" cy="1670050"/>
@@ -22906,6 +23026,7 @@
                               <w:rPr>
                                 <w:i w:val="false"/>
                                 <w:iCs w:val="false"/>
+                                <w:color w:val="000000"/>
                               </w:rPr>
                               <w:t xml:space="preserve">Рисунок </w:t>
                             </w:r>
@@ -22913,6 +23034,7 @@
                               <w:rPr>
                                 <w:i w:val="false"/>
                                 <w:iCs w:val="false"/>
+                                <w:color w:val="000000"/>
                               </w:rPr>
                               <w:fldChar w:fldCharType="begin"/>
                             </w:r>
@@ -22920,6 +23042,7 @@
                               <w:rPr>
                                 <w:i w:val="false"/>
                                 <w:iCs w:val="false"/>
+                                <w:color w:val="000000"/>
                               </w:rPr>
                               <w:instrText xml:space="preserve"> SEQ Рисунок \* ARABIC </w:instrText>
                             </w:r>
@@ -22927,6 +23050,7 @@
                               <w:rPr>
                                 <w:i w:val="false"/>
                                 <w:iCs w:val="false"/>
+                                <w:color w:val="000000"/>
                               </w:rPr>
                               <w:fldChar w:fldCharType="separate"/>
                             </w:r>
@@ -22934,6 +23058,7 @@
                               <w:rPr>
                                 <w:i w:val="false"/>
                                 <w:iCs w:val="false"/>
+                                <w:color w:val="000000"/>
                               </w:rPr>
                               <w:t>16</w:t>
                             </w:r>
@@ -22941,6 +23066,7 @@
                               <w:rPr>
                                 <w:i w:val="false"/>
                                 <w:iCs w:val="false"/>
+                                <w:color w:val="000000"/>
                               </w:rPr>
                               <w:fldChar w:fldCharType="end"/>
                             </w:r>
@@ -22948,6 +23074,7 @@
                               <w:rPr>
                                 <w:i w:val="false"/>
                                 <w:iCs w:val="false"/>
+                                <w:color w:val="000000"/>
                               </w:rPr>
                               <w:t>. n = 3</w:t>
                             </w:r>
@@ -22982,7 +23109,9 @@
                         </w:rPr>
                       </w:pPr>
                       <w:r>
-                        <w:rPr/>
+                        <w:rPr>
+                          <w:color w:val="000000"/>
+                        </w:rPr>
                         <w:drawing>
                           <wp:inline distT="0" distB="0" distL="0" distR="0">
                             <wp:extent cx="2964180" cy="1670050"/>
@@ -23025,6 +23154,7 @@
                         <w:rPr>
                           <w:i w:val="false"/>
                           <w:iCs w:val="false"/>
+                          <w:color w:val="000000"/>
                         </w:rPr>
                         <w:t xml:space="preserve">Рисунок </w:t>
                       </w:r>
@@ -23032,6 +23162,7 @@
                         <w:rPr>
                           <w:i w:val="false"/>
                           <w:iCs w:val="false"/>
+                          <w:color w:val="000000"/>
                         </w:rPr>
                         <w:fldChar w:fldCharType="begin"/>
                       </w:r>
@@ -23039,6 +23170,7 @@
                         <w:rPr>
                           <w:i w:val="false"/>
                           <w:iCs w:val="false"/>
+                          <w:color w:val="000000"/>
                         </w:rPr>
                         <w:instrText xml:space="preserve"> SEQ Рисунок \* ARABIC </w:instrText>
                       </w:r>
@@ -23046,6 +23178,7 @@
                         <w:rPr>
                           <w:i w:val="false"/>
                           <w:iCs w:val="false"/>
+                          <w:color w:val="000000"/>
                         </w:rPr>
                         <w:fldChar w:fldCharType="separate"/>
                       </w:r>
@@ -23053,6 +23186,7 @@
                         <w:rPr>
                           <w:i w:val="false"/>
                           <w:iCs w:val="false"/>
+                          <w:color w:val="000000"/>
                         </w:rPr>
                         <w:t>16</w:t>
                       </w:r>
@@ -23060,6 +23194,7 @@
                         <w:rPr>
                           <w:i w:val="false"/>
                           <w:iCs w:val="false"/>
+                          <w:color w:val="000000"/>
                         </w:rPr>
                         <w:fldChar w:fldCharType="end"/>
                       </w:r>
@@ -23067,6 +23202,7 @@
                         <w:rPr>
                           <w:i w:val="false"/>
                           <w:iCs w:val="false"/>
+                          <w:color w:val="000000"/>
                         </w:rPr>
                         <w:t>. n = 3</w:t>
                       </w:r>
@@ -23132,7 +23268,9 @@
                               </w:rPr>
                             </w:pPr>
                             <w:r>
-                              <w:rPr/>
+                              <w:rPr>
+                                <w:color w:val="000000"/>
+                              </w:rPr>
                               <w:drawing>
                                 <wp:inline distT="0" distB="0" distL="0" distR="0">
                                   <wp:extent cx="2976245" cy="1676400"/>
@@ -23175,6 +23313,7 @@
                               <w:rPr>
                                 <w:i w:val="false"/>
                                 <w:iCs w:val="false"/>
+                                <w:color w:val="000000"/>
                               </w:rPr>
                               <w:t xml:space="preserve">Рисунок </w:t>
                             </w:r>
@@ -23182,6 +23321,7 @@
                               <w:rPr>
                                 <w:i w:val="false"/>
                                 <w:iCs w:val="false"/>
+                                <w:color w:val="000000"/>
                               </w:rPr>
                               <w:fldChar w:fldCharType="begin"/>
                             </w:r>
@@ -23189,6 +23329,7 @@
                               <w:rPr>
                                 <w:i w:val="false"/>
                                 <w:iCs w:val="false"/>
+                                <w:color w:val="000000"/>
                               </w:rPr>
                               <w:instrText xml:space="preserve"> SEQ Рисунок \* ARABIC </w:instrText>
                             </w:r>
@@ -23196,6 +23337,7 @@
                               <w:rPr>
                                 <w:i w:val="false"/>
                                 <w:iCs w:val="false"/>
+                                <w:color w:val="000000"/>
                               </w:rPr>
                               <w:fldChar w:fldCharType="separate"/>
                             </w:r>
@@ -23203,6 +23345,7 @@
                               <w:rPr>
                                 <w:i w:val="false"/>
                                 <w:iCs w:val="false"/>
+                                <w:color w:val="000000"/>
                               </w:rPr>
                               <w:t>15</w:t>
                             </w:r>
@@ -23210,6 +23353,7 @@
                               <w:rPr>
                                 <w:i w:val="false"/>
                                 <w:iCs w:val="false"/>
+                                <w:color w:val="000000"/>
                               </w:rPr>
                               <w:fldChar w:fldCharType="end"/>
                             </w:r>
@@ -23217,6 +23361,7 @@
                               <w:rPr>
                                 <w:i w:val="false"/>
                                 <w:iCs w:val="false"/>
+                                <w:color w:val="000000"/>
                               </w:rPr>
                               <w:t>. n = 2</w:t>
                             </w:r>
@@ -23251,7 +23396,9 @@
                         </w:rPr>
                       </w:pPr>
                       <w:r>
-                        <w:rPr/>
+                        <w:rPr>
+                          <w:color w:val="000000"/>
+                        </w:rPr>
                         <w:drawing>
                           <wp:inline distT="0" distB="0" distL="0" distR="0">
                             <wp:extent cx="2976245" cy="1676400"/>
@@ -23294,6 +23441,7 @@
                         <w:rPr>
                           <w:i w:val="false"/>
                           <w:iCs w:val="false"/>
+                          <w:color w:val="000000"/>
                         </w:rPr>
                         <w:t xml:space="preserve">Рисунок </w:t>
                       </w:r>
@@ -23301,6 +23449,7 @@
                         <w:rPr>
                           <w:i w:val="false"/>
                           <w:iCs w:val="false"/>
+                          <w:color w:val="000000"/>
                         </w:rPr>
                         <w:fldChar w:fldCharType="begin"/>
                       </w:r>
@@ -23308,6 +23457,7 @@
                         <w:rPr>
                           <w:i w:val="false"/>
                           <w:iCs w:val="false"/>
+                          <w:color w:val="000000"/>
                         </w:rPr>
                         <w:instrText xml:space="preserve"> SEQ Рисунок \* ARABIC </w:instrText>
                       </w:r>
@@ -23315,6 +23465,7 @@
                         <w:rPr>
                           <w:i w:val="false"/>
                           <w:iCs w:val="false"/>
+                          <w:color w:val="000000"/>
                         </w:rPr>
                         <w:fldChar w:fldCharType="separate"/>
                       </w:r>
@@ -23322,6 +23473,7 @@
                         <w:rPr>
                           <w:i w:val="false"/>
                           <w:iCs w:val="false"/>
+                          <w:color w:val="000000"/>
                         </w:rPr>
                         <w:t>15</w:t>
                       </w:r>
@@ -23329,6 +23481,7 @@
                         <w:rPr>
                           <w:i w:val="false"/>
                           <w:iCs w:val="false"/>
+                          <w:color w:val="000000"/>
                         </w:rPr>
                         <w:fldChar w:fldCharType="end"/>
                       </w:r>
@@ -23336,6 +23489,7 @@
                         <w:rPr>
                           <w:i w:val="false"/>
                           <w:iCs w:val="false"/>
+                          <w:color w:val="000000"/>
                         </w:rPr>
                         <w:t>. n = 2</w:t>
                       </w:r>
@@ -23401,7 +23555,9 @@
                               </w:rPr>
                             </w:pPr>
                             <w:r>
-                              <w:rPr/>
+                              <w:rPr>
+                                <w:color w:val="000000"/>
+                              </w:rPr>
                               <w:drawing>
                                 <wp:inline distT="0" distB="0" distL="0" distR="0">
                                   <wp:extent cx="2950845" cy="1662430"/>
@@ -23444,6 +23600,7 @@
                               <w:rPr>
                                 <w:i w:val="false"/>
                                 <w:iCs w:val="false"/>
+                                <w:color w:val="000000"/>
                               </w:rPr>
                               <w:t xml:space="preserve">Рисунок </w:t>
                             </w:r>
@@ -23451,6 +23608,7 @@
                               <w:rPr>
                                 <w:i w:val="false"/>
                                 <w:iCs w:val="false"/>
+                                <w:color w:val="000000"/>
                               </w:rPr>
                               <w:fldChar w:fldCharType="begin"/>
                             </w:r>
@@ -23458,6 +23616,7 @@
                               <w:rPr>
                                 <w:i w:val="false"/>
                                 <w:iCs w:val="false"/>
+                                <w:color w:val="000000"/>
                               </w:rPr>
                               <w:instrText xml:space="preserve"> SEQ Рисунок \* ARABIC </w:instrText>
                             </w:r>
@@ -23465,6 +23624,7 @@
                               <w:rPr>
                                 <w:i w:val="false"/>
                                 <w:iCs w:val="false"/>
+                                <w:color w:val="000000"/>
                               </w:rPr>
                               <w:fldChar w:fldCharType="separate"/>
                             </w:r>
@@ -23472,6 +23632,7 @@
                               <w:rPr>
                                 <w:i w:val="false"/>
                                 <w:iCs w:val="false"/>
+                                <w:color w:val="000000"/>
                               </w:rPr>
                               <w:t>14</w:t>
                             </w:r>
@@ -23479,6 +23640,7 @@
                               <w:rPr>
                                 <w:i w:val="false"/>
                                 <w:iCs w:val="false"/>
+                                <w:color w:val="000000"/>
                               </w:rPr>
                               <w:fldChar w:fldCharType="end"/>
                             </w:r>
@@ -23486,6 +23648,7 @@
                               <w:rPr>
                                 <w:i w:val="false"/>
                                 <w:iCs w:val="false"/>
+                                <w:color w:val="000000"/>
                               </w:rPr>
                               <w:t>. n = 1</w:t>
                             </w:r>
@@ -23520,7 +23683,9 @@
                         </w:rPr>
                       </w:pPr>
                       <w:r>
-                        <w:rPr/>
+                        <w:rPr>
+                          <w:color w:val="000000"/>
+                        </w:rPr>
                         <w:drawing>
                           <wp:inline distT="0" distB="0" distL="0" distR="0">
                             <wp:extent cx="2950845" cy="1662430"/>
@@ -23563,6 +23728,7 @@
                         <w:rPr>
                           <w:i w:val="false"/>
                           <w:iCs w:val="false"/>
+                          <w:color w:val="000000"/>
                         </w:rPr>
                         <w:t xml:space="preserve">Рисунок </w:t>
                       </w:r>
@@ -23570,6 +23736,7 @@
                         <w:rPr>
                           <w:i w:val="false"/>
                           <w:iCs w:val="false"/>
+                          <w:color w:val="000000"/>
                         </w:rPr>
                         <w:fldChar w:fldCharType="begin"/>
                       </w:r>
@@ -23577,6 +23744,7 @@
                         <w:rPr>
                           <w:i w:val="false"/>
                           <w:iCs w:val="false"/>
+                          <w:color w:val="000000"/>
                         </w:rPr>
                         <w:instrText xml:space="preserve"> SEQ Рисунок \* ARABIC </w:instrText>
                       </w:r>
@@ -23584,6 +23752,7 @@
                         <w:rPr>
                           <w:i w:val="false"/>
                           <w:iCs w:val="false"/>
+                          <w:color w:val="000000"/>
                         </w:rPr>
                         <w:fldChar w:fldCharType="separate"/>
                       </w:r>
@@ -23591,6 +23760,7 @@
                         <w:rPr>
                           <w:i w:val="false"/>
                           <w:iCs w:val="false"/>
+                          <w:color w:val="000000"/>
                         </w:rPr>
                         <w:t>14</w:t>
                       </w:r>
@@ -23598,6 +23768,7 @@
                         <w:rPr>
                           <w:i w:val="false"/>
                           <w:iCs w:val="false"/>
+                          <w:color w:val="000000"/>
                         </w:rPr>
                         <w:fldChar w:fldCharType="end"/>
                       </w:r>
@@ -23605,6 +23776,7 @@
                         <w:rPr>
                           <w:i w:val="false"/>
                           <w:iCs w:val="false"/>
+                          <w:color w:val="000000"/>
                         </w:rPr>
                         <w:t>. n = 1</w:t>
                       </w:r>
@@ -43147,24 +43319,6 @@
       <w:pPr>
         <w:pStyle w:val="Heading2"/>
         <w:numPr>
-          <w:ilvl w:val="0"/>
-          <w:numId w:val="0"/>
-        </w:numPr>
-        <w:ind w:hanging="0" w:start="0"/>
-        <w:rPr>
-          <w:lang w:val="ru-RU"/>
-        </w:rPr>
-      </w:pPr>
-      <w:r>
-        <w:rPr>
-          <w:lang w:val="ru-RU"/>
-        </w:rPr>
-      </w:r>
-    </w:p>
-    <w:p>
-      <w:pPr>
-        <w:pStyle w:val="Heading2"/>
-        <w:numPr>
           <w:ilvl w:val="1"/>
           <w:numId w:val="1"/>
         </w:numPr>
@@ -43350,6 +43504,24 @@
           <w:lang w:val="ru-RU"/>
         </w:rPr>
       </w:pPr>
+      <w:r>
+        <w:rPr/>
+      </w:r>
+    </w:p>
+    <w:p>
+      <w:pPr>
+        <w:pStyle w:val="Heading1"/>
+        <w:numPr>
+          <w:ilvl w:val="0"/>
+          <w:numId w:val="1"/>
+        </w:numPr>
+        <w:spacing w:before="0" w:after="120"/>
+        <w:ind w:hanging="0" w:start="0"/>
+        <w:jc w:val="center"/>
+        <w:rPr>
+          <w:lang w:val="ru-RU"/>
+        </w:rPr>
+      </w:pPr>
       <w:bookmarkStart w:id="45" w:name="__RefHeading___Toc2311_2312925570"/>
       <w:bookmarkEnd w:id="45"/>
       <w:r>
@@ -43362,6 +43534,11 @@
     <w:p>
       <w:pPr>
         <w:pStyle w:val="BodyText"/>
+        <w:numPr>
+          <w:ilvl w:val="0"/>
+          <w:numId w:val="10"/>
+        </w:numPr>
+        <w:ind w:hanging="360" w:start="720" w:end="0"/>
         <w:jc w:val="start"/>
         <w:rPr/>
       </w:pPr>
@@ -43396,44 +43573,26 @@
     <w:p>
       <w:pPr>
         <w:pStyle w:val="BodyText"/>
+        <w:numPr>
+          <w:ilvl w:val="0"/>
+          <w:numId w:val="10"/>
+        </w:numPr>
+        <w:ind w:hanging="360" w:start="720" w:end="0"/>
         <w:rPr/>
       </w:pPr>
       <w:r>
         <w:rPr/>
+        <w:t>Производные и дифференциалы [Текст]: Справочные материалы / / О.В.Шаляпина, Т.А.Уланова, В.С.Капитонов - СПб.: СПбГТИ(ТУ),2012 - 18с</w:t>
       </w:r>
     </w:p>
     <w:p>
       <w:pPr>
         <w:pStyle w:val="BodyText"/>
-        <w:rPr/>
-      </w:pPr>
-      <w:r>
-        <w:rPr/>
-        <w:t>Производные и дифференциалы [Текст]: Справочные материалы / /</w:t>
-      </w:r>
-    </w:p>
-    <w:p>
-      <w:pPr>
-        <w:pStyle w:val="BodyText"/>
-        <w:rPr/>
-      </w:pPr>
-      <w:r>
-        <w:rPr/>
-        <w:t>О.В.Шаляпина, Т.А.Уланова, В.С.Капитонов - СПб.: СПбГТИ(ТУ),2012 - 18с</w:t>
-      </w:r>
-    </w:p>
-    <w:p>
-      <w:pPr>
-        <w:pStyle w:val="BodyText"/>
-        <w:rPr/>
-      </w:pPr>
-      <w:r>
-        <w:rPr/>
-      </w:r>
-    </w:p>
-    <w:p>
-      <w:pPr>
-        <w:pStyle w:val="BodyText"/>
+        <w:numPr>
+          <w:ilvl w:val="0"/>
+          <w:numId w:val="10"/>
+        </w:numPr>
+        <w:ind w:hanging="360" w:start="720" w:end="0"/>
         <w:jc w:val="start"/>
         <w:rPr/>
       </w:pPr>
@@ -43462,20 +43621,11 @@
     <w:p>
       <w:pPr>
         <w:pStyle w:val="BodyText"/>
-        <w:jc w:val="start"/>
-        <w:rPr>
-          <w:lang w:val="ru-RU"/>
-        </w:rPr>
-      </w:pPr>
-      <w:r>
-        <w:rPr>
-          <w:lang w:val="ru-RU"/>
-        </w:rPr>
-      </w:r>
-    </w:p>
-    <w:p>
-      <w:pPr>
-        <w:pStyle w:val="BodyText"/>
+        <w:numPr>
+          <w:ilvl w:val="0"/>
+          <w:numId w:val="10"/>
+        </w:numPr>
+        <w:ind w:hanging="360" w:start="720" w:end="0"/>
         <w:jc w:val="start"/>
         <w:rPr/>
       </w:pPr>
@@ -43504,20 +43654,11 @@
     <w:p>
       <w:pPr>
         <w:pStyle w:val="BodyText"/>
-        <w:jc w:val="start"/>
-        <w:rPr>
-          <w:lang w:val="ru-RU"/>
-        </w:rPr>
-      </w:pPr>
-      <w:r>
-        <w:rPr>
-          <w:lang w:val="ru-RU"/>
-        </w:rPr>
-      </w:r>
-    </w:p>
-    <w:p>
-      <w:pPr>
-        <w:pStyle w:val="BodyText"/>
+        <w:numPr>
+          <w:ilvl w:val="0"/>
+          <w:numId w:val="10"/>
+        </w:numPr>
+        <w:ind w:hanging="360" w:start="720" w:end="0"/>
         <w:jc w:val="start"/>
         <w:rPr/>
       </w:pPr>
@@ -43546,15 +43687,32 @@
     <w:p>
       <w:pPr>
         <w:pStyle w:val="BodyText"/>
+        <w:numPr>
+          <w:ilvl w:val="0"/>
+          <w:numId w:val="10"/>
+        </w:numPr>
+        <w:ind w:hanging="360" w:start="720" w:end="0"/>
         <w:jc w:val="start"/>
-        <w:rPr>
-          <w:lang w:val="ru-RU"/>
-        </w:rPr>
-      </w:pPr>
-      <w:r>
-        <w:rPr>
-          <w:lang w:val="ru-RU"/>
-        </w:rPr>
+        <w:rPr/>
+      </w:pPr>
+      <w:r>
+        <w:rPr>
+          <w:lang w:val="ru-RU"/>
+        </w:rPr>
+        <w:t>Производная функции [Электронный ресурс], — (</w:t>
+      </w:r>
+      <w:r>
+        <w:rPr>
+          <w:rStyle w:val="Hyperlink"/>
+          <w:lang w:val="ru-RU"/>
+        </w:rPr>
+        <w:t>https://ru.wikipedia.org/wiki/Производная_функции</w:t>
+      </w:r>
+      <w:r>
+        <w:rPr>
+          <w:lang w:val="ru-RU"/>
+        </w:rPr>
+        <w:t>).</w:t>
       </w:r>
     </w:p>
     <w:p>
@@ -43562,49 +43720,9 @@
         <w:pStyle w:val="BodyText"/>
         <w:numPr>
           <w:ilvl w:val="0"/>
-          <w:numId w:val="1"/>
+          <w:numId w:val="10"/>
         </w:numPr>
-        <w:ind w:start="0" w:end="0"/>
-        <w:jc w:val="start"/>
-        <w:rPr/>
-      </w:pPr>
-      <w:r>
-        <w:rPr>
-          <w:lang w:val="ru-RU"/>
-        </w:rPr>
-        <w:t>Производная функции [Электронный ресурс], — (</w:t>
-      </w:r>
-      <w:r>
-        <w:rPr>
-          <w:rStyle w:val="Hyperlink"/>
-          <w:lang w:val="ru-RU"/>
-        </w:rPr>
-        <w:t>https://ru.wikipedia.org/wiki/Производная_функции</w:t>
-      </w:r>
-      <w:r>
-        <w:rPr>
-          <w:lang w:val="ru-RU"/>
-        </w:rPr>
-        <w:t>).</w:t>
-      </w:r>
-    </w:p>
-    <w:p>
-      <w:pPr>
-        <w:pStyle w:val="BodyText"/>
-        <w:jc w:val="start"/>
-        <w:rPr>
-          <w:lang w:val="ru-RU"/>
-        </w:rPr>
-      </w:pPr>
-      <w:r>
-        <w:rPr>
-          <w:lang w:val="ru-RU"/>
-        </w:rPr>
-      </w:r>
-    </w:p>
-    <w:p>
-      <w:pPr>
-        <w:pStyle w:val="BodyText"/>
+        <w:ind w:hanging="360" w:start="720" w:end="0"/>
         <w:jc w:val="start"/>
         <w:rPr/>
       </w:pPr>
@@ -43633,20 +43751,45 @@
     <w:p>
       <w:pPr>
         <w:pStyle w:val="BodyText"/>
-        <w:jc w:val="start"/>
-        <w:rPr>
-          <w:lang w:val="ru-RU"/>
-        </w:rPr>
-      </w:pPr>
-      <w:r>
-        <w:rPr>
-          <w:lang w:val="ru-RU"/>
-        </w:rPr>
+        <w:numPr>
+          <w:ilvl w:val="0"/>
+          <w:numId w:val="10"/>
+        </w:numPr>
+        <w:ind w:hanging="360" w:start="720" w:end="0"/>
+        <w:rPr/>
+      </w:pPr>
+      <w:r>
+        <w:rPr/>
+        <w:t xml:space="preserve">Four Ways to Calculate Sine Without Trig </w:t>
+      </w:r>
+      <w:r>
+        <w:rPr>
+          <w:lang w:val="ru-RU"/>
+        </w:rPr>
+        <w:t>[Электронный ресурс], — (</w:t>
+      </w:r>
+      <w:r>
+        <w:rPr>
+          <w:rStyle w:val="Hyperlink"/>
+          <w:lang w:val="ru-RU"/>
+        </w:rPr>
+        <w:t>https://blog.demofox.org/2014/11/04/four-ways-to-calculate-sine-without-trig/</w:t>
+      </w:r>
+      <w:r>
+        <w:rPr>
+          <w:lang w:val="ru-RU"/>
+        </w:rPr>
+        <w:t>).</w:t>
       </w:r>
     </w:p>
     <w:p>
       <w:pPr>
         <w:pStyle w:val="BodyText"/>
+        <w:numPr>
+          <w:ilvl w:val="0"/>
+          <w:numId w:val="10"/>
+        </w:numPr>
+        <w:ind w:hanging="360" w:start="720" w:end="0"/>
         <w:jc w:val="start"/>
         <w:rPr/>
       </w:pPr>
@@ -43675,20 +43818,11 @@
     <w:p>
       <w:pPr>
         <w:pStyle w:val="BodyText"/>
-        <w:jc w:val="start"/>
-        <w:rPr>
-          <w:lang w:val="ru-RU"/>
-        </w:rPr>
-      </w:pPr>
-      <w:r>
-        <w:rPr>
-          <w:lang w:val="ru-RU"/>
-        </w:rPr>
-      </w:r>
-    </w:p>
-    <w:p>
-      <w:pPr>
-        <w:pStyle w:val="BodyText"/>
+        <w:numPr>
+          <w:ilvl w:val="0"/>
+          <w:numId w:val="10"/>
+        </w:numPr>
+        <w:ind w:hanging="360" w:start="720" w:end="0"/>
         <w:jc w:val="start"/>
         <w:rPr/>
       </w:pPr>
@@ -43768,7 +43902,7 @@
     </w:r>
     <w:r>
       <w:rPr/>
-      <w:t>5</w:t>
+      <w:t>33</w:t>
     </w:r>
     <w:r>
       <w:rPr/>
@@ -45006,6 +45140,125 @@
     </w:lvl>
   </w:abstractNum>
   <w:abstractNum w:abstractNumId="10">
+    <w:lvl w:ilvl="0">
+      <w:start w:val="1"/>
+      <w:numFmt w:val="decimal"/>
+      <w:lvlText w:val="%1."/>
+      <w:lvlJc w:val="start"/>
+      <w:pPr>
+        <w:tabs>
+          <w:tab w:val="num" w:pos="720"/>
+        </w:tabs>
+        <w:ind w:start="720" w:hanging="360"/>
+      </w:pPr>
+      <w:rPr/>
+    </w:lvl>
+    <w:lvl w:ilvl="1">
+      <w:start w:val="1"/>
+      <w:numFmt w:val="decimal"/>
+      <w:lvlText w:val="%2."/>
+      <w:lvlJc w:val="start"/>
+      <w:pPr>
+        <w:tabs>
+          <w:tab w:val="num" w:pos="1080"/>
+        </w:tabs>
+        <w:ind w:start="1080" w:hanging="360"/>
+      </w:pPr>
+      <w:rPr/>
+    </w:lvl>
+    <w:lvl w:ilvl="2">
+      <w:start w:val="1"/>
+      <w:numFmt w:val="decimal"/>
+      <w:lvlText w:val="%3."/>
+      <w:lvlJc w:val="start"/>
+      <w:pPr>
+        <w:tabs>
+          <w:tab w:val="num" w:pos="1440"/>
+        </w:tabs>
+        <w:ind w:start="1440" w:hanging="360"/>
+      </w:pPr>
+      <w:rPr/>
+    </w:lvl>
+    <w:lvl w:ilvl="3">
+      <w:start w:val="1"/>
+      <w:numFmt w:val="decimal"/>
+      <w:lvlText w:val="%4."/>
+      <w:lvlJc w:val="start"/>
+      <w:pPr>
+        <w:tabs>
+          <w:tab w:val="num" w:pos="1800"/>
+        </w:tabs>
+        <w:ind w:start="1800" w:hanging="360"/>
+      </w:pPr>
+      <w:rPr/>
+    </w:lvl>
+    <w:lvl w:ilvl="4">
+      <w:start w:val="1"/>
+      <w:numFmt w:val="decimal"/>
+      <w:lvlText w:val="%5."/>
+      <w:lvlJc w:val="start"/>
+      <w:pPr>
+        <w:tabs>
+          <w:tab w:val="num" w:pos="2160"/>
+        </w:tabs>
+        <w:ind w:start="2160" w:hanging="360"/>
+      </w:pPr>
+      <w:rPr/>
+    </w:lvl>
+    <w:lvl w:ilvl="5">
+      <w:start w:val="1"/>
+      <w:numFmt w:val="decimal"/>
+      <w:lvlText w:val="%6."/>
+      <w:lvlJc w:val="start"/>
+      <w:pPr>
+        <w:tabs>
+          <w:tab w:val="num" w:pos="2520"/>
+        </w:tabs>
+        <w:ind w:start="2520" w:hanging="360"/>
+      </w:pPr>
+      <w:rPr/>
+    </w:lvl>
+    <w:lvl w:ilvl="6">
+      <w:start w:val="1"/>
+      <w:numFmt w:val="decimal"/>
+      <w:lvlText w:val="%7."/>
+      <w:lvlJc w:val="start"/>
+      <w:pPr>
+        <w:tabs>
+          <w:tab w:val="num" w:pos="2880"/>
+        </w:tabs>
+        <w:ind w:start="2880" w:hanging="360"/>
+      </w:pPr>
+      <w:rPr/>
+    </w:lvl>
+    <w:lvl w:ilvl="7">
+      <w:start w:val="1"/>
+      <w:numFmt w:val="decimal"/>
+      <w:lvlText w:val="%8."/>
+      <w:lvlJc w:val="start"/>
+      <w:pPr>
+        <w:tabs>
+          <w:tab w:val="num" w:pos="3240"/>
+        </w:tabs>
+        <w:ind w:start="3240" w:hanging="360"/>
+      </w:pPr>
+      <w:rPr/>
+    </w:lvl>
+    <w:lvl w:ilvl="8">
+      <w:start w:val="1"/>
+      <w:numFmt w:val="decimal"/>
+      <w:lvlText w:val="%9."/>
+      <w:lvlJc w:val="start"/>
+      <w:pPr>
+        <w:tabs>
+          <w:tab w:val="num" w:pos="3600"/>
+        </w:tabs>
+        <w:ind w:start="3600" w:hanging="360"/>
+      </w:pPr>
+      <w:rPr/>
+    </w:lvl>
+  </w:abstractNum>
+  <w:abstractNum w:abstractNumId="11">
     <w:lvl w:ilvl="0">
       <w:start w:val="1"/>
       <w:numFmt w:val="none"/>
@@ -45153,6 +45406,9 @@
   </w:num>
   <w:num w:numId="10">
     <w:abstractNumId w:val="10"/>
+  </w:num>
+  <w:num w:numId="11">
+    <w:abstractNumId w:val="11"/>
   </w:num>
 </w:numbering>
 </file>

</xml_diff>